<commit_message>
Added work aim and xls document
</commit_message>
<xml_diff>
--- a/Course_work.docx
+++ b/Course_work.docx
@@ -11,8 +11,6 @@
           <w:lang w:val="ru-RU"/>
         </w:rPr>
       </w:pPr>
-      <w:bookmarkStart w:id="0" w:name="_GoBack"/>
-      <w:bookmarkEnd w:id="0"/>
     </w:p>
     <w:p>
       <w:pPr>
@@ -1819,7 +1817,7 @@
           <w:lang w:val="ru-RU"/>
         </w:rPr>
       </w:pPr>
-      <w:bookmarkStart w:id="1" w:name="_Toc446591225"/>
+      <w:bookmarkStart w:id="0" w:name="_Toc446591225"/>
       <w:r>
         <w:rPr>
           <w:lang w:val="ru-RU"/>
@@ -1827,7 +1825,7 @@
         <w:lastRenderedPageBreak/>
         <w:t>Численные методы решения нелинейного уравнения с одной неизвестной.</w:t>
       </w:r>
-      <w:bookmarkEnd w:id="1"/>
+      <w:bookmarkEnd w:id="0"/>
       <w:r>
         <w:rPr>
           <w:lang w:val="ru-RU"/>
@@ -1846,19 +1844,311 @@
           <w:lang w:val="ru-RU"/>
         </w:rPr>
       </w:pPr>
-      <w:bookmarkStart w:id="2" w:name="_Toc446591226"/>
+      <w:bookmarkStart w:id="1" w:name="_Toc446591226"/>
       <w:r>
         <w:rPr>
           <w:lang w:val="ru-RU"/>
         </w:rPr>
         <w:t>Постановка задачи.</w:t>
       </w:r>
-      <w:bookmarkEnd w:id="2"/>
+      <w:bookmarkEnd w:id="1"/>
       <w:r>
         <w:rPr>
           <w:lang w:val="ru-RU"/>
         </w:rPr>
         <w:t xml:space="preserve"> </w:t>
+      </w:r>
+    </w:p>
+    <w:p>
+      <w:pPr>
+        <w:rPr>
+          <w:lang w:val="ru-RU"/>
+        </w:rPr>
+      </w:pPr>
+      <w:r>
+        <w:rPr>
+          <w:lang w:val="ru-RU"/>
+        </w:rPr>
+        <w:t xml:space="preserve">Дано нелинейное </w:t>
+      </w:r>
+      <w:proofErr w:type="gramStart"/>
+      <w:r>
+        <w:rPr>
+          <w:lang w:val="ru-RU"/>
+        </w:rPr>
+        <w:t>уравнение</w:t>
+      </w:r>
+      <w:r>
+        <w:rPr>
+          <w:lang w:val="ru-RU"/>
+        </w:rPr>
+        <w:t xml:space="preserve"> </w:t>
+      </w:r>
+      <m:oMath>
+        <m:r>
+          <w:rPr>
+            <w:rFonts w:ascii="Cambria Math" w:hAnsi="Cambria Math"/>
+            <w:lang w:val="ru-RU"/>
+          </w:rPr>
+          <m:t>a</m:t>
+        </m:r>
+        <m:sSup>
+          <m:sSupPr>
+            <m:ctrlPr>
+              <w:rPr>
+                <w:rFonts w:ascii="Cambria Math" w:hAnsi="Cambria Math"/>
+                <w:i/>
+                <w:lang w:val="ru-RU"/>
+              </w:rPr>
+            </m:ctrlPr>
+          </m:sSupPr>
+          <m:e>
+            <m:r>
+              <w:rPr>
+                <w:rFonts w:ascii="Cambria Math" w:hAnsi="Cambria Math"/>
+                <w:lang w:val="ru-RU"/>
+              </w:rPr>
+              <m:t>x</m:t>
+            </m:r>
+          </m:e>
+          <m:sup>
+            <m:r>
+              <w:rPr>
+                <w:rFonts w:ascii="Cambria Math" w:hAnsi="Cambria Math"/>
+                <w:lang w:val="ru-RU"/>
+              </w:rPr>
+              <m:t>2</m:t>
+            </m:r>
+          </m:sup>
+        </m:sSup>
+        <m:r>
+          <w:rPr>
+            <w:rFonts w:ascii="Cambria Math" w:hAnsi="Cambria Math"/>
+            <w:lang w:val="ru-RU"/>
+          </w:rPr>
+          <m:t>+bx+c=0</m:t>
+        </m:r>
+      </m:oMath>
+      <w:r>
+        <w:rPr>
+          <w:lang w:val="ru-RU"/>
+        </w:rPr>
+        <w:t>,</w:t>
+      </w:r>
+      <w:proofErr w:type="gramEnd"/>
+      <w:r>
+        <w:rPr>
+          <w:lang w:val="ru-RU"/>
+        </w:rPr>
+        <w:t xml:space="preserve"> интервал поиска корня </w:t>
+      </w:r>
+      <m:oMath>
+        <m:r>
+          <w:rPr>
+            <w:rFonts w:ascii="Cambria Math" w:hAnsi="Cambria Math"/>
+            <w:lang w:val="ru-RU"/>
+          </w:rPr>
+          <m:t>[</m:t>
+        </m:r>
+        <m:sSub>
+          <m:sSubPr>
+            <m:ctrlPr>
+              <w:rPr>
+                <w:rFonts w:ascii="Cambria Math" w:hAnsi="Cambria Math"/>
+                <w:i/>
+                <w:lang w:val="ru-RU"/>
+              </w:rPr>
+            </m:ctrlPr>
+          </m:sSubPr>
+          <m:e>
+            <m:r>
+              <w:rPr>
+                <w:rFonts w:ascii="Cambria Math" w:hAnsi="Cambria Math"/>
+                <w:lang w:val="ru-RU"/>
+              </w:rPr>
+              <m:t>x</m:t>
+            </m:r>
+          </m:e>
+          <m:sub>
+            <m:r>
+              <w:rPr>
+                <w:rFonts w:ascii="Cambria Math" w:hAnsi="Cambria Math"/>
+                <w:lang w:val="ru-RU"/>
+              </w:rPr>
+              <m:t>0</m:t>
+            </m:r>
+          </m:sub>
+        </m:sSub>
+        <m:r>
+          <w:rPr>
+            <w:rFonts w:ascii="Cambria Math" w:hAnsi="Cambria Math"/>
+            <w:lang w:val="ru-RU"/>
+          </w:rPr>
+          <m:t>,</m:t>
+        </m:r>
+        <m:sSub>
+          <m:sSubPr>
+            <m:ctrlPr>
+              <w:rPr>
+                <w:rFonts w:ascii="Cambria Math" w:hAnsi="Cambria Math"/>
+                <w:i/>
+                <w:lang w:val="ru-RU"/>
+              </w:rPr>
+            </m:ctrlPr>
+          </m:sSubPr>
+          <m:e>
+            <m:r>
+              <w:rPr>
+                <w:rFonts w:ascii="Cambria Math" w:hAnsi="Cambria Math"/>
+                <w:lang w:val="ru-RU"/>
+              </w:rPr>
+              <m:t>x</m:t>
+            </m:r>
+          </m:e>
+          <m:sub>
+            <m:r>
+              <w:rPr>
+                <w:rFonts w:ascii="Cambria Math" w:hAnsi="Cambria Math"/>
+                <w:lang w:val="ru-RU"/>
+              </w:rPr>
+              <m:t>1</m:t>
+            </m:r>
+          </m:sub>
+        </m:sSub>
+        <m:r>
+          <w:rPr>
+            <w:rFonts w:ascii="Cambria Math" w:hAnsi="Cambria Math"/>
+            <w:lang w:val="ru-RU"/>
+          </w:rPr>
+          <m:t>]</m:t>
+        </m:r>
+      </m:oMath>
+      <w:r>
+        <w:rPr>
+          <w:lang w:val="ru-RU"/>
+        </w:rPr>
+        <w:t xml:space="preserve">и шаг </w:t>
+      </w:r>
+      <w:r>
+        <w:t>h</w:t>
+      </w:r>
+      <w:r>
+        <w:rPr>
+          <w:lang w:val="ru-RU"/>
+        </w:rPr>
+        <w:t>.</w:t>
+      </w:r>
+    </w:p>
+    <w:p>
+      <w:pPr>
+        <w:rPr>
+          <w:lang w:val="ru-RU"/>
+        </w:rPr>
+      </w:pPr>
+      <w:r>
+        <w:rPr>
+          <w:lang w:val="ru-RU"/>
+        </w:rPr>
+        <w:t xml:space="preserve">Требуется: </w:t>
+      </w:r>
+    </w:p>
+    <w:p>
+      <w:pPr>
+        <w:pStyle w:val="ListParagraph"/>
+        <w:numPr>
+          <w:ilvl w:val="0"/>
+          <w:numId w:val="12"/>
+        </w:numPr>
+        <w:rPr>
+          <w:lang w:val="ru-RU"/>
+        </w:rPr>
+      </w:pPr>
+      <w:r>
+        <w:rPr>
+          <w:lang w:val="ru-RU"/>
+        </w:rPr>
+        <w:t xml:space="preserve">отделить первый корень уравнения шаговым методом; </w:t>
+      </w:r>
+    </w:p>
+    <w:p>
+      <w:pPr>
+        <w:pStyle w:val="ListParagraph"/>
+        <w:numPr>
+          <w:ilvl w:val="0"/>
+          <w:numId w:val="12"/>
+        </w:numPr>
+        <w:rPr>
+          <w:lang w:val="ru-RU"/>
+        </w:rPr>
+      </w:pPr>
+      <w:r>
+        <w:rPr>
+          <w:lang w:val="ru-RU"/>
+        </w:rPr>
+        <w:t xml:space="preserve">уточнить значение корня методом половинного деления с точностью </w:t>
+      </w:r>
+      <w:r>
+        <w:t>ε</w:t>
+      </w:r>
+      <w:r>
+        <w:rPr>
+          <w:lang w:val="ru-RU"/>
+        </w:rPr>
+        <w:t xml:space="preserve"> = 0,01;</w:t>
+      </w:r>
+    </w:p>
+    <w:p>
+      <w:pPr>
+        <w:pStyle w:val="ListParagraph"/>
+        <w:numPr>
+          <w:ilvl w:val="0"/>
+          <w:numId w:val="12"/>
+        </w:numPr>
+        <w:rPr>
+          <w:lang w:val="ru-RU"/>
+        </w:rPr>
+      </w:pPr>
+      <w:r>
+        <w:rPr>
+          <w:lang w:val="ru-RU"/>
+        </w:rPr>
+        <w:t xml:space="preserve">уточнить значение корня методом Ньютона с точностью </w:t>
+      </w:r>
+      <w:r>
+        <w:t>ε</w:t>
+      </w:r>
+      <w:r>
+        <w:rPr>
+          <w:lang w:val="ru-RU"/>
+        </w:rPr>
+        <w:t xml:space="preserve"> = 0,001; </w:t>
+      </w:r>
+    </w:p>
+    <w:p>
+      <w:pPr>
+        <w:pStyle w:val="ListParagraph"/>
+        <w:numPr>
+          <w:ilvl w:val="0"/>
+          <w:numId w:val="12"/>
+        </w:numPr>
+        <w:rPr>
+          <w:lang w:val="ru-RU"/>
+        </w:rPr>
+      </w:pPr>
+      <w:r>
+        <w:rPr>
+          <w:lang w:val="ru-RU"/>
+        </w:rPr>
+        <w:t xml:space="preserve">уточнить значение корня методом простой итерации с точностью </w:t>
+      </w:r>
+      <w:r>
+        <w:t>ε</w:t>
+      </w:r>
+      <w:r>
+        <w:rPr>
+          <w:lang w:val="ru-RU"/>
+        </w:rPr>
+        <w:t xml:space="preserve"> = 0,03.</w:t>
       </w:r>
     </w:p>
     <w:p>
@@ -1872,14 +2162,14 @@
           <w:lang w:val="ru-RU"/>
         </w:rPr>
       </w:pPr>
-      <w:bookmarkStart w:id="3" w:name="_Toc446591227"/>
+      <w:bookmarkStart w:id="2" w:name="_Toc446591227"/>
       <w:r>
         <w:rPr>
           <w:lang w:val="ru-RU"/>
         </w:rPr>
         <w:t>Шаговый метод.</w:t>
       </w:r>
-      <w:bookmarkEnd w:id="3"/>
+      <w:bookmarkEnd w:id="2"/>
       <w:r>
         <w:rPr>
           <w:lang w:val="ru-RU"/>
@@ -1898,14 +2188,14 @@
           <w:lang w:val="ru-RU"/>
         </w:rPr>
       </w:pPr>
-      <w:bookmarkStart w:id="4" w:name="_Toc446591228"/>
+      <w:bookmarkStart w:id="3" w:name="_Toc446591228"/>
       <w:r>
         <w:rPr>
           <w:lang w:val="ru-RU"/>
         </w:rPr>
         <w:t>Метод половинного деления.</w:t>
       </w:r>
-      <w:bookmarkEnd w:id="4"/>
+      <w:bookmarkEnd w:id="3"/>
       <w:r>
         <w:t xml:space="preserve"> </w:t>
       </w:r>
@@ -1921,14 +2211,14 @@
           <w:lang w:val="ru-RU"/>
         </w:rPr>
       </w:pPr>
-      <w:bookmarkStart w:id="5" w:name="_Toc446591229"/>
+      <w:bookmarkStart w:id="4" w:name="_Toc446591229"/>
       <w:r>
         <w:rPr>
           <w:lang w:val="ru-RU"/>
         </w:rPr>
         <w:t>Метод Ньютона.</w:t>
       </w:r>
-      <w:bookmarkEnd w:id="5"/>
+      <w:bookmarkEnd w:id="4"/>
       <w:r>
         <w:rPr>
           <w:lang w:val="ru-RU"/>
@@ -1947,14 +2237,14 @@
           <w:lang w:val="ru-RU"/>
         </w:rPr>
       </w:pPr>
-      <w:bookmarkStart w:id="6" w:name="_Toc446591230"/>
+      <w:bookmarkStart w:id="5" w:name="_Toc446591230"/>
       <w:r>
         <w:rPr>
           <w:lang w:val="ru-RU"/>
         </w:rPr>
         <w:t>Метод простой итерации.</w:t>
       </w:r>
-      <w:bookmarkEnd w:id="6"/>
+      <w:bookmarkEnd w:id="5"/>
       <w:r>
         <w:rPr>
           <w:lang w:val="ru-RU"/>
@@ -1973,14 +2263,14 @@
           <w:lang w:val="ru-RU"/>
         </w:rPr>
       </w:pPr>
-      <w:bookmarkStart w:id="7" w:name="_Toc446591231"/>
+      <w:bookmarkStart w:id="6" w:name="_Toc446591231"/>
       <w:r>
         <w:rPr>
           <w:lang w:val="ru-RU"/>
         </w:rPr>
         <w:t>Численные методы решения системы линейных уравнений.</w:t>
       </w:r>
-      <w:bookmarkEnd w:id="7"/>
+      <w:bookmarkEnd w:id="6"/>
       <w:r>
         <w:rPr>
           <w:lang w:val="ru-RU"/>
@@ -1999,19 +2289,837 @@
           <w:lang w:val="ru-RU"/>
         </w:rPr>
       </w:pPr>
-      <w:bookmarkStart w:id="8" w:name="_Toc446591232"/>
+      <w:bookmarkStart w:id="7" w:name="_Toc446591232"/>
       <w:r>
         <w:rPr>
           <w:lang w:val="ru-RU"/>
         </w:rPr>
         <w:t>Постановка задачи.</w:t>
       </w:r>
-      <w:bookmarkEnd w:id="8"/>
+      <w:bookmarkEnd w:id="7"/>
       <w:r>
         <w:rPr>
           <w:lang w:val="ru-RU"/>
         </w:rPr>
         <w:t xml:space="preserve"> </w:t>
+      </w:r>
+    </w:p>
+    <w:p>
+      <w:pPr>
+        <w:rPr>
+          <w:lang w:val="ru-RU"/>
+        </w:rPr>
+      </w:pPr>
+      <w:r>
+        <w:rPr>
+          <w:lang w:val="ru-RU"/>
+        </w:rPr>
+        <w:t xml:space="preserve">Дана система линейных уравнений: </w:t>
+      </w:r>
+    </w:p>
+    <w:p>
+      <m:oMathPara>
+        <m:oMath>
+          <m:d>
+            <m:dPr>
+              <m:begChr m:val="{"/>
+              <m:endChr m:val=""/>
+              <m:ctrlPr>
+                <w:rPr>
+                  <w:rFonts w:ascii="Cambria Math" w:hAnsi="Cambria Math"/>
+                  <w:i/>
+                </w:rPr>
+              </m:ctrlPr>
+            </m:dPr>
+            <m:e>
+              <m:eqArr>
+                <m:eqArrPr>
+                  <m:ctrlPr>
+                    <w:rPr>
+                      <w:rFonts w:ascii="Cambria Math" w:hAnsi="Cambria Math"/>
+                      <w:i/>
+                    </w:rPr>
+                  </m:ctrlPr>
+                </m:eqArrPr>
+                <m:e>
+                  <m:sSub>
+                    <m:sSubPr>
+                      <m:ctrlPr>
+                        <w:rPr>
+                          <w:rFonts w:ascii="Cambria Math" w:hAnsi="Cambria Math"/>
+                          <w:i/>
+                        </w:rPr>
+                      </m:ctrlPr>
+                    </m:sSubPr>
+                    <m:e>
+                      <m:r>
+                        <w:rPr>
+                          <w:rFonts w:ascii="Cambria Math" w:hAnsi="Cambria Math"/>
+                        </w:rPr>
+                        <m:t>a</m:t>
+                      </m:r>
+                    </m:e>
+                    <m:sub>
+                      <m:r>
+                        <w:rPr>
+                          <w:rFonts w:ascii="Cambria Math" w:hAnsi="Cambria Math"/>
+                        </w:rPr>
+                        <m:t>11</m:t>
+                      </m:r>
+                    </m:sub>
+                  </m:sSub>
+                  <m:sSub>
+                    <m:sSubPr>
+                      <m:ctrlPr>
+                        <w:rPr>
+                          <w:rFonts w:ascii="Cambria Math" w:hAnsi="Cambria Math"/>
+                          <w:i/>
+                        </w:rPr>
+                      </m:ctrlPr>
+                    </m:sSubPr>
+                    <m:e>
+                      <m:r>
+                        <w:rPr>
+                          <w:rFonts w:ascii="Cambria Math" w:hAnsi="Cambria Math"/>
+                        </w:rPr>
+                        <m:t>x</m:t>
+                      </m:r>
+                    </m:e>
+                    <m:sub>
+                      <m:r>
+                        <w:rPr>
+                          <w:rFonts w:ascii="Cambria Math" w:hAnsi="Cambria Math"/>
+                        </w:rPr>
+                        <m:t>11</m:t>
+                      </m:r>
+                    </m:sub>
+                  </m:sSub>
+                  <m:r>
+                    <w:rPr>
+                      <w:rFonts w:ascii="Cambria Math" w:hAnsi="Cambria Math"/>
+                    </w:rPr>
+                    <m:t>+</m:t>
+                  </m:r>
+                  <m:sSub>
+                    <m:sSubPr>
+                      <m:ctrlPr>
+                        <w:rPr>
+                          <w:rFonts w:ascii="Cambria Math" w:hAnsi="Cambria Math"/>
+                          <w:i/>
+                        </w:rPr>
+                      </m:ctrlPr>
+                    </m:sSubPr>
+                    <m:e>
+                      <m:r>
+                        <w:rPr>
+                          <w:rFonts w:ascii="Cambria Math" w:hAnsi="Cambria Math"/>
+                        </w:rPr>
+                        <m:t>a</m:t>
+                      </m:r>
+                    </m:e>
+                    <m:sub>
+                      <m:r>
+                        <w:rPr>
+                          <w:rFonts w:ascii="Cambria Math" w:hAnsi="Cambria Math"/>
+                        </w:rPr>
+                        <m:t>12</m:t>
+                      </m:r>
+                    </m:sub>
+                  </m:sSub>
+                  <m:sSub>
+                    <m:sSubPr>
+                      <m:ctrlPr>
+                        <w:rPr>
+                          <w:rFonts w:ascii="Cambria Math" w:hAnsi="Cambria Math"/>
+                          <w:i/>
+                        </w:rPr>
+                      </m:ctrlPr>
+                    </m:sSubPr>
+                    <m:e>
+                      <m:r>
+                        <w:rPr>
+                          <w:rFonts w:ascii="Cambria Math" w:hAnsi="Cambria Math"/>
+                        </w:rPr>
+                        <m:t>x</m:t>
+                      </m:r>
+                    </m:e>
+                    <m:sub>
+                      <m:r>
+                        <w:rPr>
+                          <w:rFonts w:ascii="Cambria Math" w:hAnsi="Cambria Math"/>
+                        </w:rPr>
+                        <m:t>12</m:t>
+                      </m:r>
+                    </m:sub>
+                  </m:sSub>
+                  <m:r>
+                    <w:rPr>
+                      <w:rFonts w:ascii="Cambria Math" w:hAnsi="Cambria Math"/>
+                    </w:rPr>
+                    <m:t>+</m:t>
+                  </m:r>
+                  <m:sSub>
+                    <m:sSubPr>
+                      <m:ctrlPr>
+                        <w:rPr>
+                          <w:rFonts w:ascii="Cambria Math" w:hAnsi="Cambria Math"/>
+                          <w:i/>
+                        </w:rPr>
+                      </m:ctrlPr>
+                    </m:sSubPr>
+                    <m:e>
+                      <m:r>
+                        <w:rPr>
+                          <w:rFonts w:ascii="Cambria Math" w:hAnsi="Cambria Math"/>
+                        </w:rPr>
+                        <m:t>a</m:t>
+                      </m:r>
+                    </m:e>
+                    <m:sub>
+                      <m:r>
+                        <w:rPr>
+                          <w:rFonts w:ascii="Cambria Math" w:hAnsi="Cambria Math"/>
+                        </w:rPr>
+                        <m:t>1</m:t>
+                      </m:r>
+                      <m:r>
+                        <w:rPr>
+                          <w:rFonts w:ascii="Cambria Math" w:hAnsi="Cambria Math"/>
+                        </w:rPr>
+                        <m:t>3</m:t>
+                      </m:r>
+                    </m:sub>
+                  </m:sSub>
+                  <m:sSub>
+                    <m:sSubPr>
+                      <m:ctrlPr>
+                        <w:rPr>
+                          <w:rFonts w:ascii="Cambria Math" w:hAnsi="Cambria Math"/>
+                          <w:i/>
+                        </w:rPr>
+                      </m:ctrlPr>
+                    </m:sSubPr>
+                    <m:e>
+                      <m:r>
+                        <w:rPr>
+                          <w:rFonts w:ascii="Cambria Math" w:hAnsi="Cambria Math"/>
+                        </w:rPr>
+                        <m:t>x</m:t>
+                      </m:r>
+                    </m:e>
+                    <m:sub>
+                      <m:r>
+                        <w:rPr>
+                          <w:rFonts w:ascii="Cambria Math" w:hAnsi="Cambria Math"/>
+                        </w:rPr>
+                        <m:t>1</m:t>
+                      </m:r>
+                      <m:r>
+                        <w:rPr>
+                          <w:rFonts w:ascii="Cambria Math" w:hAnsi="Cambria Math"/>
+                        </w:rPr>
+                        <m:t>3</m:t>
+                      </m:r>
+                    </m:sub>
+                  </m:sSub>
+                  <m:r>
+                    <w:rPr>
+                      <w:rFonts w:ascii="Cambria Math" w:hAnsi="Cambria Math"/>
+                    </w:rPr>
+                    <m:t>=</m:t>
+                  </m:r>
+                  <m:sSub>
+                    <m:sSubPr>
+                      <m:ctrlPr>
+                        <w:rPr>
+                          <w:rFonts w:ascii="Cambria Math" w:hAnsi="Cambria Math"/>
+                          <w:i/>
+                        </w:rPr>
+                      </m:ctrlPr>
+                    </m:sSubPr>
+                    <m:e>
+                      <m:r>
+                        <w:rPr>
+                          <w:rFonts w:ascii="Cambria Math" w:hAnsi="Cambria Math"/>
+                        </w:rPr>
+                        <m:t>b</m:t>
+                      </m:r>
+                    </m:e>
+                    <m:sub>
+                      <m:r>
+                        <w:rPr>
+                          <w:rFonts w:ascii="Cambria Math" w:hAnsi="Cambria Math"/>
+                        </w:rPr>
+                        <m:t>1</m:t>
+                      </m:r>
+                    </m:sub>
+                  </m:sSub>
+                  <m:r>
+                    <w:rPr>
+                      <w:rFonts w:ascii="Cambria Math" w:hAnsi="Cambria Math"/>
+                    </w:rPr>
+                    <m:t>,</m:t>
+                  </m:r>
+                </m:e>
+                <m:e>
+                  <m:sSub>
+                    <m:sSubPr>
+                      <m:ctrlPr>
+                        <w:rPr>
+                          <w:rFonts w:ascii="Cambria Math" w:hAnsi="Cambria Math"/>
+                          <w:i/>
+                        </w:rPr>
+                      </m:ctrlPr>
+                    </m:sSubPr>
+                    <m:e>
+                      <m:r>
+                        <w:rPr>
+                          <w:rFonts w:ascii="Cambria Math" w:hAnsi="Cambria Math"/>
+                        </w:rPr>
+                        <m:t>a</m:t>
+                      </m:r>
+                    </m:e>
+                    <m:sub>
+                      <m:r>
+                        <w:rPr>
+                          <w:rFonts w:ascii="Cambria Math" w:hAnsi="Cambria Math"/>
+                        </w:rPr>
+                        <m:t>2</m:t>
+                      </m:r>
+                      <m:r>
+                        <w:rPr>
+                          <w:rFonts w:ascii="Cambria Math" w:hAnsi="Cambria Math"/>
+                        </w:rPr>
+                        <m:t>1</m:t>
+                      </m:r>
+                    </m:sub>
+                  </m:sSub>
+                  <m:sSub>
+                    <m:sSubPr>
+                      <m:ctrlPr>
+                        <w:rPr>
+                          <w:rFonts w:ascii="Cambria Math" w:hAnsi="Cambria Math"/>
+                          <w:i/>
+                        </w:rPr>
+                      </m:ctrlPr>
+                    </m:sSubPr>
+                    <m:e>
+                      <m:r>
+                        <w:rPr>
+                          <w:rFonts w:ascii="Cambria Math" w:hAnsi="Cambria Math"/>
+                        </w:rPr>
+                        <m:t>x</m:t>
+                      </m:r>
+                    </m:e>
+                    <m:sub>
+                      <m:r>
+                        <w:rPr>
+                          <w:rFonts w:ascii="Cambria Math" w:hAnsi="Cambria Math"/>
+                        </w:rPr>
+                        <m:t>2</m:t>
+                      </m:r>
+                      <m:r>
+                        <w:rPr>
+                          <w:rFonts w:ascii="Cambria Math" w:hAnsi="Cambria Math"/>
+                        </w:rPr>
+                        <m:t>1</m:t>
+                      </m:r>
+                    </m:sub>
+                  </m:sSub>
+                  <m:r>
+                    <w:rPr>
+                      <w:rFonts w:ascii="Cambria Math" w:hAnsi="Cambria Math"/>
+                    </w:rPr>
+                    <m:t>+</m:t>
+                  </m:r>
+                  <m:sSub>
+                    <m:sSubPr>
+                      <m:ctrlPr>
+                        <w:rPr>
+                          <w:rFonts w:ascii="Cambria Math" w:hAnsi="Cambria Math"/>
+                          <w:i/>
+                        </w:rPr>
+                      </m:ctrlPr>
+                    </m:sSubPr>
+                    <m:e>
+                      <m:r>
+                        <w:rPr>
+                          <w:rFonts w:ascii="Cambria Math" w:hAnsi="Cambria Math"/>
+                        </w:rPr>
+                        <m:t>a</m:t>
+                      </m:r>
+                    </m:e>
+                    <m:sub>
+                      <m:r>
+                        <w:rPr>
+                          <w:rFonts w:ascii="Cambria Math" w:hAnsi="Cambria Math"/>
+                        </w:rPr>
+                        <m:t>2</m:t>
+                      </m:r>
+                      <m:r>
+                        <w:rPr>
+                          <w:rFonts w:ascii="Cambria Math" w:hAnsi="Cambria Math"/>
+                        </w:rPr>
+                        <m:t>2</m:t>
+                      </m:r>
+                    </m:sub>
+                  </m:sSub>
+                  <m:sSub>
+                    <m:sSubPr>
+                      <m:ctrlPr>
+                        <w:rPr>
+                          <w:rFonts w:ascii="Cambria Math" w:hAnsi="Cambria Math"/>
+                          <w:i/>
+                        </w:rPr>
+                      </m:ctrlPr>
+                    </m:sSubPr>
+                    <m:e>
+                      <m:r>
+                        <w:rPr>
+                          <w:rFonts w:ascii="Cambria Math" w:hAnsi="Cambria Math"/>
+                        </w:rPr>
+                        <m:t>x</m:t>
+                      </m:r>
+                    </m:e>
+                    <m:sub>
+                      <m:r>
+                        <w:rPr>
+                          <w:rFonts w:ascii="Cambria Math" w:hAnsi="Cambria Math"/>
+                        </w:rPr>
+                        <m:t>2</m:t>
+                      </m:r>
+                      <m:r>
+                        <w:rPr>
+                          <w:rFonts w:ascii="Cambria Math" w:hAnsi="Cambria Math"/>
+                        </w:rPr>
+                        <m:t>2</m:t>
+                      </m:r>
+                    </m:sub>
+                  </m:sSub>
+                  <m:r>
+                    <w:rPr>
+                      <w:rFonts w:ascii="Cambria Math" w:hAnsi="Cambria Math"/>
+                    </w:rPr>
+                    <m:t>+</m:t>
+                  </m:r>
+                  <m:sSub>
+                    <m:sSubPr>
+                      <m:ctrlPr>
+                        <w:rPr>
+                          <w:rFonts w:ascii="Cambria Math" w:hAnsi="Cambria Math"/>
+                          <w:i/>
+                        </w:rPr>
+                      </m:ctrlPr>
+                    </m:sSubPr>
+                    <m:e>
+                      <m:r>
+                        <w:rPr>
+                          <w:rFonts w:ascii="Cambria Math" w:hAnsi="Cambria Math"/>
+                        </w:rPr>
+                        <m:t>a</m:t>
+                      </m:r>
+                    </m:e>
+                    <m:sub>
+                      <m:r>
+                        <w:rPr>
+                          <w:rFonts w:ascii="Cambria Math" w:hAnsi="Cambria Math"/>
+                        </w:rPr>
+                        <m:t>2</m:t>
+                      </m:r>
+                      <m:r>
+                        <w:rPr>
+                          <w:rFonts w:ascii="Cambria Math" w:hAnsi="Cambria Math"/>
+                        </w:rPr>
+                        <m:t>3</m:t>
+                      </m:r>
+                    </m:sub>
+                  </m:sSub>
+                  <m:sSub>
+                    <m:sSubPr>
+                      <m:ctrlPr>
+                        <w:rPr>
+                          <w:rFonts w:ascii="Cambria Math" w:hAnsi="Cambria Math"/>
+                          <w:i/>
+                        </w:rPr>
+                      </m:ctrlPr>
+                    </m:sSubPr>
+                    <m:e>
+                      <m:r>
+                        <w:rPr>
+                          <w:rFonts w:ascii="Cambria Math" w:hAnsi="Cambria Math"/>
+                        </w:rPr>
+                        <m:t>x</m:t>
+                      </m:r>
+                    </m:e>
+                    <m:sub>
+                      <m:r>
+                        <w:rPr>
+                          <w:rFonts w:ascii="Cambria Math" w:hAnsi="Cambria Math"/>
+                        </w:rPr>
+                        <m:t>2</m:t>
+                      </m:r>
+                      <m:r>
+                        <w:rPr>
+                          <w:rFonts w:ascii="Cambria Math" w:hAnsi="Cambria Math"/>
+                        </w:rPr>
+                        <m:t>3</m:t>
+                      </m:r>
+                    </m:sub>
+                  </m:sSub>
+                  <m:r>
+                    <w:rPr>
+                      <w:rFonts w:ascii="Cambria Math" w:hAnsi="Cambria Math"/>
+                    </w:rPr>
+                    <m:t>=</m:t>
+                  </m:r>
+                  <m:sSub>
+                    <m:sSubPr>
+                      <m:ctrlPr>
+                        <w:rPr>
+                          <w:rFonts w:ascii="Cambria Math" w:hAnsi="Cambria Math"/>
+                          <w:i/>
+                        </w:rPr>
+                      </m:ctrlPr>
+                    </m:sSubPr>
+                    <m:e>
+                      <m:r>
+                        <w:rPr>
+                          <w:rFonts w:ascii="Cambria Math" w:hAnsi="Cambria Math"/>
+                        </w:rPr>
+                        <m:t>b</m:t>
+                      </m:r>
+                    </m:e>
+                    <m:sub>
+                      <m:r>
+                        <w:rPr>
+                          <w:rFonts w:ascii="Cambria Math" w:hAnsi="Cambria Math"/>
+                        </w:rPr>
+                        <m:t>2</m:t>
+                      </m:r>
+                    </m:sub>
+                  </m:sSub>
+                  <m:r>
+                    <w:rPr>
+                      <w:rFonts w:ascii="Cambria Math" w:hAnsi="Cambria Math"/>
+                    </w:rPr>
+                    <m:t>,</m:t>
+                  </m:r>
+                </m:e>
+                <m:e>
+                  <m:sSub>
+                    <m:sSubPr>
+                      <m:ctrlPr>
+                        <w:rPr>
+                          <w:rFonts w:ascii="Cambria Math" w:hAnsi="Cambria Math"/>
+                          <w:i/>
+                        </w:rPr>
+                      </m:ctrlPr>
+                    </m:sSubPr>
+                    <m:e>
+                      <m:r>
+                        <w:rPr>
+                          <w:rFonts w:ascii="Cambria Math" w:hAnsi="Cambria Math"/>
+                        </w:rPr>
+                        <m:t>a</m:t>
+                      </m:r>
+                    </m:e>
+                    <m:sub>
+                      <m:r>
+                        <w:rPr>
+                          <w:rFonts w:ascii="Cambria Math" w:hAnsi="Cambria Math"/>
+                        </w:rPr>
+                        <m:t>3</m:t>
+                      </m:r>
+                      <m:r>
+                        <w:rPr>
+                          <w:rFonts w:ascii="Cambria Math" w:hAnsi="Cambria Math"/>
+                        </w:rPr>
+                        <m:t>1</m:t>
+                      </m:r>
+                    </m:sub>
+                  </m:sSub>
+                  <m:sSub>
+                    <m:sSubPr>
+                      <m:ctrlPr>
+                        <w:rPr>
+                          <w:rFonts w:ascii="Cambria Math" w:hAnsi="Cambria Math"/>
+                          <w:i/>
+                        </w:rPr>
+                      </m:ctrlPr>
+                    </m:sSubPr>
+                    <m:e>
+                      <m:r>
+                        <w:rPr>
+                          <w:rFonts w:ascii="Cambria Math" w:hAnsi="Cambria Math"/>
+                        </w:rPr>
+                        <m:t>x</m:t>
+                      </m:r>
+                    </m:e>
+                    <m:sub>
+                      <m:r>
+                        <w:rPr>
+                          <w:rFonts w:ascii="Cambria Math" w:hAnsi="Cambria Math"/>
+                        </w:rPr>
+                        <m:t>3</m:t>
+                      </m:r>
+                      <m:r>
+                        <w:rPr>
+                          <w:rFonts w:ascii="Cambria Math" w:hAnsi="Cambria Math"/>
+                        </w:rPr>
+                        <m:t>1</m:t>
+                      </m:r>
+                    </m:sub>
+                  </m:sSub>
+                  <m:r>
+                    <w:rPr>
+                      <w:rFonts w:ascii="Cambria Math" w:hAnsi="Cambria Math"/>
+                    </w:rPr>
+                    <m:t>+</m:t>
+                  </m:r>
+                  <m:sSub>
+                    <m:sSubPr>
+                      <m:ctrlPr>
+                        <w:rPr>
+                          <w:rFonts w:ascii="Cambria Math" w:hAnsi="Cambria Math"/>
+                          <w:i/>
+                        </w:rPr>
+                      </m:ctrlPr>
+                    </m:sSubPr>
+                    <m:e>
+                      <m:r>
+                        <w:rPr>
+                          <w:rFonts w:ascii="Cambria Math" w:hAnsi="Cambria Math"/>
+                        </w:rPr>
+                        <m:t>a</m:t>
+                      </m:r>
+                    </m:e>
+                    <m:sub>
+                      <m:r>
+                        <w:rPr>
+                          <w:rFonts w:ascii="Cambria Math" w:hAnsi="Cambria Math"/>
+                        </w:rPr>
+                        <m:t>3</m:t>
+                      </m:r>
+                      <m:r>
+                        <w:rPr>
+                          <w:rFonts w:ascii="Cambria Math" w:hAnsi="Cambria Math"/>
+                        </w:rPr>
+                        <m:t>2</m:t>
+                      </m:r>
+                    </m:sub>
+                  </m:sSub>
+                  <m:sSub>
+                    <m:sSubPr>
+                      <m:ctrlPr>
+                        <w:rPr>
+                          <w:rFonts w:ascii="Cambria Math" w:hAnsi="Cambria Math"/>
+                          <w:i/>
+                        </w:rPr>
+                      </m:ctrlPr>
+                    </m:sSubPr>
+                    <m:e>
+                      <m:r>
+                        <w:rPr>
+                          <w:rFonts w:ascii="Cambria Math" w:hAnsi="Cambria Math"/>
+                        </w:rPr>
+                        <m:t>x</m:t>
+                      </m:r>
+                    </m:e>
+                    <m:sub>
+                      <m:r>
+                        <w:rPr>
+                          <w:rFonts w:ascii="Cambria Math" w:hAnsi="Cambria Math"/>
+                        </w:rPr>
+                        <m:t>3</m:t>
+                      </m:r>
+                      <m:r>
+                        <w:rPr>
+                          <w:rFonts w:ascii="Cambria Math" w:hAnsi="Cambria Math"/>
+                        </w:rPr>
+                        <m:t>2</m:t>
+                      </m:r>
+                    </m:sub>
+                  </m:sSub>
+                  <m:r>
+                    <w:rPr>
+                      <w:rFonts w:ascii="Cambria Math" w:hAnsi="Cambria Math"/>
+                    </w:rPr>
+                    <m:t>+</m:t>
+                  </m:r>
+                  <m:sSub>
+                    <m:sSubPr>
+                      <m:ctrlPr>
+                        <w:rPr>
+                          <w:rFonts w:ascii="Cambria Math" w:hAnsi="Cambria Math"/>
+                          <w:i/>
+                        </w:rPr>
+                      </m:ctrlPr>
+                    </m:sSubPr>
+                    <m:e>
+                      <m:r>
+                        <w:rPr>
+                          <w:rFonts w:ascii="Cambria Math" w:hAnsi="Cambria Math"/>
+                        </w:rPr>
+                        <m:t>a</m:t>
+                      </m:r>
+                    </m:e>
+                    <m:sub>
+                      <m:r>
+                        <w:rPr>
+                          <w:rFonts w:ascii="Cambria Math" w:hAnsi="Cambria Math"/>
+                        </w:rPr>
+                        <m:t>3</m:t>
+                      </m:r>
+                      <m:r>
+                        <w:rPr>
+                          <w:rFonts w:ascii="Cambria Math" w:hAnsi="Cambria Math"/>
+                        </w:rPr>
+                        <m:t>3</m:t>
+                      </m:r>
+                    </m:sub>
+                  </m:sSub>
+                  <m:sSub>
+                    <m:sSubPr>
+                      <m:ctrlPr>
+                        <w:rPr>
+                          <w:rFonts w:ascii="Cambria Math" w:hAnsi="Cambria Math"/>
+                          <w:i/>
+                        </w:rPr>
+                      </m:ctrlPr>
+                    </m:sSubPr>
+                    <m:e>
+                      <m:r>
+                        <w:rPr>
+                          <w:rFonts w:ascii="Cambria Math" w:hAnsi="Cambria Math"/>
+                        </w:rPr>
+                        <m:t>x</m:t>
+                      </m:r>
+                    </m:e>
+                    <m:sub>
+                      <m:r>
+                        <w:rPr>
+                          <w:rFonts w:ascii="Cambria Math" w:hAnsi="Cambria Math"/>
+                        </w:rPr>
+                        <m:t>3</m:t>
+                      </m:r>
+                      <m:r>
+                        <w:rPr>
+                          <w:rFonts w:ascii="Cambria Math" w:hAnsi="Cambria Math"/>
+                        </w:rPr>
+                        <m:t>3</m:t>
+                      </m:r>
+                    </m:sub>
+                  </m:sSub>
+                  <m:r>
+                    <w:rPr>
+                      <w:rFonts w:ascii="Cambria Math" w:hAnsi="Cambria Math"/>
+                    </w:rPr>
+                    <m:t>=</m:t>
+                  </m:r>
+                  <m:sSub>
+                    <m:sSubPr>
+                      <m:ctrlPr>
+                        <w:rPr>
+                          <w:rFonts w:ascii="Cambria Math" w:hAnsi="Cambria Math"/>
+                          <w:i/>
+                        </w:rPr>
+                      </m:ctrlPr>
+                    </m:sSubPr>
+                    <m:e>
+                      <m:r>
+                        <w:rPr>
+                          <w:rFonts w:ascii="Cambria Math" w:hAnsi="Cambria Math"/>
+                        </w:rPr>
+                        <m:t>b</m:t>
+                      </m:r>
+                    </m:e>
+                    <m:sub>
+                      <m:r>
+                        <w:rPr>
+                          <w:rFonts w:ascii="Cambria Math" w:hAnsi="Cambria Math"/>
+                        </w:rPr>
+                        <m:t>3</m:t>
+                      </m:r>
+                    </m:sub>
+                  </m:sSub>
+                  <m:r>
+                    <w:rPr>
+                      <w:rFonts w:ascii="Cambria Math" w:hAnsi="Cambria Math"/>
+                    </w:rPr>
+                    <m:t>.</m:t>
+                  </m:r>
+                </m:e>
+              </m:eqArr>
+            </m:e>
+          </m:d>
+        </m:oMath>
+      </m:oMathPara>
+    </w:p>
+    <w:p>
+      <w:pPr>
+        <w:rPr>
+          <w:lang w:val="ru-RU"/>
+        </w:rPr>
+      </w:pPr>
+      <w:r>
+        <w:rPr>
+          <w:lang w:val="ru-RU"/>
+        </w:rPr>
+        <w:t xml:space="preserve">Требуется решить систему уравнений, используя: </w:t>
+      </w:r>
+    </w:p>
+    <w:p>
+      <w:pPr>
+        <w:pStyle w:val="ListParagraph"/>
+        <w:numPr>
+          <w:ilvl w:val="0"/>
+          <w:numId w:val="12"/>
+        </w:numPr>
+        <w:rPr>
+          <w:lang w:val="ru-RU"/>
+        </w:rPr>
+      </w:pPr>
+      <w:r>
+        <w:rPr>
+          <w:lang w:val="ru-RU"/>
+        </w:rPr>
+        <w:t xml:space="preserve">метод Гаусса (решение в обыкновенных дробях); </w:t>
+      </w:r>
+    </w:p>
+    <w:p>
+      <w:pPr>
+        <w:pStyle w:val="ListParagraph"/>
+        <w:numPr>
+          <w:ilvl w:val="0"/>
+          <w:numId w:val="12"/>
+        </w:numPr>
+        <w:rPr>
+          <w:lang w:val="ru-RU"/>
+        </w:rPr>
+      </w:pPr>
+      <w:r>
+        <w:rPr>
+          <w:lang w:val="ru-RU"/>
+        </w:rPr>
+        <w:t xml:space="preserve">метод простой итерации (3 итерации); </w:t>
+      </w:r>
+    </w:p>
+    <w:p>
+      <w:pPr>
+        <w:pStyle w:val="ListParagraph"/>
+        <w:numPr>
+          <w:ilvl w:val="0"/>
+          <w:numId w:val="12"/>
+        </w:numPr>
+        <w:rPr>
+          <w:lang w:val="ru-RU"/>
+        </w:rPr>
+      </w:pPr>
+      <w:r>
+        <w:rPr>
+          <w:lang w:val="ru-RU"/>
+        </w:rPr>
+        <w:t>метод Зейделя (3 итерации).</w:t>
       </w:r>
     </w:p>
     <w:p>
@@ -2025,14 +3133,14 @@
           <w:lang w:val="ru-RU"/>
         </w:rPr>
       </w:pPr>
-      <w:bookmarkStart w:id="9" w:name="_Toc446591233"/>
+      <w:bookmarkStart w:id="8" w:name="_Toc446591233"/>
       <w:r>
         <w:rPr>
           <w:lang w:val="ru-RU"/>
         </w:rPr>
         <w:t>Метод Гаусса.</w:t>
       </w:r>
-      <w:bookmarkEnd w:id="9"/>
+      <w:bookmarkEnd w:id="8"/>
       <w:r>
         <w:rPr>
           <w:lang w:val="ru-RU"/>
@@ -2051,14 +3159,14 @@
           <w:lang w:val="ru-RU"/>
         </w:rPr>
       </w:pPr>
-      <w:bookmarkStart w:id="10" w:name="_Toc446591234"/>
+      <w:bookmarkStart w:id="9" w:name="_Toc446591234"/>
       <w:r>
         <w:rPr>
           <w:lang w:val="ru-RU"/>
         </w:rPr>
         <w:t>Метод простой итерации.</w:t>
       </w:r>
-      <w:bookmarkEnd w:id="10"/>
+      <w:bookmarkEnd w:id="9"/>
       <w:r>
         <w:t xml:space="preserve"> </w:t>
       </w:r>
@@ -2074,14 +3182,14 @@
           <w:lang w:val="ru-RU"/>
         </w:rPr>
       </w:pPr>
-      <w:bookmarkStart w:id="11" w:name="_Toc446591235"/>
+      <w:bookmarkStart w:id="10" w:name="_Toc446591235"/>
       <w:r>
         <w:rPr>
           <w:lang w:val="ru-RU"/>
         </w:rPr>
         <w:t>Метод Зейделя.</w:t>
       </w:r>
-      <w:bookmarkEnd w:id="11"/>
+      <w:bookmarkEnd w:id="10"/>
       <w:r>
         <w:rPr>
           <w:lang w:val="ru-RU"/>
@@ -2100,14 +3208,14 @@
           <w:lang w:val="ru-RU"/>
         </w:rPr>
       </w:pPr>
-      <w:bookmarkStart w:id="12" w:name="_Toc446591236"/>
+      <w:bookmarkStart w:id="11" w:name="_Toc446591236"/>
       <w:r>
         <w:rPr>
           <w:lang w:val="ru-RU"/>
         </w:rPr>
         <w:t>Численные методы решения задачи аппроксимации.</w:t>
       </w:r>
-      <w:bookmarkEnd w:id="12"/>
+      <w:bookmarkEnd w:id="11"/>
       <w:r>
         <w:rPr>
           <w:lang w:val="ru-RU"/>
@@ -2126,19 +3234,102 @@
           <w:lang w:val="ru-RU"/>
         </w:rPr>
       </w:pPr>
-      <w:bookmarkStart w:id="13" w:name="_Toc446591237"/>
+      <w:bookmarkStart w:id="12" w:name="_Toc446591237"/>
       <w:r>
         <w:rPr>
           <w:lang w:val="ru-RU"/>
         </w:rPr>
         <w:t>Постановка задачи.</w:t>
       </w:r>
+      <w:bookmarkEnd w:id="12"/>
+      <w:r>
+        <w:rPr>
+          <w:lang w:val="ru-RU"/>
+        </w:rPr>
+        <w:t xml:space="preserve"> </w:t>
+      </w:r>
+    </w:p>
+    <w:p>
+      <w:pPr>
+        <w:rPr>
+          <w:lang w:val="ru-RU"/>
+        </w:rPr>
+      </w:pPr>
+      <w:r>
+        <w:rPr>
+          <w:lang w:val="ru-RU"/>
+        </w:rPr>
+        <w:t>Дана табличная функция (5 точек). Координаты точек (</w:t>
+      </w:r>
+      <w:proofErr w:type="gramStart"/>
+      <w:r>
+        <w:t>xi</w:t>
+      </w:r>
+      <w:r>
+        <w:rPr>
+          <w:lang w:val="ru-RU"/>
+        </w:rPr>
+        <w:t>,</w:t>
+      </w:r>
+      <w:proofErr w:type="spellStart"/>
+      <w:r>
+        <w:t>yi</w:t>
+      </w:r>
+      <w:proofErr w:type="spellEnd"/>
+      <w:proofErr w:type="gramEnd"/>
+      <w:r>
+        <w:rPr>
+          <w:lang w:val="ru-RU"/>
+        </w:rPr>
+        <w:t xml:space="preserve">) задаются по вариантам (разд. 6.3). Требуется: </w:t>
+      </w:r>
+    </w:p>
+    <w:p>
+      <w:pPr>
+        <w:rPr>
+          <w:lang w:val="ru-RU"/>
+        </w:rPr>
+      </w:pPr>
+      <w:r>
+        <w:rPr>
+          <w:lang w:val="ru-RU"/>
+        </w:rPr>
+        <w:t xml:space="preserve">• решить задачу интерполяции методом неопределенных коэффициентов (кусочно-линейная для каждой последовательной пары точек 1+2,2+3,3+4,4+5, кусочно-параболическая интерполяция для каждой последовательной тройки точек 1+2+3, 3+4+5); </w:t>
+      </w:r>
+    </w:p>
+    <w:p>
+      <w:pPr>
+        <w:rPr>
+          <w:lang w:val="ru-RU"/>
+        </w:rPr>
+      </w:pPr>
+      <w:r>
+        <w:rPr>
+          <w:lang w:val="ru-RU"/>
+        </w:rPr>
+        <w:lastRenderedPageBreak/>
+        <w:t xml:space="preserve">• решить задачу интерполяции с использованием полинома Лагранжа (кусочно-линейная для каждой последовательной пары точек 1+2,2+3,3+4,4+5, кусочно-параболическая интерполяция для каждой последовательной тройки точек 1+2+3, 3+4+5; </w:t>
+      </w:r>
+    </w:p>
+    <w:p>
+      <w:pPr>
+        <w:rPr>
+          <w:lang w:val="ru-RU"/>
+        </w:rPr>
+      </w:pPr>
+      <w:r>
+        <w:rPr>
+          <w:lang w:val="ru-RU"/>
+        </w:rPr>
+        <w:t>• решить задачу аппроксимации полиномом 1-й и 2-й степени методом наименьших квадратов для всех точек 1+2+3+4+5</w:t>
+      </w:r>
+      <w:bookmarkStart w:id="13" w:name="_GoBack"/>
       <w:bookmarkEnd w:id="13"/>
       <w:r>
         <w:rPr>
           <w:lang w:val="ru-RU"/>
         </w:rPr>
-        <w:t xml:space="preserve"> </w:t>
+        <w:t>.</w:t>
       </w:r>
     </w:p>
     <w:p>
@@ -3051,6 +4242,119 @@
     </w:lvl>
   </w:abstractNum>
   <w:abstractNum w:abstractNumId="9" w15:restartNumberingAfterBreak="0">
+    <w:nsid w:val="5AD5684E"/>
+    <w:multiLevelType w:val="hybridMultilevel"/>
+    <w:tmpl w:val="6D421D9A"/>
+    <w:lvl w:ilvl="0" w:tplc="B75005B6">
+      <w:start w:val="1"/>
+      <w:numFmt w:val="bullet"/>
+      <w:lvlText w:val="-"/>
+      <w:lvlJc w:val="left"/>
+      <w:pPr>
+        <w:ind w:left="405" w:hanging="360"/>
+      </w:pPr>
+      <w:rPr>
+        <w:rFonts w:ascii="Calibri" w:eastAsiaTheme="minorHAnsi" w:hAnsi="Calibri" w:cstheme="minorBidi" w:hint="default"/>
+      </w:rPr>
+    </w:lvl>
+    <w:lvl w:ilvl="1" w:tplc="04090003" w:tentative="1">
+      <w:start w:val="1"/>
+      <w:numFmt w:val="bullet"/>
+      <w:lvlText w:val="o"/>
+      <w:lvlJc w:val="left"/>
+      <w:pPr>
+        <w:ind w:left="1125" w:hanging="360"/>
+      </w:pPr>
+      <w:rPr>
+        <w:rFonts w:ascii="Courier New" w:hAnsi="Courier New" w:cs="Courier New" w:hint="default"/>
+      </w:rPr>
+    </w:lvl>
+    <w:lvl w:ilvl="2" w:tplc="04090005" w:tentative="1">
+      <w:start w:val="1"/>
+      <w:numFmt w:val="bullet"/>
+      <w:lvlText w:val=""/>
+      <w:lvlJc w:val="left"/>
+      <w:pPr>
+        <w:ind w:left="1845" w:hanging="360"/>
+      </w:pPr>
+      <w:rPr>
+        <w:rFonts w:ascii="Wingdings" w:hAnsi="Wingdings" w:hint="default"/>
+      </w:rPr>
+    </w:lvl>
+    <w:lvl w:ilvl="3" w:tplc="04090001" w:tentative="1">
+      <w:start w:val="1"/>
+      <w:numFmt w:val="bullet"/>
+      <w:lvlText w:val=""/>
+      <w:lvlJc w:val="left"/>
+      <w:pPr>
+        <w:ind w:left="2565" w:hanging="360"/>
+      </w:pPr>
+      <w:rPr>
+        <w:rFonts w:ascii="Symbol" w:hAnsi="Symbol" w:hint="default"/>
+      </w:rPr>
+    </w:lvl>
+    <w:lvl w:ilvl="4" w:tplc="04090003" w:tentative="1">
+      <w:start w:val="1"/>
+      <w:numFmt w:val="bullet"/>
+      <w:lvlText w:val="o"/>
+      <w:lvlJc w:val="left"/>
+      <w:pPr>
+        <w:ind w:left="3285" w:hanging="360"/>
+      </w:pPr>
+      <w:rPr>
+        <w:rFonts w:ascii="Courier New" w:hAnsi="Courier New" w:cs="Courier New" w:hint="default"/>
+      </w:rPr>
+    </w:lvl>
+    <w:lvl w:ilvl="5" w:tplc="04090005" w:tentative="1">
+      <w:start w:val="1"/>
+      <w:numFmt w:val="bullet"/>
+      <w:lvlText w:val=""/>
+      <w:lvlJc w:val="left"/>
+      <w:pPr>
+        <w:ind w:left="4005" w:hanging="360"/>
+      </w:pPr>
+      <w:rPr>
+        <w:rFonts w:ascii="Wingdings" w:hAnsi="Wingdings" w:hint="default"/>
+      </w:rPr>
+    </w:lvl>
+    <w:lvl w:ilvl="6" w:tplc="04090001" w:tentative="1">
+      <w:start w:val="1"/>
+      <w:numFmt w:val="bullet"/>
+      <w:lvlText w:val=""/>
+      <w:lvlJc w:val="left"/>
+      <w:pPr>
+        <w:ind w:left="4725" w:hanging="360"/>
+      </w:pPr>
+      <w:rPr>
+        <w:rFonts w:ascii="Symbol" w:hAnsi="Symbol" w:hint="default"/>
+      </w:rPr>
+    </w:lvl>
+    <w:lvl w:ilvl="7" w:tplc="04090003" w:tentative="1">
+      <w:start w:val="1"/>
+      <w:numFmt w:val="bullet"/>
+      <w:lvlText w:val="o"/>
+      <w:lvlJc w:val="left"/>
+      <w:pPr>
+        <w:ind w:left="5445" w:hanging="360"/>
+      </w:pPr>
+      <w:rPr>
+        <w:rFonts w:ascii="Courier New" w:hAnsi="Courier New" w:cs="Courier New" w:hint="default"/>
+      </w:rPr>
+    </w:lvl>
+    <w:lvl w:ilvl="8" w:tplc="04090005" w:tentative="1">
+      <w:start w:val="1"/>
+      <w:numFmt w:val="bullet"/>
+      <w:lvlText w:val=""/>
+      <w:lvlJc w:val="left"/>
+      <w:pPr>
+        <w:ind w:left="6165" w:hanging="360"/>
+      </w:pPr>
+      <w:rPr>
+        <w:rFonts w:ascii="Wingdings" w:hAnsi="Wingdings" w:hint="default"/>
+      </w:rPr>
+    </w:lvl>
+  </w:abstractNum>
+  <w:abstractNum w:abstractNumId="10" w15:restartNumberingAfterBreak="0">
     <w:nsid w:val="5E454ED7"/>
     <w:multiLevelType w:val="hybridMultilevel"/>
     <w:tmpl w:val="BBC02FB6"/>
@@ -3139,7 +4443,7 @@
       </w:pPr>
     </w:lvl>
   </w:abstractNum>
-  <w:abstractNum w:abstractNumId="10" w15:restartNumberingAfterBreak="0">
+  <w:abstractNum w:abstractNumId="11" w15:restartNumberingAfterBreak="0">
     <w:nsid w:val="70704D40"/>
     <w:multiLevelType w:val="hybridMultilevel"/>
     <w:tmpl w:val="231AF8EA"/>
@@ -3235,7 +4539,7 @@
     <w:abstractNumId w:val="6"/>
   </w:num>
   <w:num w:numId="3">
-    <w:abstractNumId w:val="9"/>
+    <w:abstractNumId w:val="10"/>
   </w:num>
   <w:num w:numId="4">
     <w:abstractNumId w:val="8"/>
@@ -3247,7 +4551,7 @@
     <w:abstractNumId w:val="4"/>
   </w:num>
   <w:num w:numId="7">
-    <w:abstractNumId w:val="10"/>
+    <w:abstractNumId w:val="11"/>
   </w:num>
   <w:num w:numId="8">
     <w:abstractNumId w:val="3"/>
@@ -3260,6 +4564,9 @@
   </w:num>
   <w:num w:numId="11">
     <w:abstractNumId w:val="5"/>
+  </w:num>
+  <w:num w:numId="12">
+    <w:abstractNumId w:val="9"/>
   </w:num>
 </w:numbering>
 </file>
@@ -3843,7 +5150,562 @@
       <w:u w:val="single"/>
     </w:rPr>
   </w:style>
+  <w:style w:type="character" w:styleId="PlaceholderText">
+    <w:name w:val="Placeholder Text"/>
+    <w:basedOn w:val="DefaultParagraphFont"/>
+    <w:uiPriority w:val="99"/>
+    <w:semiHidden/>
+    <w:rsid w:val="0028266F"/>
+    <w:rPr>
+      <w:color w:val="808080"/>
+    </w:rPr>
+  </w:style>
 </w:styles>
+</file>
+
+<file path=word/glossary/document.xml><?xml version="1.0" encoding="utf-8"?>
+<w:glossaryDocument xmlns:wpc="http://schemas.microsoft.com/office/word/2010/wordprocessingCanvas" xmlns:mc="http://schemas.openxmlformats.org/markup-compatibility/2006" xmlns:o="urn:schemas-microsoft-com:office:office" xmlns:r="http://schemas.openxmlformats.org/officeDocument/2006/relationships" xmlns:m="http://schemas.openxmlformats.org/officeDocument/2006/math" xmlns:v="urn:schemas-microsoft-com:vml" xmlns:wp14="http://schemas.microsoft.com/office/word/2010/wordprocessingDrawing" xmlns:wp="http://schemas.openxmlformats.org/drawingml/2006/wordprocessingDrawing" xmlns:w10="urn:schemas-microsoft-com:office:word" xmlns:w="http://schemas.openxmlformats.org/wordprocessingml/2006/main" xmlns:w14="http://schemas.microsoft.com/office/word/2010/wordml" xmlns:w15="http://schemas.microsoft.com/office/word/2012/wordml" xmlns:wpg="http://schemas.microsoft.com/office/word/2010/wordprocessingGroup" xmlns:wpi="http://schemas.microsoft.com/office/word/2010/wordprocessingInk" xmlns:wne="http://schemas.microsoft.com/office/word/2006/wordml" xmlns:wps="http://schemas.microsoft.com/office/word/2010/wordprocessingShape" mc:Ignorable="w14 w15 wp14"/>
+</file>
+
+<file path=word/glossary/fontTable.xml><?xml version="1.0" encoding="utf-8"?>
+<w:fonts xmlns:mc="http://schemas.openxmlformats.org/markup-compatibility/2006" xmlns:r="http://schemas.openxmlformats.org/officeDocument/2006/relationships" xmlns:w="http://schemas.openxmlformats.org/wordprocessingml/2006/main" xmlns:w14="http://schemas.microsoft.com/office/word/2010/wordml" xmlns:w15="http://schemas.microsoft.com/office/word/2012/wordml" mc:Ignorable="w14 w15">
+  <w:font w:name="Times New Roman">
+    <w:panose1 w:val="02020603050405020304"/>
+    <w:charset w:val="00"/>
+    <w:family w:val="roman"/>
+    <w:pitch w:val="variable"/>
+    <w:sig w:usb0="E0002AFF" w:usb1="C0007841" w:usb2="00000009" w:usb3="00000000" w:csb0="000001FF" w:csb1="00000000"/>
+  </w:font>
+  <w:font w:name="Calibri">
+    <w:panose1 w:val="020F0502020204030204"/>
+    <w:charset w:val="00"/>
+    <w:family w:val="swiss"/>
+    <w:pitch w:val="variable"/>
+    <w:sig w:usb0="E00002FF" w:usb1="4000ACFF" w:usb2="00000001" w:usb3="00000000" w:csb0="0000019F" w:csb1="00000000"/>
+  </w:font>
+  <w:font w:name="Courier New">
+    <w:panose1 w:val="02070309020205020404"/>
+    <w:charset w:val="00"/>
+    <w:family w:val="modern"/>
+    <w:pitch w:val="fixed"/>
+    <w:sig w:usb0="E0002AFF" w:usb1="C0007843" w:usb2="00000009" w:usb3="00000000" w:csb0="000001FF" w:csb1="00000000"/>
+  </w:font>
+  <w:font w:name="Wingdings">
+    <w:panose1 w:val="05000000000000000000"/>
+    <w:charset w:val="02"/>
+    <w:family w:val="auto"/>
+    <w:pitch w:val="variable"/>
+    <w:sig w:usb0="00000000" w:usb1="10000000" w:usb2="00000000" w:usb3="00000000" w:csb0="80000000" w:csb1="00000000"/>
+  </w:font>
+  <w:font w:name="Symbol">
+    <w:panose1 w:val="05050102010706020507"/>
+    <w:charset w:val="02"/>
+    <w:family w:val="roman"/>
+    <w:pitch w:val="variable"/>
+    <w:sig w:usb0="00000000" w:usb1="10000000" w:usb2="00000000" w:usb3="00000000" w:csb0="80000000" w:csb1="00000000"/>
+  </w:font>
+  <w:font w:name="Calibri Light">
+    <w:panose1 w:val="020F0302020204030204"/>
+    <w:charset w:val="00"/>
+    <w:family w:val="swiss"/>
+    <w:pitch w:val="variable"/>
+    <w:sig w:usb0="A00002EF" w:usb1="4000207B" w:usb2="00000000" w:usb3="00000000" w:csb0="0000019F" w:csb1="00000000"/>
+  </w:font>
+  <w:font w:name="Segoe UI">
+    <w:panose1 w:val="020B0502040204020203"/>
+    <w:charset w:val="00"/>
+    <w:family w:val="swiss"/>
+    <w:pitch w:val="variable"/>
+    <w:sig w:usb0="E10022FF" w:usb1="C000E47F" w:usb2="00000029" w:usb3="00000000" w:csb0="000001DF" w:csb1="00000000"/>
+  </w:font>
+  <w:font w:name="Cambria Math">
+    <w:panose1 w:val="02040503050406030204"/>
+    <w:charset w:val="00"/>
+    <w:family w:val="roman"/>
+    <w:pitch w:val="variable"/>
+    <w:sig w:usb0="E00002FF" w:usb1="420024FF" w:usb2="00000000" w:usb3="00000000" w:csb0="0000019F" w:csb1="00000000"/>
+  </w:font>
+</w:fonts>
+</file>
+
+<file path=word/glossary/settings.xml><?xml version="1.0" encoding="utf-8"?>
+<w:settings xmlns:mc="http://schemas.openxmlformats.org/markup-compatibility/2006" xmlns:o="urn:schemas-microsoft-com:office:office" xmlns:r="http://schemas.openxmlformats.org/officeDocument/2006/relationships" xmlns:m="http://schemas.openxmlformats.org/officeDocument/2006/math" xmlns:v="urn:schemas-microsoft-com:vml" xmlns:w10="urn:schemas-microsoft-com:office:word" xmlns:w="http://schemas.openxmlformats.org/wordprocessingml/2006/main" xmlns:w14="http://schemas.microsoft.com/office/word/2010/wordml" xmlns:w15="http://schemas.microsoft.com/office/word/2012/wordml" xmlns:sl="http://schemas.openxmlformats.org/schemaLibrary/2006/main" mc:Ignorable="w14 w15">
+  <w:view w:val="normal"/>
+  <w:defaultTabStop w:val="720"/>
+  <w:characterSpacingControl w:val="doNotCompress"/>
+  <w:compat>
+    <w:useFELayout/>
+    <w:compatSetting w:name="compatibilityMode" w:uri="http://schemas.microsoft.com/office/word" w:val="15"/>
+    <w:compatSetting w:name="overrideTableStyleFontSizeAndJustification" w:uri="http://schemas.microsoft.com/office/word" w:val="1"/>
+    <w:compatSetting w:name="enableOpenTypeFeatures" w:uri="http://schemas.microsoft.com/office/word" w:val="1"/>
+    <w:compatSetting w:name="doNotFlipMirrorIndents" w:uri="http://schemas.microsoft.com/office/word" w:val="1"/>
+    <w:compatSetting w:name="differentiateMultirowTableHeaders" w:uri="http://schemas.microsoft.com/office/word" w:val="1"/>
+  </w:compat>
+  <w:rsids>
+    <w:rsidRoot w:val="00C53D8F"/>
+    <w:rsid w:val="00C53D8F"/>
+    <w:rsid w:val="00F40642"/>
+  </w:rsids>
+  <m:mathPr>
+    <m:mathFont m:val="Cambria Math"/>
+    <m:brkBin m:val="before"/>
+    <m:brkBinSub m:val="--"/>
+    <m:smallFrac m:val="0"/>
+    <m:dispDef/>
+    <m:lMargin m:val="0"/>
+    <m:rMargin m:val="0"/>
+    <m:defJc m:val="centerGroup"/>
+    <m:wrapIndent m:val="1440"/>
+    <m:intLim m:val="subSup"/>
+    <m:naryLim m:val="undOvr"/>
+  </m:mathPr>
+  <w:themeFontLang w:val="en-US"/>
+  <w:clrSchemeMapping w:bg1="light1" w:t1="dark1" w:bg2="light2" w:t2="dark2" w:accent1="accent1" w:accent2="accent2" w:accent3="accent3" w:accent4="accent4" w:accent5="accent5" w:accent6="accent6" w:hyperlink="hyperlink" w:followedHyperlink="followedHyperlink"/>
+  <w:decimalSymbol w:val="."/>
+  <w:listSeparator w:val=","/>
+  <w15:chartTrackingRefBased/>
+</w:settings>
+</file>
+
+<file path=word/glossary/styles.xml><?xml version="1.0" encoding="utf-8"?>
+<w:styles xmlns:mc="http://schemas.openxmlformats.org/markup-compatibility/2006" xmlns:r="http://schemas.openxmlformats.org/officeDocument/2006/relationships" xmlns:w="http://schemas.openxmlformats.org/wordprocessingml/2006/main" xmlns:w14="http://schemas.microsoft.com/office/word/2010/wordml" xmlns:w15="http://schemas.microsoft.com/office/word/2012/wordml" mc:Ignorable="w14 w15">
+  <w:docDefaults>
+    <w:rPrDefault>
+      <w:rPr>
+        <w:rFonts w:asciiTheme="minorHAnsi" w:eastAsiaTheme="minorEastAsia" w:hAnsiTheme="minorHAnsi" w:cstheme="minorBidi"/>
+        <w:sz w:val="22"/>
+        <w:szCs w:val="22"/>
+        <w:lang w:val="en-US" w:eastAsia="en-US" w:bidi="ar-SA"/>
+      </w:rPr>
+    </w:rPrDefault>
+    <w:pPrDefault>
+      <w:pPr>
+        <w:spacing w:after="160" w:line="259" w:lineRule="auto"/>
+      </w:pPr>
+    </w:pPrDefault>
+  </w:docDefaults>
+  <w:latentStyles w:defLockedState="0" w:defUIPriority="99" w:defSemiHidden="0" w:defUnhideWhenUsed="0" w:defQFormat="0" w:count="371">
+    <w:lsdException w:name="Normal" w:uiPriority="0" w:qFormat="1"/>
+    <w:lsdException w:name="heading 1" w:uiPriority="9" w:qFormat="1"/>
+    <w:lsdException w:name="heading 2" w:semiHidden="1" w:uiPriority="9" w:unhideWhenUsed="1" w:qFormat="1"/>
+    <w:lsdException w:name="heading 3" w:semiHidden="1" w:uiPriority="9" w:unhideWhenUsed="1" w:qFormat="1"/>
+    <w:lsdException w:name="heading 4" w:semiHidden="1" w:uiPriority="9" w:unhideWhenUsed="1" w:qFormat="1"/>
+    <w:lsdException w:name="heading 5" w:semiHidden="1" w:uiPriority="9" w:unhideWhenUsed="1" w:qFormat="1"/>
+    <w:lsdException w:name="heading 6" w:semiHidden="1" w:uiPriority="9" w:unhideWhenUsed="1" w:qFormat="1"/>
+    <w:lsdException w:name="heading 7" w:semiHidden="1" w:uiPriority="9" w:unhideWhenUsed="1" w:qFormat="1"/>
+    <w:lsdException w:name="heading 8" w:semiHidden="1" w:uiPriority="9" w:unhideWhenUsed="1" w:qFormat="1"/>
+    <w:lsdException w:name="heading 9" w:semiHidden="1" w:uiPriority="9" w:unhideWhenUsed="1" w:qFormat="1"/>
+    <w:lsdException w:name="index 1" w:semiHidden="1" w:unhideWhenUsed="1"/>
+    <w:lsdException w:name="index 2" w:semiHidden="1" w:unhideWhenUsed="1"/>
+    <w:lsdException w:name="index 3" w:semiHidden="1" w:unhideWhenUsed="1"/>
+    <w:lsdException w:name="index 4" w:semiHidden="1" w:unhideWhenUsed="1"/>
+    <w:lsdException w:name="index 5" w:semiHidden="1" w:unhideWhenUsed="1"/>
+    <w:lsdException w:name="index 6" w:semiHidden="1" w:unhideWhenUsed="1"/>
+    <w:lsdException w:name="index 7" w:semiHidden="1" w:unhideWhenUsed="1"/>
+    <w:lsdException w:name="index 8" w:semiHidden="1" w:unhideWhenUsed="1"/>
+    <w:lsdException w:name="index 9" w:semiHidden="1" w:unhideWhenUsed="1"/>
+    <w:lsdException w:name="toc 1" w:semiHidden="1" w:uiPriority="39" w:unhideWhenUsed="1"/>
+    <w:lsdException w:name="toc 2" w:semiHidden="1" w:uiPriority="39" w:unhideWhenUsed="1"/>
+    <w:lsdException w:name="toc 3" w:semiHidden="1" w:uiPriority="39" w:unhideWhenUsed="1"/>
+    <w:lsdException w:name="toc 4" w:semiHidden="1" w:uiPriority="39" w:unhideWhenUsed="1"/>
+    <w:lsdException w:name="toc 5" w:semiHidden="1" w:uiPriority="39" w:unhideWhenUsed="1"/>
+    <w:lsdException w:name="toc 6" w:semiHidden="1" w:uiPriority="39" w:unhideWhenUsed="1"/>
+    <w:lsdException w:name="toc 7" w:semiHidden="1" w:uiPriority="39" w:unhideWhenUsed="1"/>
+    <w:lsdException w:name="toc 8" w:semiHidden="1" w:uiPriority="39" w:unhideWhenUsed="1"/>
+    <w:lsdException w:name="toc 9" w:semiHidden="1" w:uiPriority="39" w:unhideWhenUsed="1"/>
+    <w:lsdException w:name="Normal Indent" w:semiHidden="1" w:unhideWhenUsed="1"/>
+    <w:lsdException w:name="footnote text" w:semiHidden="1" w:unhideWhenUsed="1"/>
+    <w:lsdException w:name="annotation text" w:semiHidden="1" w:unhideWhenUsed="1"/>
+    <w:lsdException w:name="header" w:semiHidden="1" w:unhideWhenUsed="1"/>
+    <w:lsdException w:name="footer" w:semiHidden="1" w:unhideWhenUsed="1"/>
+    <w:lsdException w:name="index heading" w:semiHidden="1" w:unhideWhenUsed="1"/>
+    <w:lsdException w:name="caption" w:semiHidden="1" w:uiPriority="35" w:unhideWhenUsed="1" w:qFormat="1"/>
+    <w:lsdException w:name="table of figures" w:semiHidden="1" w:unhideWhenUsed="1"/>
+    <w:lsdException w:name="envelope address" w:semiHidden="1" w:unhideWhenUsed="1"/>
+    <w:lsdException w:name="envelope return" w:semiHidden="1" w:unhideWhenUsed="1"/>
+    <w:lsdException w:name="footnote reference" w:semiHidden="1" w:unhideWhenUsed="1"/>
+    <w:lsdException w:name="annotation reference" w:semiHidden="1" w:unhideWhenUsed="1"/>
+    <w:lsdException w:name="line number" w:semiHidden="1" w:unhideWhenUsed="1"/>
+    <w:lsdException w:name="page number" w:semiHidden="1" w:unhideWhenUsed="1"/>
+    <w:lsdException w:name="endnote reference" w:semiHidden="1" w:unhideWhenUsed="1"/>
+    <w:lsdException w:name="endnote text" w:semiHidden="1" w:unhideWhenUsed="1"/>
+    <w:lsdException w:name="table of authorities" w:semiHidden="1" w:unhideWhenUsed="1"/>
+    <w:lsdException w:name="macro" w:semiHidden="1" w:unhideWhenUsed="1"/>
+    <w:lsdException w:name="toa heading" w:semiHidden="1" w:unhideWhenUsed="1"/>
+    <w:lsdException w:name="List" w:semiHidden="1" w:unhideWhenUsed="1"/>
+    <w:lsdException w:name="List Bullet" w:semiHidden="1" w:unhideWhenUsed="1"/>
+    <w:lsdException w:name="List Number" w:semiHidden="1" w:unhideWhenUsed="1"/>
+    <w:lsdException w:name="List 2" w:semiHidden="1" w:unhideWhenUsed="1"/>
+    <w:lsdException w:name="List 3" w:semiHidden="1" w:unhideWhenUsed="1"/>
+    <w:lsdException w:name="List 4" w:semiHidden="1" w:unhideWhenUsed="1"/>
+    <w:lsdException w:name="List 5" w:semiHidden="1" w:unhideWhenUsed="1"/>
+    <w:lsdException w:name="List Bullet 2" w:semiHidden="1" w:unhideWhenUsed="1"/>
+    <w:lsdException w:name="List Bullet 3" w:semiHidden="1" w:unhideWhenUsed="1"/>
+    <w:lsdException w:name="List Bullet 4" w:semiHidden="1" w:unhideWhenUsed="1"/>
+    <w:lsdException w:name="List Bullet 5" w:semiHidden="1" w:unhideWhenUsed="1"/>
+    <w:lsdException w:name="List Number 2" w:semiHidden="1" w:unhideWhenUsed="1"/>
+    <w:lsdException w:name="List Number 3" w:semiHidden="1" w:unhideWhenUsed="1"/>
+    <w:lsdException w:name="List Number 4" w:semiHidden="1" w:unhideWhenUsed="1"/>
+    <w:lsdException w:name="List Number 5" w:semiHidden="1" w:unhideWhenUsed="1"/>
+    <w:lsdException w:name="Title" w:uiPriority="10" w:qFormat="1"/>
+    <w:lsdException w:name="Closing" w:semiHidden="1" w:unhideWhenUsed="1"/>
+    <w:lsdException w:name="Signature" w:semiHidden="1" w:unhideWhenUsed="1"/>
+    <w:lsdException w:name="Default Paragraph Font" w:semiHidden="1" w:uiPriority="1" w:unhideWhenUsed="1"/>
+    <w:lsdException w:name="Body Text" w:semiHidden="1" w:unhideWhenUsed="1"/>
+    <w:lsdException w:name="Body Text Indent" w:semiHidden="1" w:unhideWhenUsed="1"/>
+    <w:lsdException w:name="List Continue" w:semiHidden="1" w:unhideWhenUsed="1"/>
+    <w:lsdException w:name="List Continue 2" w:semiHidden="1" w:unhideWhenUsed="1"/>
+    <w:lsdException w:name="List Continue 3" w:semiHidden="1" w:unhideWhenUsed="1"/>
+    <w:lsdException w:name="List Continue 4" w:semiHidden="1" w:unhideWhenUsed="1"/>
+    <w:lsdException w:name="List Continue 5" w:semiHidden="1" w:unhideWhenUsed="1"/>
+    <w:lsdException w:name="Message Header" w:semiHidden="1" w:unhideWhenUsed="1"/>
+    <w:lsdException w:name="Subtitle" w:uiPriority="11" w:qFormat="1"/>
+    <w:lsdException w:name="Salutation" w:semiHidden="1" w:unhideWhenUsed="1"/>
+    <w:lsdException w:name="Date" w:semiHidden="1" w:unhideWhenUsed="1"/>
+    <w:lsdException w:name="Body Text First Indent" w:semiHidden="1" w:unhideWhenUsed="1"/>
+    <w:lsdException w:name="Body Text First Indent 2" w:semiHidden="1" w:unhideWhenUsed="1"/>
+    <w:lsdException w:name="Note Heading" w:semiHidden="1" w:unhideWhenUsed="1"/>
+    <w:lsdException w:name="Body Text 2" w:semiHidden="1" w:unhideWhenUsed="1"/>
+    <w:lsdException w:name="Body Text 3" w:semiHidden="1" w:unhideWhenUsed="1"/>
+    <w:lsdException w:name="Body Text Indent 2" w:semiHidden="1" w:unhideWhenUsed="1"/>
+    <w:lsdException w:name="Body Text Indent 3" w:semiHidden="1" w:unhideWhenUsed="1"/>
+    <w:lsdException w:name="Block Text" w:semiHidden="1" w:unhideWhenUsed="1"/>
+    <w:lsdException w:name="Hyperlink" w:semiHidden="1" w:unhideWhenUsed="1"/>
+    <w:lsdException w:name="FollowedHyperlink" w:semiHidden="1" w:unhideWhenUsed="1"/>
+    <w:lsdException w:name="Strong" w:uiPriority="22" w:qFormat="1"/>
+    <w:lsdException w:name="Emphasis" w:uiPriority="20" w:qFormat="1"/>
+    <w:lsdException w:name="Document Map" w:semiHidden="1" w:unhideWhenUsed="1"/>
+    <w:lsdException w:name="Plain Text" w:semiHidden="1" w:unhideWhenUsed="1"/>
+    <w:lsdException w:name="E-mail Signature" w:semiHidden="1" w:unhideWhenUsed="1"/>
+    <w:lsdException w:name="HTML Top of Form" w:semiHidden="1" w:unhideWhenUsed="1"/>
+    <w:lsdException w:name="HTML Bottom of Form" w:semiHidden="1" w:unhideWhenUsed="1"/>
+    <w:lsdException w:name="Normal (Web)" w:semiHidden="1" w:unhideWhenUsed="1"/>
+    <w:lsdException w:name="HTML Acronym" w:semiHidden="1" w:unhideWhenUsed="1"/>
+    <w:lsdException w:name="HTML Address" w:semiHidden="1" w:unhideWhenUsed="1"/>
+    <w:lsdException w:name="HTML Cite" w:semiHidden="1" w:unhideWhenUsed="1"/>
+    <w:lsdException w:name="HTML Code" w:semiHidden="1" w:unhideWhenUsed="1"/>
+    <w:lsdException w:name="HTML Definition" w:semiHidden="1" w:unhideWhenUsed="1"/>
+    <w:lsdException w:name="HTML Keyboard" w:semiHidden="1" w:unhideWhenUsed="1"/>
+    <w:lsdException w:name="HTML Preformatted" w:semiHidden="1" w:unhideWhenUsed="1"/>
+    <w:lsdException w:name="HTML Sample" w:semiHidden="1" w:unhideWhenUsed="1"/>
+    <w:lsdException w:name="HTML Typewriter" w:semiHidden="1" w:unhideWhenUsed="1"/>
+    <w:lsdException w:name="HTML Variable" w:semiHidden="1" w:unhideWhenUsed="1"/>
+    <w:lsdException w:name="Normal Table" w:semiHidden="1" w:unhideWhenUsed="1"/>
+    <w:lsdException w:name="annotation subject" w:semiHidden="1" w:unhideWhenUsed="1"/>
+    <w:lsdException w:name="No List" w:semiHidden="1" w:unhideWhenUsed="1"/>
+    <w:lsdException w:name="Outline List 1" w:semiHidden="1" w:unhideWhenUsed="1"/>
+    <w:lsdException w:name="Outline List 2" w:semiHidden="1" w:unhideWhenUsed="1"/>
+    <w:lsdException w:name="Outline List 3" w:semiHidden="1" w:unhideWhenUsed="1"/>
+    <w:lsdException w:name="Table Simple 1" w:semiHidden="1" w:unhideWhenUsed="1"/>
+    <w:lsdException w:name="Table Simple 2" w:semiHidden="1" w:unhideWhenUsed="1"/>
+    <w:lsdException w:name="Table Simple 3" w:semiHidden="1" w:unhideWhenUsed="1"/>
+    <w:lsdException w:name="Table Classic 1" w:semiHidden="1" w:unhideWhenUsed="1"/>
+    <w:lsdException w:name="Table Classic 2" w:semiHidden="1" w:unhideWhenUsed="1"/>
+    <w:lsdException w:name="Table Classic 3" w:semiHidden="1" w:unhideWhenUsed="1"/>
+    <w:lsdException w:name="Table Classic 4" w:semiHidden="1" w:unhideWhenUsed="1"/>
+    <w:lsdException w:name="Table Colorful 1" w:semiHidden="1" w:unhideWhenUsed="1"/>
+    <w:lsdException w:name="Table Colorful 2" w:semiHidden="1" w:unhideWhenUsed="1"/>
+    <w:lsdException w:name="Table Colorful 3" w:semiHidden="1" w:unhideWhenUsed="1"/>
+    <w:lsdException w:name="Table Columns 1" w:semiHidden="1" w:unhideWhenUsed="1"/>
+    <w:lsdException w:name="Table Columns 2" w:semiHidden="1" w:unhideWhenUsed="1"/>
+    <w:lsdException w:name="Table Columns 3" w:semiHidden="1" w:unhideWhenUsed="1"/>
+    <w:lsdException w:name="Table Columns 4" w:semiHidden="1" w:unhideWhenUsed="1"/>
+    <w:lsdException w:name="Table Columns 5" w:semiHidden="1" w:unhideWhenUsed="1"/>
+    <w:lsdException w:name="Table Grid 1" w:semiHidden="1" w:unhideWhenUsed="1"/>
+    <w:lsdException w:name="Table Grid 2" w:semiHidden="1" w:unhideWhenUsed="1"/>
+    <w:lsdException w:name="Table Grid 3" w:semiHidden="1" w:unhideWhenUsed="1"/>
+    <w:lsdException w:name="Table Grid 4" w:semiHidden="1" w:unhideWhenUsed="1"/>
+    <w:lsdException w:name="Table Grid 5" w:semiHidden="1" w:unhideWhenUsed="1"/>
+    <w:lsdException w:name="Table Grid 6" w:semiHidden="1" w:unhideWhenUsed="1"/>
+    <w:lsdException w:name="Table Grid 7" w:semiHidden="1" w:unhideWhenUsed="1"/>
+    <w:lsdException w:name="Table Grid 8" w:semiHidden="1" w:unhideWhenUsed="1"/>
+    <w:lsdException w:name="Table List 1" w:semiHidden="1" w:unhideWhenUsed="1"/>
+    <w:lsdException w:name="Table List 2" w:semiHidden="1" w:unhideWhenUsed="1"/>
+    <w:lsdException w:name="Table List 3" w:semiHidden="1" w:unhideWhenUsed="1"/>
+    <w:lsdException w:name="Table List 4" w:semiHidden="1" w:unhideWhenUsed="1"/>
+    <w:lsdException w:name="Table List 5" w:semiHidden="1" w:unhideWhenUsed="1"/>
+    <w:lsdException w:name="Table List 6" w:semiHidden="1" w:unhideWhenUsed="1"/>
+    <w:lsdException w:name="Table List 7" w:semiHidden="1" w:unhideWhenUsed="1"/>
+    <w:lsdException w:name="Table List 8" w:semiHidden="1" w:unhideWhenUsed="1"/>
+    <w:lsdException w:name="Table 3D effects 1" w:semiHidden="1" w:unhideWhenUsed="1"/>
+    <w:lsdException w:name="Table 3D effects 2" w:semiHidden="1" w:unhideWhenUsed="1"/>
+    <w:lsdException w:name="Table 3D effects 3" w:semiHidden="1" w:unhideWhenUsed="1"/>
+    <w:lsdException w:name="Table Contemporary" w:semiHidden="1" w:unhideWhenUsed="1"/>
+    <w:lsdException w:name="Table Elegant" w:semiHidden="1" w:unhideWhenUsed="1"/>
+    <w:lsdException w:name="Table Professional" w:semiHidden="1" w:unhideWhenUsed="1"/>
+    <w:lsdException w:name="Table Subtle 1" w:semiHidden="1" w:unhideWhenUsed="1"/>
+    <w:lsdException w:name="Table Subtle 2" w:semiHidden="1" w:unhideWhenUsed="1"/>
+    <w:lsdException w:name="Table Web 1" w:semiHidden="1" w:unhideWhenUsed="1"/>
+    <w:lsdException w:name="Table Web 2" w:semiHidden="1" w:unhideWhenUsed="1"/>
+    <w:lsdException w:name="Table Web 3" w:semiHidden="1" w:unhideWhenUsed="1"/>
+    <w:lsdException w:name="Balloon Text" w:semiHidden="1" w:unhideWhenUsed="1"/>
+    <w:lsdException w:name="Table Grid" w:uiPriority="39"/>
+    <w:lsdException w:name="Table Theme" w:semiHidden="1" w:unhideWhenUsed="1"/>
+    <w:lsdException w:name="Placeholder Text" w:semiHidden="1"/>
+    <w:lsdException w:name="No Spacing" w:uiPriority="1" w:qFormat="1"/>
+    <w:lsdException w:name="Light Shading" w:uiPriority="60"/>
+    <w:lsdException w:name="Light List" w:uiPriority="61"/>
+    <w:lsdException w:name="Light Grid" w:uiPriority="62"/>
+    <w:lsdException w:name="Medium Shading 1" w:uiPriority="63"/>
+    <w:lsdException w:name="Medium Shading 2" w:uiPriority="64"/>
+    <w:lsdException w:name="Medium List 1" w:uiPriority="65"/>
+    <w:lsdException w:name="Medium List 2" w:uiPriority="66"/>
+    <w:lsdException w:name="Medium Grid 1" w:uiPriority="67"/>
+    <w:lsdException w:name="Medium Grid 2" w:uiPriority="68"/>
+    <w:lsdException w:name="Medium Grid 3" w:uiPriority="69"/>
+    <w:lsdException w:name="Dark List" w:uiPriority="70"/>
+    <w:lsdException w:name="Colorful Shading" w:uiPriority="71"/>
+    <w:lsdException w:name="Colorful List" w:uiPriority="72"/>
+    <w:lsdException w:name="Colorful Grid" w:uiPriority="73"/>
+    <w:lsdException w:name="Light Shading Accent 1" w:uiPriority="60"/>
+    <w:lsdException w:name="Light List Accent 1" w:uiPriority="61"/>
+    <w:lsdException w:name="Light Grid Accent 1" w:uiPriority="62"/>
+    <w:lsdException w:name="Medium Shading 1 Accent 1" w:uiPriority="63"/>
+    <w:lsdException w:name="Medium Shading 2 Accent 1" w:uiPriority="64"/>
+    <w:lsdException w:name="Medium List 1 Accent 1" w:uiPriority="65"/>
+    <w:lsdException w:name="Revision" w:semiHidden="1"/>
+    <w:lsdException w:name="List Paragraph" w:uiPriority="34" w:qFormat="1"/>
+    <w:lsdException w:name="Quote" w:uiPriority="29" w:qFormat="1"/>
+    <w:lsdException w:name="Intense Quote" w:uiPriority="30" w:qFormat="1"/>
+    <w:lsdException w:name="Medium List 2 Accent 1" w:uiPriority="66"/>
+    <w:lsdException w:name="Medium Grid 1 Accent 1" w:uiPriority="67"/>
+    <w:lsdException w:name="Medium Grid 2 Accent 1" w:uiPriority="68"/>
+    <w:lsdException w:name="Medium Grid 3 Accent 1" w:uiPriority="69"/>
+    <w:lsdException w:name="Dark List Accent 1" w:uiPriority="70"/>
+    <w:lsdException w:name="Colorful Shading Accent 1" w:uiPriority="71"/>
+    <w:lsdException w:name="Colorful List Accent 1" w:uiPriority="72"/>
+    <w:lsdException w:name="Colorful Grid Accent 1" w:uiPriority="73"/>
+    <w:lsdException w:name="Light Shading Accent 2" w:uiPriority="60"/>
+    <w:lsdException w:name="Light List Accent 2" w:uiPriority="61"/>
+    <w:lsdException w:name="Light Grid Accent 2" w:uiPriority="62"/>
+    <w:lsdException w:name="Medium Shading 1 Accent 2" w:uiPriority="63"/>
+    <w:lsdException w:name="Medium Shading 2 Accent 2" w:uiPriority="64"/>
+    <w:lsdException w:name="Medium List 1 Accent 2" w:uiPriority="65"/>
+    <w:lsdException w:name="Medium List 2 Accent 2" w:uiPriority="66"/>
+    <w:lsdException w:name="Medium Grid 1 Accent 2" w:uiPriority="67"/>
+    <w:lsdException w:name="Medium Grid 2 Accent 2" w:uiPriority="68"/>
+    <w:lsdException w:name="Medium Grid 3 Accent 2" w:uiPriority="69"/>
+    <w:lsdException w:name="Dark List Accent 2" w:uiPriority="70"/>
+    <w:lsdException w:name="Colorful Shading Accent 2" w:uiPriority="71"/>
+    <w:lsdException w:name="Colorful List Accent 2" w:uiPriority="72"/>
+    <w:lsdException w:name="Colorful Grid Accent 2" w:uiPriority="73"/>
+    <w:lsdException w:name="Light Shading Accent 3" w:uiPriority="60"/>
+    <w:lsdException w:name="Light List Accent 3" w:uiPriority="61"/>
+    <w:lsdException w:name="Light Grid Accent 3" w:uiPriority="62"/>
+    <w:lsdException w:name="Medium Shading 1 Accent 3" w:uiPriority="63"/>
+    <w:lsdException w:name="Medium Shading 2 Accent 3" w:uiPriority="64"/>
+    <w:lsdException w:name="Medium List 1 Accent 3" w:uiPriority="65"/>
+    <w:lsdException w:name="Medium List 2 Accent 3" w:uiPriority="66"/>
+    <w:lsdException w:name="Medium Grid 1 Accent 3" w:uiPriority="67"/>
+    <w:lsdException w:name="Medium Grid 2 Accent 3" w:uiPriority="68"/>
+    <w:lsdException w:name="Medium Grid 3 Accent 3" w:uiPriority="69"/>
+    <w:lsdException w:name="Dark List Accent 3" w:uiPriority="70"/>
+    <w:lsdException w:name="Colorful Shading Accent 3" w:uiPriority="71"/>
+    <w:lsdException w:name="Colorful List Accent 3" w:uiPriority="72"/>
+    <w:lsdException w:name="Colorful Grid Accent 3" w:uiPriority="73"/>
+    <w:lsdException w:name="Light Shading Accent 4" w:uiPriority="60"/>
+    <w:lsdException w:name="Light List Accent 4" w:uiPriority="61"/>
+    <w:lsdException w:name="Light Grid Accent 4" w:uiPriority="62"/>
+    <w:lsdException w:name="Medium Shading 1 Accent 4" w:uiPriority="63"/>
+    <w:lsdException w:name="Medium Shading 2 Accent 4" w:uiPriority="64"/>
+    <w:lsdException w:name="Medium List 1 Accent 4" w:uiPriority="65"/>
+    <w:lsdException w:name="Medium List 2 Accent 4" w:uiPriority="66"/>
+    <w:lsdException w:name="Medium Grid 1 Accent 4" w:uiPriority="67"/>
+    <w:lsdException w:name="Medium Grid 2 Accent 4" w:uiPriority="68"/>
+    <w:lsdException w:name="Medium Grid 3 Accent 4" w:uiPriority="69"/>
+    <w:lsdException w:name="Dark List Accent 4" w:uiPriority="70"/>
+    <w:lsdException w:name="Colorful Shading Accent 4" w:uiPriority="71"/>
+    <w:lsdException w:name="Colorful List Accent 4" w:uiPriority="72"/>
+    <w:lsdException w:name="Colorful Grid Accent 4" w:uiPriority="73"/>
+    <w:lsdException w:name="Light Shading Accent 5" w:uiPriority="60"/>
+    <w:lsdException w:name="Light List Accent 5" w:uiPriority="61"/>
+    <w:lsdException w:name="Light Grid Accent 5" w:uiPriority="62"/>
+    <w:lsdException w:name="Medium Shading 1 Accent 5" w:uiPriority="63"/>
+    <w:lsdException w:name="Medium Shading 2 Accent 5" w:uiPriority="64"/>
+    <w:lsdException w:name="Medium List 1 Accent 5" w:uiPriority="65"/>
+    <w:lsdException w:name="Medium List 2 Accent 5" w:uiPriority="66"/>
+    <w:lsdException w:name="Medium Grid 1 Accent 5" w:uiPriority="67"/>
+    <w:lsdException w:name="Medium Grid 2 Accent 5" w:uiPriority="68"/>
+    <w:lsdException w:name="Medium Grid 3 Accent 5" w:uiPriority="69"/>
+    <w:lsdException w:name="Dark List Accent 5" w:uiPriority="70"/>
+    <w:lsdException w:name="Colorful Shading Accent 5" w:uiPriority="71"/>
+    <w:lsdException w:name="Colorful List Accent 5" w:uiPriority="72"/>
+    <w:lsdException w:name="Colorful Grid Accent 5" w:uiPriority="73"/>
+    <w:lsdException w:name="Light Shading Accent 6" w:uiPriority="60"/>
+    <w:lsdException w:name="Light List Accent 6" w:uiPriority="61"/>
+    <w:lsdException w:name="Light Grid Accent 6" w:uiPriority="62"/>
+    <w:lsdException w:name="Medium Shading 1 Accent 6" w:uiPriority="63"/>
+    <w:lsdException w:name="Medium Shading 2 Accent 6" w:uiPriority="64"/>
+    <w:lsdException w:name="Medium List 1 Accent 6" w:uiPriority="65"/>
+    <w:lsdException w:name="Medium List 2 Accent 6" w:uiPriority="66"/>
+    <w:lsdException w:name="Medium Grid 1 Accent 6" w:uiPriority="67"/>
+    <w:lsdException w:name="Medium Grid 2 Accent 6" w:uiPriority="68"/>
+    <w:lsdException w:name="Medium Grid 3 Accent 6" w:uiPriority="69"/>
+    <w:lsdException w:name="Dark List Accent 6" w:uiPriority="70"/>
+    <w:lsdException w:name="Colorful Shading Accent 6" w:uiPriority="71"/>
+    <w:lsdException w:name="Colorful List Accent 6" w:uiPriority="72"/>
+    <w:lsdException w:name="Colorful Grid Accent 6" w:uiPriority="73"/>
+    <w:lsdException w:name="Subtle Emphasis" w:uiPriority="19" w:qFormat="1"/>
+    <w:lsdException w:name="Intense Emphasis" w:uiPriority="21" w:qFormat="1"/>
+    <w:lsdException w:name="Subtle Reference" w:uiPriority="31" w:qFormat="1"/>
+    <w:lsdException w:name="Intense Reference" w:uiPriority="32" w:qFormat="1"/>
+    <w:lsdException w:name="Book Title" w:uiPriority="33" w:qFormat="1"/>
+    <w:lsdException w:name="Bibliography" w:semiHidden="1" w:uiPriority="37" w:unhideWhenUsed="1"/>
+    <w:lsdException w:name="TOC Heading" w:semiHidden="1" w:uiPriority="39" w:unhideWhenUsed="1" w:qFormat="1"/>
+    <w:lsdException w:name="Plain Table 1" w:uiPriority="41"/>
+    <w:lsdException w:name="Plain Table 2" w:uiPriority="42"/>
+    <w:lsdException w:name="Plain Table 3" w:uiPriority="43"/>
+    <w:lsdException w:name="Plain Table 4" w:uiPriority="44"/>
+    <w:lsdException w:name="Plain Table 5" w:uiPriority="45"/>
+    <w:lsdException w:name="Grid Table Light" w:uiPriority="40"/>
+    <w:lsdException w:name="Grid Table 1 Light" w:uiPriority="46"/>
+    <w:lsdException w:name="Grid Table 2" w:uiPriority="47"/>
+    <w:lsdException w:name="Grid Table 3" w:uiPriority="48"/>
+    <w:lsdException w:name="Grid Table 4" w:uiPriority="49"/>
+    <w:lsdException w:name="Grid Table 5 Dark" w:uiPriority="50"/>
+    <w:lsdException w:name="Grid Table 6 Colorful" w:uiPriority="51"/>
+    <w:lsdException w:name="Grid Table 7 Colorful" w:uiPriority="52"/>
+    <w:lsdException w:name="Grid Table 1 Light Accent 1" w:uiPriority="46"/>
+    <w:lsdException w:name="Grid Table 2 Accent 1" w:uiPriority="47"/>
+    <w:lsdException w:name="Grid Table 3 Accent 1" w:uiPriority="48"/>
+    <w:lsdException w:name="Grid Table 4 Accent 1" w:uiPriority="49"/>
+    <w:lsdException w:name="Grid Table 5 Dark Accent 1" w:uiPriority="50"/>
+    <w:lsdException w:name="Grid Table 6 Colorful Accent 1" w:uiPriority="51"/>
+    <w:lsdException w:name="Grid Table 7 Colorful Accent 1" w:uiPriority="52"/>
+    <w:lsdException w:name="Grid Table 1 Light Accent 2" w:uiPriority="46"/>
+    <w:lsdException w:name="Grid Table 2 Accent 2" w:uiPriority="47"/>
+    <w:lsdException w:name="Grid Table 3 Accent 2" w:uiPriority="48"/>
+    <w:lsdException w:name="Grid Table 4 Accent 2" w:uiPriority="49"/>
+    <w:lsdException w:name="Grid Table 5 Dark Accent 2" w:uiPriority="50"/>
+    <w:lsdException w:name="Grid Table 6 Colorful Accent 2" w:uiPriority="51"/>
+    <w:lsdException w:name="Grid Table 7 Colorful Accent 2" w:uiPriority="52"/>
+    <w:lsdException w:name="Grid Table 1 Light Accent 3" w:uiPriority="46"/>
+    <w:lsdException w:name="Grid Table 2 Accent 3" w:uiPriority="47"/>
+    <w:lsdException w:name="Grid Table 3 Accent 3" w:uiPriority="48"/>
+    <w:lsdException w:name="Grid Table 4 Accent 3" w:uiPriority="49"/>
+    <w:lsdException w:name="Grid Table 5 Dark Accent 3" w:uiPriority="50"/>
+    <w:lsdException w:name="Grid Table 6 Colorful Accent 3" w:uiPriority="51"/>
+    <w:lsdException w:name="Grid Table 7 Colorful Accent 3" w:uiPriority="52"/>
+    <w:lsdException w:name="Grid Table 1 Light Accent 4" w:uiPriority="46"/>
+    <w:lsdException w:name="Grid Table 2 Accent 4" w:uiPriority="47"/>
+    <w:lsdException w:name="Grid Table 3 Accent 4" w:uiPriority="48"/>
+    <w:lsdException w:name="Grid Table 4 Accent 4" w:uiPriority="49"/>
+    <w:lsdException w:name="Grid Table 5 Dark Accent 4" w:uiPriority="50"/>
+    <w:lsdException w:name="Grid Table 6 Colorful Accent 4" w:uiPriority="51"/>
+    <w:lsdException w:name="Grid Table 7 Colorful Accent 4" w:uiPriority="52"/>
+    <w:lsdException w:name="Grid Table 1 Light Accent 5" w:uiPriority="46"/>
+    <w:lsdException w:name="Grid Table 2 Accent 5" w:uiPriority="47"/>
+    <w:lsdException w:name="Grid Table 3 Accent 5" w:uiPriority="48"/>
+    <w:lsdException w:name="Grid Table 4 Accent 5" w:uiPriority="49"/>
+    <w:lsdException w:name="Grid Table 5 Dark Accent 5" w:uiPriority="50"/>
+    <w:lsdException w:name="Grid Table 6 Colorful Accent 5" w:uiPriority="51"/>
+    <w:lsdException w:name="Grid Table 7 Colorful Accent 5" w:uiPriority="52"/>
+    <w:lsdException w:name="Grid Table 1 Light Accent 6" w:uiPriority="46"/>
+    <w:lsdException w:name="Grid Table 2 Accent 6" w:uiPriority="47"/>
+    <w:lsdException w:name="Grid Table 3 Accent 6" w:uiPriority="48"/>
+    <w:lsdException w:name="Grid Table 4 Accent 6" w:uiPriority="49"/>
+    <w:lsdException w:name="Grid Table 5 Dark Accent 6" w:uiPriority="50"/>
+    <w:lsdException w:name="Grid Table 6 Colorful Accent 6" w:uiPriority="51"/>
+    <w:lsdException w:name="Grid Table 7 Colorful Accent 6" w:uiPriority="52"/>
+    <w:lsdException w:name="List Table 1 Light" w:uiPriority="46"/>
+    <w:lsdException w:name="List Table 2" w:uiPriority="47"/>
+    <w:lsdException w:name="List Table 3" w:uiPriority="48"/>
+    <w:lsdException w:name="List Table 4" w:uiPriority="49"/>
+    <w:lsdException w:name="List Table 5 Dark" w:uiPriority="50"/>
+    <w:lsdException w:name="List Table 6 Colorful" w:uiPriority="51"/>
+    <w:lsdException w:name="List Table 7 Colorful" w:uiPriority="52"/>
+    <w:lsdException w:name="List Table 1 Light Accent 1" w:uiPriority="46"/>
+    <w:lsdException w:name="List Table 2 Accent 1" w:uiPriority="47"/>
+    <w:lsdException w:name="List Table 3 Accent 1" w:uiPriority="48"/>
+    <w:lsdException w:name="List Table 4 Accent 1" w:uiPriority="49"/>
+    <w:lsdException w:name="List Table 5 Dark Accent 1" w:uiPriority="50"/>
+    <w:lsdException w:name="List Table 6 Colorful Accent 1" w:uiPriority="51"/>
+    <w:lsdException w:name="List Table 7 Colorful Accent 1" w:uiPriority="52"/>
+    <w:lsdException w:name="List Table 1 Light Accent 2" w:uiPriority="46"/>
+    <w:lsdException w:name="List Table 2 Accent 2" w:uiPriority="47"/>
+    <w:lsdException w:name="List Table 3 Accent 2" w:uiPriority="48"/>
+    <w:lsdException w:name="List Table 4 Accent 2" w:uiPriority="49"/>
+    <w:lsdException w:name="List Table 5 Dark Accent 2" w:uiPriority="50"/>
+    <w:lsdException w:name="List Table 6 Colorful Accent 2" w:uiPriority="51"/>
+    <w:lsdException w:name="List Table 7 Colorful Accent 2" w:uiPriority="52"/>
+    <w:lsdException w:name="List Table 1 Light Accent 3" w:uiPriority="46"/>
+    <w:lsdException w:name="List Table 2 Accent 3" w:uiPriority="47"/>
+    <w:lsdException w:name="List Table 3 Accent 3" w:uiPriority="48"/>
+    <w:lsdException w:name="List Table 4 Accent 3" w:uiPriority="49"/>
+    <w:lsdException w:name="List Table 5 Dark Accent 3" w:uiPriority="50"/>
+    <w:lsdException w:name="List Table 6 Colorful Accent 3" w:uiPriority="51"/>
+    <w:lsdException w:name="List Table 7 Colorful Accent 3" w:uiPriority="52"/>
+    <w:lsdException w:name="List Table 1 Light Accent 4" w:uiPriority="46"/>
+    <w:lsdException w:name="List Table 2 Accent 4" w:uiPriority="47"/>
+    <w:lsdException w:name="List Table 3 Accent 4" w:uiPriority="48"/>
+    <w:lsdException w:name="List Table 4 Accent 4" w:uiPriority="49"/>
+    <w:lsdException w:name="List Table 5 Dark Accent 4" w:uiPriority="50"/>
+    <w:lsdException w:name="List Table 6 Colorful Accent 4" w:uiPriority="51"/>
+    <w:lsdException w:name="List Table 7 Colorful Accent 4" w:uiPriority="52"/>
+    <w:lsdException w:name="List Table 1 Light Accent 5" w:uiPriority="46"/>
+    <w:lsdException w:name="List Table 2 Accent 5" w:uiPriority="47"/>
+    <w:lsdException w:name="List Table 3 Accent 5" w:uiPriority="48"/>
+    <w:lsdException w:name="List Table 4 Accent 5" w:uiPriority="49"/>
+    <w:lsdException w:name="List Table 5 Dark Accent 5" w:uiPriority="50"/>
+    <w:lsdException w:name="List Table 6 Colorful Accent 5" w:uiPriority="51"/>
+    <w:lsdException w:name="List Table 7 Colorful Accent 5" w:uiPriority="52"/>
+    <w:lsdException w:name="List Table 1 Light Accent 6" w:uiPriority="46"/>
+    <w:lsdException w:name="List Table 2 Accent 6" w:uiPriority="47"/>
+    <w:lsdException w:name="List Table 3 Accent 6" w:uiPriority="48"/>
+    <w:lsdException w:name="List Table 4 Accent 6" w:uiPriority="49"/>
+    <w:lsdException w:name="List Table 5 Dark Accent 6" w:uiPriority="50"/>
+    <w:lsdException w:name="List Table 6 Colorful Accent 6" w:uiPriority="51"/>
+    <w:lsdException w:name="List Table 7 Colorful Accent 6" w:uiPriority="52"/>
+  </w:latentStyles>
+  <w:style w:type="paragraph" w:default="1" w:styleId="Normal">
+    <w:name w:val="Normal"/>
+    <w:qFormat/>
+  </w:style>
+  <w:style w:type="character" w:default="1" w:styleId="DefaultParagraphFont">
+    <w:name w:val="Default Paragraph Font"/>
+    <w:uiPriority w:val="1"/>
+    <w:semiHidden/>
+    <w:unhideWhenUsed/>
+  </w:style>
+  <w:style w:type="table" w:default="1" w:styleId="TableNormal">
+    <w:name w:val="Normal Table"/>
+    <w:uiPriority w:val="99"/>
+    <w:semiHidden/>
+    <w:unhideWhenUsed/>
+    <w:tblPr>
+      <w:tblInd w:w="0" w:type="dxa"/>
+      <w:tblCellMar>
+        <w:top w:w="0" w:type="dxa"/>
+        <w:left w:w="108" w:type="dxa"/>
+        <w:bottom w:w="0" w:type="dxa"/>
+        <w:right w:w="108" w:type="dxa"/>
+      </w:tblCellMar>
+    </w:tblPr>
+  </w:style>
+  <w:style w:type="numbering" w:default="1" w:styleId="NoList">
+    <w:name w:val="No List"/>
+    <w:uiPriority w:val="99"/>
+    <w:semiHidden/>
+    <w:unhideWhenUsed/>
+  </w:style>
+  <w:style w:type="character" w:styleId="PlaceholderText">
+    <w:name w:val="Placeholder Text"/>
+    <w:basedOn w:val="DefaultParagraphFont"/>
+    <w:uiPriority w:val="99"/>
+    <w:semiHidden/>
+    <w:rsid w:val="00C53D8F"/>
+    <w:rPr>
+      <w:color w:val="808080"/>
+    </w:rPr>
+  </w:style>
+</w:styles>
+</file>
+
+<file path=word/glossary/webSettings.xml><?xml version="1.0" encoding="utf-8"?>
+<w:webSettings xmlns:mc="http://schemas.openxmlformats.org/markup-compatibility/2006" xmlns:r="http://schemas.openxmlformats.org/officeDocument/2006/relationships" xmlns:w="http://schemas.openxmlformats.org/wordprocessingml/2006/main" xmlns:w14="http://schemas.microsoft.com/office/word/2010/wordml" xmlns:w15="http://schemas.microsoft.com/office/word/2012/wordml" mc:Ignorable="w14 w15">
+  <w:optimizeForBrowser/>
+  <w:allowPNG/>
+</w:webSettings>
 </file>
 
 <file path=word/theme/theme1.xml><?xml version="1.0" encoding="utf-8"?>
@@ -4112,7 +5974,7 @@
 </file>
 
 <file path=customXml/itemProps1.xml><?xml version="1.0" encoding="utf-8"?>
-<ds:datastoreItem xmlns:ds="http://schemas.openxmlformats.org/officeDocument/2006/customXml" ds:itemID="{08C1B547-89E4-4F81-912A-24316B3C60D6}">
+<ds:datastoreItem xmlns:ds="http://schemas.openxmlformats.org/officeDocument/2006/customXml" ds:itemID="{4A4F1E05-DA47-44FC-834D-693536262CFA}">
   <ds:schemaRefs>
     <ds:schemaRef ds:uri="http://schemas.openxmlformats.org/officeDocument/2006/bibliography"/>
   </ds:schemaRefs>

</xml_diff>

<commit_message>
Done first task in excel
</commit_message>
<xml_diff>
--- a/Course_work.docx
+++ b/Course_work.docx
@@ -273,6 +273,12 @@
     </w:p>
     <w:sdt>
       <w:sdtPr>
+        <w:rPr>
+          <w:rFonts w:asciiTheme="minorHAnsi" w:eastAsiaTheme="minorHAnsi" w:hAnsiTheme="minorHAnsi" w:cstheme="minorBidi"/>
+          <w:color w:val="auto"/>
+          <w:sz w:val="22"/>
+          <w:szCs w:val="22"/>
+        </w:rPr>
         <w:id w:val="1753538208"/>
         <w:docPartObj>
           <w:docPartGallery w:val="Table of Contents"/>
@@ -281,13 +287,9 @@
       </w:sdtPr>
       <w:sdtEndPr>
         <w:rPr>
-          <w:rFonts w:asciiTheme="minorHAnsi" w:eastAsiaTheme="minorHAnsi" w:hAnsiTheme="minorHAnsi" w:cstheme="minorBidi"/>
           <w:b/>
           <w:bCs/>
           <w:noProof/>
-          <w:color w:val="auto"/>
-          <w:sz w:val="22"/>
-          <w:szCs w:val="22"/>
         </w:rPr>
       </w:sdtEndPr>
       <w:sdtContent>
@@ -1885,13 +1887,6 @@
         <w:t xml:space="preserve"> </w:t>
       </w:r>
       <m:oMath>
-        <m:r>
-          <w:rPr>
-            <w:rFonts w:ascii="Cambria Math" w:hAnsi="Cambria Math"/>
-            <w:lang w:val="ru-RU"/>
-          </w:rPr>
-          <m:t>a</m:t>
-        </m:r>
         <m:sSup>
           <m:sSupPr>
             <m:ctrlPr>
@@ -1926,7 +1921,28 @@
             <w:rFonts w:ascii="Cambria Math" w:hAnsi="Cambria Math"/>
             <w:lang w:val="ru-RU"/>
           </w:rPr>
-          <m:t>+bx+c=0</m:t>
+          <m:t>-9</m:t>
+        </m:r>
+        <m:r>
+          <w:rPr>
+            <w:rFonts w:ascii="Cambria Math" w:hAnsi="Cambria Math"/>
+            <w:lang w:val="ru-RU"/>
+          </w:rPr>
+          <m:t>x+</m:t>
+        </m:r>
+        <m:r>
+          <w:rPr>
+            <w:rFonts w:ascii="Cambria Math" w:hAnsi="Cambria Math"/>
+            <w:lang w:val="ru-RU"/>
+          </w:rPr>
+          <m:t>14</m:t>
+        </m:r>
+        <m:r>
+          <w:rPr>
+            <w:rFonts w:ascii="Cambria Math" w:hAnsi="Cambria Math"/>
+            <w:lang w:val="ru-RU"/>
+          </w:rPr>
+          <m:t>=0</m:t>
         </m:r>
       </m:oMath>
       <w:r>
@@ -1950,35 +1966,13 @@
           </w:rPr>
           <m:t>[</m:t>
         </m:r>
-        <m:sSub>
-          <m:sSubPr>
-            <m:ctrlPr>
-              <w:rPr>
-                <w:rFonts w:ascii="Cambria Math" w:hAnsi="Cambria Math"/>
-                <w:i/>
-                <w:lang w:val="ru-RU"/>
-              </w:rPr>
-            </m:ctrlPr>
-          </m:sSubPr>
-          <m:e>
-            <m:r>
-              <w:rPr>
-                <w:rFonts w:ascii="Cambria Math" w:hAnsi="Cambria Math"/>
-                <w:lang w:val="ru-RU"/>
-              </w:rPr>
-              <m:t>x</m:t>
-            </m:r>
-          </m:e>
-          <m:sub>
-            <m:r>
-              <w:rPr>
-                <w:rFonts w:ascii="Cambria Math" w:hAnsi="Cambria Math"/>
-                <w:lang w:val="ru-RU"/>
-              </w:rPr>
-              <m:t>0</m:t>
-            </m:r>
-          </m:sub>
-        </m:sSub>
+        <m:r>
+          <w:rPr>
+            <w:rFonts w:ascii="Cambria Math" w:hAnsi="Cambria Math"/>
+            <w:lang w:val="ru-RU"/>
+          </w:rPr>
+          <m:t>0</m:t>
+        </m:r>
         <m:r>
           <w:rPr>
             <w:rFonts w:ascii="Cambria Math" w:hAnsi="Cambria Math"/>
@@ -1986,35 +1980,13 @@
           </w:rPr>
           <m:t>,</m:t>
         </m:r>
-        <m:sSub>
-          <m:sSubPr>
-            <m:ctrlPr>
-              <w:rPr>
-                <w:rFonts w:ascii="Cambria Math" w:hAnsi="Cambria Math"/>
-                <w:i/>
-                <w:lang w:val="ru-RU"/>
-              </w:rPr>
-            </m:ctrlPr>
-          </m:sSubPr>
-          <m:e>
-            <m:r>
-              <w:rPr>
-                <w:rFonts w:ascii="Cambria Math" w:hAnsi="Cambria Math"/>
-                <w:lang w:val="ru-RU"/>
-              </w:rPr>
-              <m:t>x</m:t>
-            </m:r>
-          </m:e>
-          <m:sub>
-            <m:r>
-              <w:rPr>
-                <w:rFonts w:ascii="Cambria Math" w:hAnsi="Cambria Math"/>
-                <w:lang w:val="ru-RU"/>
-              </w:rPr>
-              <m:t>1</m:t>
-            </m:r>
-          </m:sub>
-        </m:sSub>
+        <m:r>
+          <w:rPr>
+            <w:rFonts w:ascii="Cambria Math" w:hAnsi="Cambria Math"/>
+            <w:lang w:val="ru-RU"/>
+          </w:rPr>
+          <m:t xml:space="preserve"> 2.5</m:t>
+        </m:r>
         <m:r>
           <w:rPr>
             <w:rFonts w:ascii="Cambria Math" w:hAnsi="Cambria Math"/>
@@ -2036,6 +2008,12 @@
         <w:rPr>
           <w:lang w:val="ru-RU"/>
         </w:rPr>
+        <w:t>=0,3</w:t>
+      </w:r>
+      <w:r>
+        <w:rPr>
+          <w:lang w:val="ru-RU"/>
+        </w:rPr>
         <w:t>.</w:t>
       </w:r>
     </w:p>
@@ -2176,6 +2154,8 @@
         </w:rPr>
         <w:t xml:space="preserve"> </w:t>
       </w:r>
+      <w:bookmarkStart w:id="3" w:name="_GoBack"/>
+      <w:bookmarkEnd w:id="3"/>
     </w:p>
     <w:p>
       <w:pPr>
@@ -2188,14 +2168,14 @@
           <w:lang w:val="ru-RU"/>
         </w:rPr>
       </w:pPr>
-      <w:bookmarkStart w:id="3" w:name="_Toc446591228"/>
+      <w:bookmarkStart w:id="4" w:name="_Toc446591228"/>
       <w:r>
         <w:rPr>
           <w:lang w:val="ru-RU"/>
         </w:rPr>
         <w:t>Метод половинного деления.</w:t>
       </w:r>
-      <w:bookmarkEnd w:id="3"/>
+      <w:bookmarkEnd w:id="4"/>
       <w:r>
         <w:t xml:space="preserve"> </w:t>
       </w:r>
@@ -2211,14 +2191,14 @@
           <w:lang w:val="ru-RU"/>
         </w:rPr>
       </w:pPr>
-      <w:bookmarkStart w:id="4" w:name="_Toc446591229"/>
+      <w:bookmarkStart w:id="5" w:name="_Toc446591229"/>
       <w:r>
         <w:rPr>
           <w:lang w:val="ru-RU"/>
         </w:rPr>
         <w:t>Метод Ньютона.</w:t>
       </w:r>
-      <w:bookmarkEnd w:id="4"/>
+      <w:bookmarkEnd w:id="5"/>
       <w:r>
         <w:rPr>
           <w:lang w:val="ru-RU"/>
@@ -2237,14 +2217,14 @@
           <w:lang w:val="ru-RU"/>
         </w:rPr>
       </w:pPr>
-      <w:bookmarkStart w:id="5" w:name="_Toc446591230"/>
+      <w:bookmarkStart w:id="6" w:name="_Toc446591230"/>
       <w:r>
         <w:rPr>
           <w:lang w:val="ru-RU"/>
         </w:rPr>
         <w:t>Метод простой итерации.</w:t>
       </w:r>
-      <w:bookmarkEnd w:id="5"/>
+      <w:bookmarkEnd w:id="6"/>
       <w:r>
         <w:rPr>
           <w:lang w:val="ru-RU"/>
@@ -2263,14 +2243,14 @@
           <w:lang w:val="ru-RU"/>
         </w:rPr>
       </w:pPr>
-      <w:bookmarkStart w:id="6" w:name="_Toc446591231"/>
+      <w:bookmarkStart w:id="7" w:name="_Toc446591231"/>
       <w:r>
         <w:rPr>
           <w:lang w:val="ru-RU"/>
         </w:rPr>
         <w:t>Численные методы решения системы линейных уравнений.</w:t>
       </w:r>
-      <w:bookmarkEnd w:id="6"/>
+      <w:bookmarkEnd w:id="7"/>
       <w:r>
         <w:rPr>
           <w:lang w:val="ru-RU"/>
@@ -2289,14 +2269,14 @@
           <w:lang w:val="ru-RU"/>
         </w:rPr>
       </w:pPr>
-      <w:bookmarkStart w:id="7" w:name="_Toc446591232"/>
+      <w:bookmarkStart w:id="8" w:name="_Toc446591232"/>
       <w:r>
         <w:rPr>
           <w:lang w:val="ru-RU"/>
         </w:rPr>
         <w:t>Постановка задачи.</w:t>
       </w:r>
-      <w:bookmarkEnd w:id="7"/>
+      <w:bookmarkEnd w:id="8"/>
       <w:r>
         <w:rPr>
           <w:lang w:val="ru-RU"/>
@@ -2480,13 +2460,7 @@
                         <w:rPr>
                           <w:rFonts w:ascii="Cambria Math" w:hAnsi="Cambria Math"/>
                         </w:rPr>
-                        <m:t>1</m:t>
-                      </m:r>
-                      <m:r>
-                        <w:rPr>
-                          <w:rFonts w:ascii="Cambria Math" w:hAnsi="Cambria Math"/>
-                        </w:rPr>
-                        <m:t>3</m:t>
+                        <m:t>13</m:t>
                       </m:r>
                     </m:sub>
                   </m:sSub>
@@ -2512,13 +2486,7 @@
                         <w:rPr>
                           <w:rFonts w:ascii="Cambria Math" w:hAnsi="Cambria Math"/>
                         </w:rPr>
-                        <m:t>1</m:t>
-                      </m:r>
-                      <m:r>
-                        <w:rPr>
-                          <w:rFonts w:ascii="Cambria Math" w:hAnsi="Cambria Math"/>
-                        </w:rPr>
-                        <m:t>3</m:t>
+                        <m:t>13</m:t>
                       </m:r>
                     </m:sub>
                   </m:sSub>
@@ -2584,13 +2552,7 @@
                         <w:rPr>
                           <w:rFonts w:ascii="Cambria Math" w:hAnsi="Cambria Math"/>
                         </w:rPr>
-                        <m:t>2</m:t>
-                      </m:r>
-                      <m:r>
-                        <w:rPr>
-                          <w:rFonts w:ascii="Cambria Math" w:hAnsi="Cambria Math"/>
-                        </w:rPr>
-                        <m:t>1</m:t>
+                        <m:t>21</m:t>
                       </m:r>
                     </m:sub>
                   </m:sSub>
@@ -2616,13 +2578,7 @@
                         <w:rPr>
                           <w:rFonts w:ascii="Cambria Math" w:hAnsi="Cambria Math"/>
                         </w:rPr>
-                        <m:t>2</m:t>
-                      </m:r>
-                      <m:r>
-                        <w:rPr>
-                          <w:rFonts w:ascii="Cambria Math" w:hAnsi="Cambria Math"/>
-                        </w:rPr>
-                        <m:t>1</m:t>
+                        <m:t>21</m:t>
                       </m:r>
                     </m:sub>
                   </m:sSub>
@@ -2654,13 +2610,7 @@
                         <w:rPr>
                           <w:rFonts w:ascii="Cambria Math" w:hAnsi="Cambria Math"/>
                         </w:rPr>
-                        <m:t>2</m:t>
-                      </m:r>
-                      <m:r>
-                        <w:rPr>
-                          <w:rFonts w:ascii="Cambria Math" w:hAnsi="Cambria Math"/>
-                        </w:rPr>
-                        <m:t>2</m:t>
+                        <m:t>22</m:t>
                       </m:r>
                     </m:sub>
                   </m:sSub>
@@ -2686,13 +2636,7 @@
                         <w:rPr>
                           <w:rFonts w:ascii="Cambria Math" w:hAnsi="Cambria Math"/>
                         </w:rPr>
-                        <m:t>2</m:t>
-                      </m:r>
-                      <m:r>
-                        <w:rPr>
-                          <w:rFonts w:ascii="Cambria Math" w:hAnsi="Cambria Math"/>
-                        </w:rPr>
-                        <m:t>2</m:t>
+                        <m:t>22</m:t>
                       </m:r>
                     </m:sub>
                   </m:sSub>
@@ -2724,13 +2668,7 @@
                         <w:rPr>
                           <w:rFonts w:ascii="Cambria Math" w:hAnsi="Cambria Math"/>
                         </w:rPr>
-                        <m:t>2</m:t>
-                      </m:r>
-                      <m:r>
-                        <w:rPr>
-                          <w:rFonts w:ascii="Cambria Math" w:hAnsi="Cambria Math"/>
-                        </w:rPr>
-                        <m:t>3</m:t>
+                        <m:t>23</m:t>
                       </m:r>
                     </m:sub>
                   </m:sSub>
@@ -2756,13 +2694,7 @@
                         <w:rPr>
                           <w:rFonts w:ascii="Cambria Math" w:hAnsi="Cambria Math"/>
                         </w:rPr>
-                        <m:t>2</m:t>
-                      </m:r>
-                      <m:r>
-                        <w:rPr>
-                          <w:rFonts w:ascii="Cambria Math" w:hAnsi="Cambria Math"/>
-                        </w:rPr>
-                        <m:t>3</m:t>
+                        <m:t>23</m:t>
                       </m:r>
                     </m:sub>
                   </m:sSub>
@@ -2828,13 +2760,7 @@
                         <w:rPr>
                           <w:rFonts w:ascii="Cambria Math" w:hAnsi="Cambria Math"/>
                         </w:rPr>
-                        <m:t>3</m:t>
-                      </m:r>
-                      <m:r>
-                        <w:rPr>
-                          <w:rFonts w:ascii="Cambria Math" w:hAnsi="Cambria Math"/>
-                        </w:rPr>
-                        <m:t>1</m:t>
+                        <m:t>31</m:t>
                       </m:r>
                     </m:sub>
                   </m:sSub>
@@ -2860,13 +2786,7 @@
                         <w:rPr>
                           <w:rFonts w:ascii="Cambria Math" w:hAnsi="Cambria Math"/>
                         </w:rPr>
-                        <m:t>3</m:t>
-                      </m:r>
-                      <m:r>
-                        <w:rPr>
-                          <w:rFonts w:ascii="Cambria Math" w:hAnsi="Cambria Math"/>
-                        </w:rPr>
-                        <m:t>1</m:t>
+                        <m:t>31</m:t>
                       </m:r>
                     </m:sub>
                   </m:sSub>
@@ -2898,13 +2818,7 @@
                         <w:rPr>
                           <w:rFonts w:ascii="Cambria Math" w:hAnsi="Cambria Math"/>
                         </w:rPr>
-                        <m:t>3</m:t>
-                      </m:r>
-                      <m:r>
-                        <w:rPr>
-                          <w:rFonts w:ascii="Cambria Math" w:hAnsi="Cambria Math"/>
-                        </w:rPr>
-                        <m:t>2</m:t>
+                        <m:t>32</m:t>
                       </m:r>
                     </m:sub>
                   </m:sSub>
@@ -2930,13 +2844,7 @@
                         <w:rPr>
                           <w:rFonts w:ascii="Cambria Math" w:hAnsi="Cambria Math"/>
                         </w:rPr>
-                        <m:t>3</m:t>
-                      </m:r>
-                      <m:r>
-                        <w:rPr>
-                          <w:rFonts w:ascii="Cambria Math" w:hAnsi="Cambria Math"/>
-                        </w:rPr>
-                        <m:t>2</m:t>
+                        <m:t>32</m:t>
                       </m:r>
                     </m:sub>
                   </m:sSub>
@@ -2968,13 +2876,7 @@
                         <w:rPr>
                           <w:rFonts w:ascii="Cambria Math" w:hAnsi="Cambria Math"/>
                         </w:rPr>
-                        <m:t>3</m:t>
-                      </m:r>
-                      <m:r>
-                        <w:rPr>
-                          <w:rFonts w:ascii="Cambria Math" w:hAnsi="Cambria Math"/>
-                        </w:rPr>
-                        <m:t>3</m:t>
+                        <m:t>33</m:t>
                       </m:r>
                     </m:sub>
                   </m:sSub>
@@ -3000,13 +2902,7 @@
                         <w:rPr>
                           <w:rFonts w:ascii="Cambria Math" w:hAnsi="Cambria Math"/>
                         </w:rPr>
-                        <m:t>3</m:t>
-                      </m:r>
-                      <m:r>
-                        <w:rPr>
-                          <w:rFonts w:ascii="Cambria Math" w:hAnsi="Cambria Math"/>
-                        </w:rPr>
-                        <m:t>3</m:t>
+                        <m:t>33</m:t>
                       </m:r>
                     </m:sub>
                   </m:sSub>
@@ -3133,14 +3029,14 @@
           <w:lang w:val="ru-RU"/>
         </w:rPr>
       </w:pPr>
-      <w:bookmarkStart w:id="8" w:name="_Toc446591233"/>
+      <w:bookmarkStart w:id="9" w:name="_Toc446591233"/>
       <w:r>
         <w:rPr>
           <w:lang w:val="ru-RU"/>
         </w:rPr>
         <w:t>Метод Гаусса.</w:t>
       </w:r>
-      <w:bookmarkEnd w:id="8"/>
+      <w:bookmarkEnd w:id="9"/>
       <w:r>
         <w:rPr>
           <w:lang w:val="ru-RU"/>
@@ -3159,14 +3055,14 @@
           <w:lang w:val="ru-RU"/>
         </w:rPr>
       </w:pPr>
-      <w:bookmarkStart w:id="9" w:name="_Toc446591234"/>
+      <w:bookmarkStart w:id="10" w:name="_Toc446591234"/>
       <w:r>
         <w:rPr>
           <w:lang w:val="ru-RU"/>
         </w:rPr>
         <w:t>Метод простой итерации.</w:t>
       </w:r>
-      <w:bookmarkEnd w:id="9"/>
+      <w:bookmarkEnd w:id="10"/>
       <w:r>
         <w:t xml:space="preserve"> </w:t>
       </w:r>
@@ -3182,14 +3078,14 @@
           <w:lang w:val="ru-RU"/>
         </w:rPr>
       </w:pPr>
-      <w:bookmarkStart w:id="10" w:name="_Toc446591235"/>
+      <w:bookmarkStart w:id="11" w:name="_Toc446591235"/>
       <w:r>
         <w:rPr>
           <w:lang w:val="ru-RU"/>
         </w:rPr>
         <w:t>Метод Зейделя.</w:t>
       </w:r>
-      <w:bookmarkEnd w:id="10"/>
+      <w:bookmarkEnd w:id="11"/>
       <w:r>
         <w:rPr>
           <w:lang w:val="ru-RU"/>
@@ -3208,14 +3104,14 @@
           <w:lang w:val="ru-RU"/>
         </w:rPr>
       </w:pPr>
-      <w:bookmarkStart w:id="11" w:name="_Toc446591236"/>
+      <w:bookmarkStart w:id="12" w:name="_Toc446591236"/>
       <w:r>
         <w:rPr>
           <w:lang w:val="ru-RU"/>
         </w:rPr>
         <w:t>Численные методы решения задачи аппроксимации.</w:t>
       </w:r>
-      <w:bookmarkEnd w:id="11"/>
+      <w:bookmarkEnd w:id="12"/>
       <w:r>
         <w:rPr>
           <w:lang w:val="ru-RU"/>
@@ -3234,14 +3130,14 @@
           <w:lang w:val="ru-RU"/>
         </w:rPr>
       </w:pPr>
-      <w:bookmarkStart w:id="12" w:name="_Toc446591237"/>
+      <w:bookmarkStart w:id="13" w:name="_Toc446591237"/>
       <w:r>
         <w:rPr>
           <w:lang w:val="ru-RU"/>
         </w:rPr>
         <w:t>Постановка задачи.</w:t>
       </w:r>
-      <w:bookmarkEnd w:id="12"/>
+      <w:bookmarkEnd w:id="13"/>
       <w:r>
         <w:rPr>
           <w:lang w:val="ru-RU"/>
@@ -3321,15 +3217,7 @@
         <w:rPr>
           <w:lang w:val="ru-RU"/>
         </w:rPr>
-        <w:t>• решить задачу аппроксимации полиномом 1-й и 2-й степени методом наименьших квадратов для всех точек 1+2+3+4+5</w:t>
-      </w:r>
-      <w:bookmarkStart w:id="13" w:name="_GoBack"/>
-      <w:bookmarkEnd w:id="13"/>
-      <w:r>
-        <w:rPr>
-          <w:lang w:val="ru-RU"/>
-        </w:rPr>
-        <w:t>.</w:t>
+        <w:t>• решить задачу аппроксимации полиномом 1-й и 2-й степени методом наименьших квадратов для всех точек 1+2+3+4+5.</w:t>
       </w:r>
     </w:p>
     <w:p>
@@ -5160,552 +5048,23 @@
       <w:color w:val="808080"/>
     </w:rPr>
   </w:style>
-</w:styles>
-</file>
-
-<file path=word/glossary/document.xml><?xml version="1.0" encoding="utf-8"?>
-<w:glossaryDocument xmlns:wpc="http://schemas.microsoft.com/office/word/2010/wordprocessingCanvas" xmlns:mc="http://schemas.openxmlformats.org/markup-compatibility/2006" xmlns:o="urn:schemas-microsoft-com:office:office" xmlns:r="http://schemas.openxmlformats.org/officeDocument/2006/relationships" xmlns:m="http://schemas.openxmlformats.org/officeDocument/2006/math" xmlns:v="urn:schemas-microsoft-com:vml" xmlns:wp14="http://schemas.microsoft.com/office/word/2010/wordprocessingDrawing" xmlns:wp="http://schemas.openxmlformats.org/drawingml/2006/wordprocessingDrawing" xmlns:w10="urn:schemas-microsoft-com:office:word" xmlns:w="http://schemas.openxmlformats.org/wordprocessingml/2006/main" xmlns:w14="http://schemas.microsoft.com/office/word/2010/wordml" xmlns:w15="http://schemas.microsoft.com/office/word/2012/wordml" xmlns:wpg="http://schemas.microsoft.com/office/word/2010/wordprocessingGroup" xmlns:wpi="http://schemas.microsoft.com/office/word/2010/wordprocessingInk" xmlns:wne="http://schemas.microsoft.com/office/word/2006/wordml" xmlns:wps="http://schemas.microsoft.com/office/word/2010/wordprocessingShape" mc:Ignorable="w14 w15 wp14"/>
-</file>
-
-<file path=word/glossary/fontTable.xml><?xml version="1.0" encoding="utf-8"?>
-<w:fonts xmlns:mc="http://schemas.openxmlformats.org/markup-compatibility/2006" xmlns:r="http://schemas.openxmlformats.org/officeDocument/2006/relationships" xmlns:w="http://schemas.openxmlformats.org/wordprocessingml/2006/main" xmlns:w14="http://schemas.microsoft.com/office/word/2010/wordml" xmlns:w15="http://schemas.microsoft.com/office/word/2012/wordml" mc:Ignorable="w14 w15">
-  <w:font w:name="Times New Roman">
-    <w:panose1 w:val="02020603050405020304"/>
-    <w:charset w:val="00"/>
-    <w:family w:val="roman"/>
-    <w:pitch w:val="variable"/>
-    <w:sig w:usb0="E0002AFF" w:usb1="C0007841" w:usb2="00000009" w:usb3="00000000" w:csb0="000001FF" w:csb1="00000000"/>
-  </w:font>
-  <w:font w:name="Calibri">
-    <w:panose1 w:val="020F0502020204030204"/>
-    <w:charset w:val="00"/>
-    <w:family w:val="swiss"/>
-    <w:pitch w:val="variable"/>
-    <w:sig w:usb0="E00002FF" w:usb1="4000ACFF" w:usb2="00000001" w:usb3="00000000" w:csb0="0000019F" w:csb1="00000000"/>
-  </w:font>
-  <w:font w:name="Courier New">
-    <w:panose1 w:val="02070309020205020404"/>
-    <w:charset w:val="00"/>
-    <w:family w:val="modern"/>
-    <w:pitch w:val="fixed"/>
-    <w:sig w:usb0="E0002AFF" w:usb1="C0007843" w:usb2="00000009" w:usb3="00000000" w:csb0="000001FF" w:csb1="00000000"/>
-  </w:font>
-  <w:font w:name="Wingdings">
-    <w:panose1 w:val="05000000000000000000"/>
-    <w:charset w:val="02"/>
-    <w:family w:val="auto"/>
-    <w:pitch w:val="variable"/>
-    <w:sig w:usb0="00000000" w:usb1="10000000" w:usb2="00000000" w:usb3="00000000" w:csb0="80000000" w:csb1="00000000"/>
-  </w:font>
-  <w:font w:name="Symbol">
-    <w:panose1 w:val="05050102010706020507"/>
-    <w:charset w:val="02"/>
-    <w:family w:val="roman"/>
-    <w:pitch w:val="variable"/>
-    <w:sig w:usb0="00000000" w:usb1="10000000" w:usb2="00000000" w:usb3="00000000" w:csb0="80000000" w:csb1="00000000"/>
-  </w:font>
-  <w:font w:name="Calibri Light">
-    <w:panose1 w:val="020F0302020204030204"/>
-    <w:charset w:val="00"/>
-    <w:family w:val="swiss"/>
-    <w:pitch w:val="variable"/>
-    <w:sig w:usb0="A00002EF" w:usb1="4000207B" w:usb2="00000000" w:usb3="00000000" w:csb0="0000019F" w:csb1="00000000"/>
-  </w:font>
-  <w:font w:name="Segoe UI">
-    <w:panose1 w:val="020B0502040204020203"/>
-    <w:charset w:val="00"/>
-    <w:family w:val="swiss"/>
-    <w:pitch w:val="variable"/>
-    <w:sig w:usb0="E10022FF" w:usb1="C000E47F" w:usb2="00000029" w:usb3="00000000" w:csb0="000001DF" w:csb1="00000000"/>
-  </w:font>
-  <w:font w:name="Cambria Math">
-    <w:panose1 w:val="02040503050406030204"/>
-    <w:charset w:val="00"/>
-    <w:family w:val="roman"/>
-    <w:pitch w:val="variable"/>
-    <w:sig w:usb0="E00002FF" w:usb1="420024FF" w:usb2="00000000" w:usb3="00000000" w:csb0="0000019F" w:csb1="00000000"/>
-  </w:font>
-</w:fonts>
-</file>
-
-<file path=word/glossary/settings.xml><?xml version="1.0" encoding="utf-8"?>
-<w:settings xmlns:mc="http://schemas.openxmlformats.org/markup-compatibility/2006" xmlns:o="urn:schemas-microsoft-com:office:office" xmlns:r="http://schemas.openxmlformats.org/officeDocument/2006/relationships" xmlns:m="http://schemas.openxmlformats.org/officeDocument/2006/math" xmlns:v="urn:schemas-microsoft-com:vml" xmlns:w10="urn:schemas-microsoft-com:office:word" xmlns:w="http://schemas.openxmlformats.org/wordprocessingml/2006/main" xmlns:w14="http://schemas.microsoft.com/office/word/2010/wordml" xmlns:w15="http://schemas.microsoft.com/office/word/2012/wordml" xmlns:sl="http://schemas.openxmlformats.org/schemaLibrary/2006/main" mc:Ignorable="w14 w15">
-  <w:view w:val="normal"/>
-  <w:defaultTabStop w:val="720"/>
-  <w:characterSpacingControl w:val="doNotCompress"/>
-  <w:compat>
-    <w:useFELayout/>
-    <w:compatSetting w:name="compatibilityMode" w:uri="http://schemas.microsoft.com/office/word" w:val="15"/>
-    <w:compatSetting w:name="overrideTableStyleFontSizeAndJustification" w:uri="http://schemas.microsoft.com/office/word" w:val="1"/>
-    <w:compatSetting w:name="enableOpenTypeFeatures" w:uri="http://schemas.microsoft.com/office/word" w:val="1"/>
-    <w:compatSetting w:name="doNotFlipMirrorIndents" w:uri="http://schemas.microsoft.com/office/word" w:val="1"/>
-    <w:compatSetting w:name="differentiateMultirowTableHeaders" w:uri="http://schemas.microsoft.com/office/word" w:val="1"/>
-  </w:compat>
-  <w:rsids>
-    <w:rsidRoot w:val="00C53D8F"/>
-    <w:rsid w:val="00C53D8F"/>
-    <w:rsid w:val="00F40642"/>
-  </w:rsids>
-  <m:mathPr>
-    <m:mathFont m:val="Cambria Math"/>
-    <m:brkBin m:val="before"/>
-    <m:brkBinSub m:val="--"/>
-    <m:smallFrac m:val="0"/>
-    <m:dispDef/>
-    <m:lMargin m:val="0"/>
-    <m:rMargin m:val="0"/>
-    <m:defJc m:val="centerGroup"/>
-    <m:wrapIndent m:val="1440"/>
-    <m:intLim m:val="subSup"/>
-    <m:naryLim m:val="undOvr"/>
-  </m:mathPr>
-  <w:themeFontLang w:val="en-US"/>
-  <w:clrSchemeMapping w:bg1="light1" w:t1="dark1" w:bg2="light2" w:t2="dark2" w:accent1="accent1" w:accent2="accent2" w:accent3="accent3" w:accent4="accent4" w:accent5="accent5" w:accent6="accent6" w:hyperlink="hyperlink" w:followedHyperlink="followedHyperlink"/>
-  <w:decimalSymbol w:val="."/>
-  <w:listSeparator w:val=","/>
-  <w15:chartTrackingRefBased/>
-</w:settings>
-</file>
-
-<file path=word/glossary/styles.xml><?xml version="1.0" encoding="utf-8"?>
-<w:styles xmlns:mc="http://schemas.openxmlformats.org/markup-compatibility/2006" xmlns:r="http://schemas.openxmlformats.org/officeDocument/2006/relationships" xmlns:w="http://schemas.openxmlformats.org/wordprocessingml/2006/main" xmlns:w14="http://schemas.microsoft.com/office/word/2010/wordml" xmlns:w15="http://schemas.microsoft.com/office/word/2012/wordml" mc:Ignorable="w14 w15">
-  <w:docDefaults>
-    <w:rPrDefault>
-      <w:rPr>
-        <w:rFonts w:asciiTheme="minorHAnsi" w:eastAsiaTheme="minorEastAsia" w:hAnsiTheme="minorHAnsi" w:cstheme="minorBidi"/>
-        <w:sz w:val="22"/>
-        <w:szCs w:val="22"/>
-        <w:lang w:val="en-US" w:eastAsia="en-US" w:bidi="ar-SA"/>
-      </w:rPr>
-    </w:rPrDefault>
-    <w:pPrDefault>
-      <w:pPr>
-        <w:spacing w:after="160" w:line="259" w:lineRule="auto"/>
-      </w:pPr>
-    </w:pPrDefault>
-  </w:docDefaults>
-  <w:latentStyles w:defLockedState="0" w:defUIPriority="99" w:defSemiHidden="0" w:defUnhideWhenUsed="0" w:defQFormat="0" w:count="371">
-    <w:lsdException w:name="Normal" w:uiPriority="0" w:qFormat="1"/>
-    <w:lsdException w:name="heading 1" w:uiPriority="9" w:qFormat="1"/>
-    <w:lsdException w:name="heading 2" w:semiHidden="1" w:uiPriority="9" w:unhideWhenUsed="1" w:qFormat="1"/>
-    <w:lsdException w:name="heading 3" w:semiHidden="1" w:uiPriority="9" w:unhideWhenUsed="1" w:qFormat="1"/>
-    <w:lsdException w:name="heading 4" w:semiHidden="1" w:uiPriority="9" w:unhideWhenUsed="1" w:qFormat="1"/>
-    <w:lsdException w:name="heading 5" w:semiHidden="1" w:uiPriority="9" w:unhideWhenUsed="1" w:qFormat="1"/>
-    <w:lsdException w:name="heading 6" w:semiHidden="1" w:uiPriority="9" w:unhideWhenUsed="1" w:qFormat="1"/>
-    <w:lsdException w:name="heading 7" w:semiHidden="1" w:uiPriority="9" w:unhideWhenUsed="1" w:qFormat="1"/>
-    <w:lsdException w:name="heading 8" w:semiHidden="1" w:uiPriority="9" w:unhideWhenUsed="1" w:qFormat="1"/>
-    <w:lsdException w:name="heading 9" w:semiHidden="1" w:uiPriority="9" w:unhideWhenUsed="1" w:qFormat="1"/>
-    <w:lsdException w:name="index 1" w:semiHidden="1" w:unhideWhenUsed="1"/>
-    <w:lsdException w:name="index 2" w:semiHidden="1" w:unhideWhenUsed="1"/>
-    <w:lsdException w:name="index 3" w:semiHidden="1" w:unhideWhenUsed="1"/>
-    <w:lsdException w:name="index 4" w:semiHidden="1" w:unhideWhenUsed="1"/>
-    <w:lsdException w:name="index 5" w:semiHidden="1" w:unhideWhenUsed="1"/>
-    <w:lsdException w:name="index 6" w:semiHidden="1" w:unhideWhenUsed="1"/>
-    <w:lsdException w:name="index 7" w:semiHidden="1" w:unhideWhenUsed="1"/>
-    <w:lsdException w:name="index 8" w:semiHidden="1" w:unhideWhenUsed="1"/>
-    <w:lsdException w:name="index 9" w:semiHidden="1" w:unhideWhenUsed="1"/>
-    <w:lsdException w:name="toc 1" w:semiHidden="1" w:uiPriority="39" w:unhideWhenUsed="1"/>
-    <w:lsdException w:name="toc 2" w:semiHidden="1" w:uiPriority="39" w:unhideWhenUsed="1"/>
-    <w:lsdException w:name="toc 3" w:semiHidden="1" w:uiPriority="39" w:unhideWhenUsed="1"/>
-    <w:lsdException w:name="toc 4" w:semiHidden="1" w:uiPriority="39" w:unhideWhenUsed="1"/>
-    <w:lsdException w:name="toc 5" w:semiHidden="1" w:uiPriority="39" w:unhideWhenUsed="1"/>
-    <w:lsdException w:name="toc 6" w:semiHidden="1" w:uiPriority="39" w:unhideWhenUsed="1"/>
-    <w:lsdException w:name="toc 7" w:semiHidden="1" w:uiPriority="39" w:unhideWhenUsed="1"/>
-    <w:lsdException w:name="toc 8" w:semiHidden="1" w:uiPriority="39" w:unhideWhenUsed="1"/>
-    <w:lsdException w:name="toc 9" w:semiHidden="1" w:uiPriority="39" w:unhideWhenUsed="1"/>
-    <w:lsdException w:name="Normal Indent" w:semiHidden="1" w:unhideWhenUsed="1"/>
-    <w:lsdException w:name="footnote text" w:semiHidden="1" w:unhideWhenUsed="1"/>
-    <w:lsdException w:name="annotation text" w:semiHidden="1" w:unhideWhenUsed="1"/>
-    <w:lsdException w:name="header" w:semiHidden="1" w:unhideWhenUsed="1"/>
-    <w:lsdException w:name="footer" w:semiHidden="1" w:unhideWhenUsed="1"/>
-    <w:lsdException w:name="index heading" w:semiHidden="1" w:unhideWhenUsed="1"/>
-    <w:lsdException w:name="caption" w:semiHidden="1" w:uiPriority="35" w:unhideWhenUsed="1" w:qFormat="1"/>
-    <w:lsdException w:name="table of figures" w:semiHidden="1" w:unhideWhenUsed="1"/>
-    <w:lsdException w:name="envelope address" w:semiHidden="1" w:unhideWhenUsed="1"/>
-    <w:lsdException w:name="envelope return" w:semiHidden="1" w:unhideWhenUsed="1"/>
-    <w:lsdException w:name="footnote reference" w:semiHidden="1" w:unhideWhenUsed="1"/>
-    <w:lsdException w:name="annotation reference" w:semiHidden="1" w:unhideWhenUsed="1"/>
-    <w:lsdException w:name="line number" w:semiHidden="1" w:unhideWhenUsed="1"/>
-    <w:lsdException w:name="page number" w:semiHidden="1" w:unhideWhenUsed="1"/>
-    <w:lsdException w:name="endnote reference" w:semiHidden="1" w:unhideWhenUsed="1"/>
-    <w:lsdException w:name="endnote text" w:semiHidden="1" w:unhideWhenUsed="1"/>
-    <w:lsdException w:name="table of authorities" w:semiHidden="1" w:unhideWhenUsed="1"/>
-    <w:lsdException w:name="macro" w:semiHidden="1" w:unhideWhenUsed="1"/>
-    <w:lsdException w:name="toa heading" w:semiHidden="1" w:unhideWhenUsed="1"/>
-    <w:lsdException w:name="List" w:semiHidden="1" w:unhideWhenUsed="1"/>
-    <w:lsdException w:name="List Bullet" w:semiHidden="1" w:unhideWhenUsed="1"/>
-    <w:lsdException w:name="List Number" w:semiHidden="1" w:unhideWhenUsed="1"/>
-    <w:lsdException w:name="List 2" w:semiHidden="1" w:unhideWhenUsed="1"/>
-    <w:lsdException w:name="List 3" w:semiHidden="1" w:unhideWhenUsed="1"/>
-    <w:lsdException w:name="List 4" w:semiHidden="1" w:unhideWhenUsed="1"/>
-    <w:lsdException w:name="List 5" w:semiHidden="1" w:unhideWhenUsed="1"/>
-    <w:lsdException w:name="List Bullet 2" w:semiHidden="1" w:unhideWhenUsed="1"/>
-    <w:lsdException w:name="List Bullet 3" w:semiHidden="1" w:unhideWhenUsed="1"/>
-    <w:lsdException w:name="List Bullet 4" w:semiHidden="1" w:unhideWhenUsed="1"/>
-    <w:lsdException w:name="List Bullet 5" w:semiHidden="1" w:unhideWhenUsed="1"/>
-    <w:lsdException w:name="List Number 2" w:semiHidden="1" w:unhideWhenUsed="1"/>
-    <w:lsdException w:name="List Number 3" w:semiHidden="1" w:unhideWhenUsed="1"/>
-    <w:lsdException w:name="List Number 4" w:semiHidden="1" w:unhideWhenUsed="1"/>
-    <w:lsdException w:name="List Number 5" w:semiHidden="1" w:unhideWhenUsed="1"/>
-    <w:lsdException w:name="Title" w:uiPriority="10" w:qFormat="1"/>
-    <w:lsdException w:name="Closing" w:semiHidden="1" w:unhideWhenUsed="1"/>
-    <w:lsdException w:name="Signature" w:semiHidden="1" w:unhideWhenUsed="1"/>
-    <w:lsdException w:name="Default Paragraph Font" w:semiHidden="1" w:uiPriority="1" w:unhideWhenUsed="1"/>
-    <w:lsdException w:name="Body Text" w:semiHidden="1" w:unhideWhenUsed="1"/>
-    <w:lsdException w:name="Body Text Indent" w:semiHidden="1" w:unhideWhenUsed="1"/>
-    <w:lsdException w:name="List Continue" w:semiHidden="1" w:unhideWhenUsed="1"/>
-    <w:lsdException w:name="List Continue 2" w:semiHidden="1" w:unhideWhenUsed="1"/>
-    <w:lsdException w:name="List Continue 3" w:semiHidden="1" w:unhideWhenUsed="1"/>
-    <w:lsdException w:name="List Continue 4" w:semiHidden="1" w:unhideWhenUsed="1"/>
-    <w:lsdException w:name="List Continue 5" w:semiHidden="1" w:unhideWhenUsed="1"/>
-    <w:lsdException w:name="Message Header" w:semiHidden="1" w:unhideWhenUsed="1"/>
-    <w:lsdException w:name="Subtitle" w:uiPriority="11" w:qFormat="1"/>
-    <w:lsdException w:name="Salutation" w:semiHidden="1" w:unhideWhenUsed="1"/>
-    <w:lsdException w:name="Date" w:semiHidden="1" w:unhideWhenUsed="1"/>
-    <w:lsdException w:name="Body Text First Indent" w:semiHidden="1" w:unhideWhenUsed="1"/>
-    <w:lsdException w:name="Body Text First Indent 2" w:semiHidden="1" w:unhideWhenUsed="1"/>
-    <w:lsdException w:name="Note Heading" w:semiHidden="1" w:unhideWhenUsed="1"/>
-    <w:lsdException w:name="Body Text 2" w:semiHidden="1" w:unhideWhenUsed="1"/>
-    <w:lsdException w:name="Body Text 3" w:semiHidden="1" w:unhideWhenUsed="1"/>
-    <w:lsdException w:name="Body Text Indent 2" w:semiHidden="1" w:unhideWhenUsed="1"/>
-    <w:lsdException w:name="Body Text Indent 3" w:semiHidden="1" w:unhideWhenUsed="1"/>
-    <w:lsdException w:name="Block Text" w:semiHidden="1" w:unhideWhenUsed="1"/>
-    <w:lsdException w:name="Hyperlink" w:semiHidden="1" w:unhideWhenUsed="1"/>
-    <w:lsdException w:name="FollowedHyperlink" w:semiHidden="1" w:unhideWhenUsed="1"/>
-    <w:lsdException w:name="Strong" w:uiPriority="22" w:qFormat="1"/>
-    <w:lsdException w:name="Emphasis" w:uiPriority="20" w:qFormat="1"/>
-    <w:lsdException w:name="Document Map" w:semiHidden="1" w:unhideWhenUsed="1"/>
-    <w:lsdException w:name="Plain Text" w:semiHidden="1" w:unhideWhenUsed="1"/>
-    <w:lsdException w:name="E-mail Signature" w:semiHidden="1" w:unhideWhenUsed="1"/>
-    <w:lsdException w:name="HTML Top of Form" w:semiHidden="1" w:unhideWhenUsed="1"/>
-    <w:lsdException w:name="HTML Bottom of Form" w:semiHidden="1" w:unhideWhenUsed="1"/>
-    <w:lsdException w:name="Normal (Web)" w:semiHidden="1" w:unhideWhenUsed="1"/>
-    <w:lsdException w:name="HTML Acronym" w:semiHidden="1" w:unhideWhenUsed="1"/>
-    <w:lsdException w:name="HTML Address" w:semiHidden="1" w:unhideWhenUsed="1"/>
-    <w:lsdException w:name="HTML Cite" w:semiHidden="1" w:unhideWhenUsed="1"/>
-    <w:lsdException w:name="HTML Code" w:semiHidden="1" w:unhideWhenUsed="1"/>
-    <w:lsdException w:name="HTML Definition" w:semiHidden="1" w:unhideWhenUsed="1"/>
-    <w:lsdException w:name="HTML Keyboard" w:semiHidden="1" w:unhideWhenUsed="1"/>
-    <w:lsdException w:name="HTML Preformatted" w:semiHidden="1" w:unhideWhenUsed="1"/>
-    <w:lsdException w:name="HTML Sample" w:semiHidden="1" w:unhideWhenUsed="1"/>
-    <w:lsdException w:name="HTML Typewriter" w:semiHidden="1" w:unhideWhenUsed="1"/>
-    <w:lsdException w:name="HTML Variable" w:semiHidden="1" w:unhideWhenUsed="1"/>
-    <w:lsdException w:name="Normal Table" w:semiHidden="1" w:unhideWhenUsed="1"/>
-    <w:lsdException w:name="annotation subject" w:semiHidden="1" w:unhideWhenUsed="1"/>
-    <w:lsdException w:name="No List" w:semiHidden="1" w:unhideWhenUsed="1"/>
-    <w:lsdException w:name="Outline List 1" w:semiHidden="1" w:unhideWhenUsed="1"/>
-    <w:lsdException w:name="Outline List 2" w:semiHidden="1" w:unhideWhenUsed="1"/>
-    <w:lsdException w:name="Outline List 3" w:semiHidden="1" w:unhideWhenUsed="1"/>
-    <w:lsdException w:name="Table Simple 1" w:semiHidden="1" w:unhideWhenUsed="1"/>
-    <w:lsdException w:name="Table Simple 2" w:semiHidden="1" w:unhideWhenUsed="1"/>
-    <w:lsdException w:name="Table Simple 3" w:semiHidden="1" w:unhideWhenUsed="1"/>
-    <w:lsdException w:name="Table Classic 1" w:semiHidden="1" w:unhideWhenUsed="1"/>
-    <w:lsdException w:name="Table Classic 2" w:semiHidden="1" w:unhideWhenUsed="1"/>
-    <w:lsdException w:name="Table Classic 3" w:semiHidden="1" w:unhideWhenUsed="1"/>
-    <w:lsdException w:name="Table Classic 4" w:semiHidden="1" w:unhideWhenUsed="1"/>
-    <w:lsdException w:name="Table Colorful 1" w:semiHidden="1" w:unhideWhenUsed="1"/>
-    <w:lsdException w:name="Table Colorful 2" w:semiHidden="1" w:unhideWhenUsed="1"/>
-    <w:lsdException w:name="Table Colorful 3" w:semiHidden="1" w:unhideWhenUsed="1"/>
-    <w:lsdException w:name="Table Columns 1" w:semiHidden="1" w:unhideWhenUsed="1"/>
-    <w:lsdException w:name="Table Columns 2" w:semiHidden="1" w:unhideWhenUsed="1"/>
-    <w:lsdException w:name="Table Columns 3" w:semiHidden="1" w:unhideWhenUsed="1"/>
-    <w:lsdException w:name="Table Columns 4" w:semiHidden="1" w:unhideWhenUsed="1"/>
-    <w:lsdException w:name="Table Columns 5" w:semiHidden="1" w:unhideWhenUsed="1"/>
-    <w:lsdException w:name="Table Grid 1" w:semiHidden="1" w:unhideWhenUsed="1"/>
-    <w:lsdException w:name="Table Grid 2" w:semiHidden="1" w:unhideWhenUsed="1"/>
-    <w:lsdException w:name="Table Grid 3" w:semiHidden="1" w:unhideWhenUsed="1"/>
-    <w:lsdException w:name="Table Grid 4" w:semiHidden="1" w:unhideWhenUsed="1"/>
-    <w:lsdException w:name="Table Grid 5" w:semiHidden="1" w:unhideWhenUsed="1"/>
-    <w:lsdException w:name="Table Grid 6" w:semiHidden="1" w:unhideWhenUsed="1"/>
-    <w:lsdException w:name="Table Grid 7" w:semiHidden="1" w:unhideWhenUsed="1"/>
-    <w:lsdException w:name="Table Grid 8" w:semiHidden="1" w:unhideWhenUsed="1"/>
-    <w:lsdException w:name="Table List 1" w:semiHidden="1" w:unhideWhenUsed="1"/>
-    <w:lsdException w:name="Table List 2" w:semiHidden="1" w:unhideWhenUsed="1"/>
-    <w:lsdException w:name="Table List 3" w:semiHidden="1" w:unhideWhenUsed="1"/>
-    <w:lsdException w:name="Table List 4" w:semiHidden="1" w:unhideWhenUsed="1"/>
-    <w:lsdException w:name="Table List 5" w:semiHidden="1" w:unhideWhenUsed="1"/>
-    <w:lsdException w:name="Table List 6" w:semiHidden="1" w:unhideWhenUsed="1"/>
-    <w:lsdException w:name="Table List 7" w:semiHidden="1" w:unhideWhenUsed="1"/>
-    <w:lsdException w:name="Table List 8" w:semiHidden="1" w:unhideWhenUsed="1"/>
-    <w:lsdException w:name="Table 3D effects 1" w:semiHidden="1" w:unhideWhenUsed="1"/>
-    <w:lsdException w:name="Table 3D effects 2" w:semiHidden="1" w:unhideWhenUsed="1"/>
-    <w:lsdException w:name="Table 3D effects 3" w:semiHidden="1" w:unhideWhenUsed="1"/>
-    <w:lsdException w:name="Table Contemporary" w:semiHidden="1" w:unhideWhenUsed="1"/>
-    <w:lsdException w:name="Table Elegant" w:semiHidden="1" w:unhideWhenUsed="1"/>
-    <w:lsdException w:name="Table Professional" w:semiHidden="1" w:unhideWhenUsed="1"/>
-    <w:lsdException w:name="Table Subtle 1" w:semiHidden="1" w:unhideWhenUsed="1"/>
-    <w:lsdException w:name="Table Subtle 2" w:semiHidden="1" w:unhideWhenUsed="1"/>
-    <w:lsdException w:name="Table Web 1" w:semiHidden="1" w:unhideWhenUsed="1"/>
-    <w:lsdException w:name="Table Web 2" w:semiHidden="1" w:unhideWhenUsed="1"/>
-    <w:lsdException w:name="Table Web 3" w:semiHidden="1" w:unhideWhenUsed="1"/>
-    <w:lsdException w:name="Balloon Text" w:semiHidden="1" w:unhideWhenUsed="1"/>
-    <w:lsdException w:name="Table Grid" w:uiPriority="39"/>
-    <w:lsdException w:name="Table Theme" w:semiHidden="1" w:unhideWhenUsed="1"/>
-    <w:lsdException w:name="Placeholder Text" w:semiHidden="1"/>
-    <w:lsdException w:name="No Spacing" w:uiPriority="1" w:qFormat="1"/>
-    <w:lsdException w:name="Light Shading" w:uiPriority="60"/>
-    <w:lsdException w:name="Light List" w:uiPriority="61"/>
-    <w:lsdException w:name="Light Grid" w:uiPriority="62"/>
-    <w:lsdException w:name="Medium Shading 1" w:uiPriority="63"/>
-    <w:lsdException w:name="Medium Shading 2" w:uiPriority="64"/>
-    <w:lsdException w:name="Medium List 1" w:uiPriority="65"/>
-    <w:lsdException w:name="Medium List 2" w:uiPriority="66"/>
-    <w:lsdException w:name="Medium Grid 1" w:uiPriority="67"/>
-    <w:lsdException w:name="Medium Grid 2" w:uiPriority="68"/>
-    <w:lsdException w:name="Medium Grid 3" w:uiPriority="69"/>
-    <w:lsdException w:name="Dark List" w:uiPriority="70"/>
-    <w:lsdException w:name="Colorful Shading" w:uiPriority="71"/>
-    <w:lsdException w:name="Colorful List" w:uiPriority="72"/>
-    <w:lsdException w:name="Colorful Grid" w:uiPriority="73"/>
-    <w:lsdException w:name="Light Shading Accent 1" w:uiPriority="60"/>
-    <w:lsdException w:name="Light List Accent 1" w:uiPriority="61"/>
-    <w:lsdException w:name="Light Grid Accent 1" w:uiPriority="62"/>
-    <w:lsdException w:name="Medium Shading 1 Accent 1" w:uiPriority="63"/>
-    <w:lsdException w:name="Medium Shading 2 Accent 1" w:uiPriority="64"/>
-    <w:lsdException w:name="Medium List 1 Accent 1" w:uiPriority="65"/>
-    <w:lsdException w:name="Revision" w:semiHidden="1"/>
-    <w:lsdException w:name="List Paragraph" w:uiPriority="34" w:qFormat="1"/>
-    <w:lsdException w:name="Quote" w:uiPriority="29" w:qFormat="1"/>
-    <w:lsdException w:name="Intense Quote" w:uiPriority="30" w:qFormat="1"/>
-    <w:lsdException w:name="Medium List 2 Accent 1" w:uiPriority="66"/>
-    <w:lsdException w:name="Medium Grid 1 Accent 1" w:uiPriority="67"/>
-    <w:lsdException w:name="Medium Grid 2 Accent 1" w:uiPriority="68"/>
-    <w:lsdException w:name="Medium Grid 3 Accent 1" w:uiPriority="69"/>
-    <w:lsdException w:name="Dark List Accent 1" w:uiPriority="70"/>
-    <w:lsdException w:name="Colorful Shading Accent 1" w:uiPriority="71"/>
-    <w:lsdException w:name="Colorful List Accent 1" w:uiPriority="72"/>
-    <w:lsdException w:name="Colorful Grid Accent 1" w:uiPriority="73"/>
-    <w:lsdException w:name="Light Shading Accent 2" w:uiPriority="60"/>
-    <w:lsdException w:name="Light List Accent 2" w:uiPriority="61"/>
-    <w:lsdException w:name="Light Grid Accent 2" w:uiPriority="62"/>
-    <w:lsdException w:name="Medium Shading 1 Accent 2" w:uiPriority="63"/>
-    <w:lsdException w:name="Medium Shading 2 Accent 2" w:uiPriority="64"/>
-    <w:lsdException w:name="Medium List 1 Accent 2" w:uiPriority="65"/>
-    <w:lsdException w:name="Medium List 2 Accent 2" w:uiPriority="66"/>
-    <w:lsdException w:name="Medium Grid 1 Accent 2" w:uiPriority="67"/>
-    <w:lsdException w:name="Medium Grid 2 Accent 2" w:uiPriority="68"/>
-    <w:lsdException w:name="Medium Grid 3 Accent 2" w:uiPriority="69"/>
-    <w:lsdException w:name="Dark List Accent 2" w:uiPriority="70"/>
-    <w:lsdException w:name="Colorful Shading Accent 2" w:uiPriority="71"/>
-    <w:lsdException w:name="Colorful List Accent 2" w:uiPriority="72"/>
-    <w:lsdException w:name="Colorful Grid Accent 2" w:uiPriority="73"/>
-    <w:lsdException w:name="Light Shading Accent 3" w:uiPriority="60"/>
-    <w:lsdException w:name="Light List Accent 3" w:uiPriority="61"/>
-    <w:lsdException w:name="Light Grid Accent 3" w:uiPriority="62"/>
-    <w:lsdException w:name="Medium Shading 1 Accent 3" w:uiPriority="63"/>
-    <w:lsdException w:name="Medium Shading 2 Accent 3" w:uiPriority="64"/>
-    <w:lsdException w:name="Medium List 1 Accent 3" w:uiPriority="65"/>
-    <w:lsdException w:name="Medium List 2 Accent 3" w:uiPriority="66"/>
-    <w:lsdException w:name="Medium Grid 1 Accent 3" w:uiPriority="67"/>
-    <w:lsdException w:name="Medium Grid 2 Accent 3" w:uiPriority="68"/>
-    <w:lsdException w:name="Medium Grid 3 Accent 3" w:uiPriority="69"/>
-    <w:lsdException w:name="Dark List Accent 3" w:uiPriority="70"/>
-    <w:lsdException w:name="Colorful Shading Accent 3" w:uiPriority="71"/>
-    <w:lsdException w:name="Colorful List Accent 3" w:uiPriority="72"/>
-    <w:lsdException w:name="Colorful Grid Accent 3" w:uiPriority="73"/>
-    <w:lsdException w:name="Light Shading Accent 4" w:uiPriority="60"/>
-    <w:lsdException w:name="Light List Accent 4" w:uiPriority="61"/>
-    <w:lsdException w:name="Light Grid Accent 4" w:uiPriority="62"/>
-    <w:lsdException w:name="Medium Shading 1 Accent 4" w:uiPriority="63"/>
-    <w:lsdException w:name="Medium Shading 2 Accent 4" w:uiPriority="64"/>
-    <w:lsdException w:name="Medium List 1 Accent 4" w:uiPriority="65"/>
-    <w:lsdException w:name="Medium List 2 Accent 4" w:uiPriority="66"/>
-    <w:lsdException w:name="Medium Grid 1 Accent 4" w:uiPriority="67"/>
-    <w:lsdException w:name="Medium Grid 2 Accent 4" w:uiPriority="68"/>
-    <w:lsdException w:name="Medium Grid 3 Accent 4" w:uiPriority="69"/>
-    <w:lsdException w:name="Dark List Accent 4" w:uiPriority="70"/>
-    <w:lsdException w:name="Colorful Shading Accent 4" w:uiPriority="71"/>
-    <w:lsdException w:name="Colorful List Accent 4" w:uiPriority="72"/>
-    <w:lsdException w:name="Colorful Grid Accent 4" w:uiPriority="73"/>
-    <w:lsdException w:name="Light Shading Accent 5" w:uiPriority="60"/>
-    <w:lsdException w:name="Light List Accent 5" w:uiPriority="61"/>
-    <w:lsdException w:name="Light Grid Accent 5" w:uiPriority="62"/>
-    <w:lsdException w:name="Medium Shading 1 Accent 5" w:uiPriority="63"/>
-    <w:lsdException w:name="Medium Shading 2 Accent 5" w:uiPriority="64"/>
-    <w:lsdException w:name="Medium List 1 Accent 5" w:uiPriority="65"/>
-    <w:lsdException w:name="Medium List 2 Accent 5" w:uiPriority="66"/>
-    <w:lsdException w:name="Medium Grid 1 Accent 5" w:uiPriority="67"/>
-    <w:lsdException w:name="Medium Grid 2 Accent 5" w:uiPriority="68"/>
-    <w:lsdException w:name="Medium Grid 3 Accent 5" w:uiPriority="69"/>
-    <w:lsdException w:name="Dark List Accent 5" w:uiPriority="70"/>
-    <w:lsdException w:name="Colorful Shading Accent 5" w:uiPriority="71"/>
-    <w:lsdException w:name="Colorful List Accent 5" w:uiPriority="72"/>
-    <w:lsdException w:name="Colorful Grid Accent 5" w:uiPriority="73"/>
-    <w:lsdException w:name="Light Shading Accent 6" w:uiPriority="60"/>
-    <w:lsdException w:name="Light List Accent 6" w:uiPriority="61"/>
-    <w:lsdException w:name="Light Grid Accent 6" w:uiPriority="62"/>
-    <w:lsdException w:name="Medium Shading 1 Accent 6" w:uiPriority="63"/>
-    <w:lsdException w:name="Medium Shading 2 Accent 6" w:uiPriority="64"/>
-    <w:lsdException w:name="Medium List 1 Accent 6" w:uiPriority="65"/>
-    <w:lsdException w:name="Medium List 2 Accent 6" w:uiPriority="66"/>
-    <w:lsdException w:name="Medium Grid 1 Accent 6" w:uiPriority="67"/>
-    <w:lsdException w:name="Medium Grid 2 Accent 6" w:uiPriority="68"/>
-    <w:lsdException w:name="Medium Grid 3 Accent 6" w:uiPriority="69"/>
-    <w:lsdException w:name="Dark List Accent 6" w:uiPriority="70"/>
-    <w:lsdException w:name="Colorful Shading Accent 6" w:uiPriority="71"/>
-    <w:lsdException w:name="Colorful List Accent 6" w:uiPriority="72"/>
-    <w:lsdException w:name="Colorful Grid Accent 6" w:uiPriority="73"/>
-    <w:lsdException w:name="Subtle Emphasis" w:uiPriority="19" w:qFormat="1"/>
-    <w:lsdException w:name="Intense Emphasis" w:uiPriority="21" w:qFormat="1"/>
-    <w:lsdException w:name="Subtle Reference" w:uiPriority="31" w:qFormat="1"/>
-    <w:lsdException w:name="Intense Reference" w:uiPriority="32" w:qFormat="1"/>
-    <w:lsdException w:name="Book Title" w:uiPriority="33" w:qFormat="1"/>
-    <w:lsdException w:name="Bibliography" w:semiHidden="1" w:uiPriority="37" w:unhideWhenUsed="1"/>
-    <w:lsdException w:name="TOC Heading" w:semiHidden="1" w:uiPriority="39" w:unhideWhenUsed="1" w:qFormat="1"/>
-    <w:lsdException w:name="Plain Table 1" w:uiPriority="41"/>
-    <w:lsdException w:name="Plain Table 2" w:uiPriority="42"/>
-    <w:lsdException w:name="Plain Table 3" w:uiPriority="43"/>
-    <w:lsdException w:name="Plain Table 4" w:uiPriority="44"/>
-    <w:lsdException w:name="Plain Table 5" w:uiPriority="45"/>
-    <w:lsdException w:name="Grid Table Light" w:uiPriority="40"/>
-    <w:lsdException w:name="Grid Table 1 Light" w:uiPriority="46"/>
-    <w:lsdException w:name="Grid Table 2" w:uiPriority="47"/>
-    <w:lsdException w:name="Grid Table 3" w:uiPriority="48"/>
-    <w:lsdException w:name="Grid Table 4" w:uiPriority="49"/>
-    <w:lsdException w:name="Grid Table 5 Dark" w:uiPriority="50"/>
-    <w:lsdException w:name="Grid Table 6 Colorful" w:uiPriority="51"/>
-    <w:lsdException w:name="Grid Table 7 Colorful" w:uiPriority="52"/>
-    <w:lsdException w:name="Grid Table 1 Light Accent 1" w:uiPriority="46"/>
-    <w:lsdException w:name="Grid Table 2 Accent 1" w:uiPriority="47"/>
-    <w:lsdException w:name="Grid Table 3 Accent 1" w:uiPriority="48"/>
-    <w:lsdException w:name="Grid Table 4 Accent 1" w:uiPriority="49"/>
-    <w:lsdException w:name="Grid Table 5 Dark Accent 1" w:uiPriority="50"/>
-    <w:lsdException w:name="Grid Table 6 Colorful Accent 1" w:uiPriority="51"/>
-    <w:lsdException w:name="Grid Table 7 Colorful Accent 1" w:uiPriority="52"/>
-    <w:lsdException w:name="Grid Table 1 Light Accent 2" w:uiPriority="46"/>
-    <w:lsdException w:name="Grid Table 2 Accent 2" w:uiPriority="47"/>
-    <w:lsdException w:name="Grid Table 3 Accent 2" w:uiPriority="48"/>
-    <w:lsdException w:name="Grid Table 4 Accent 2" w:uiPriority="49"/>
-    <w:lsdException w:name="Grid Table 5 Dark Accent 2" w:uiPriority="50"/>
-    <w:lsdException w:name="Grid Table 6 Colorful Accent 2" w:uiPriority="51"/>
-    <w:lsdException w:name="Grid Table 7 Colorful Accent 2" w:uiPriority="52"/>
-    <w:lsdException w:name="Grid Table 1 Light Accent 3" w:uiPriority="46"/>
-    <w:lsdException w:name="Grid Table 2 Accent 3" w:uiPriority="47"/>
-    <w:lsdException w:name="Grid Table 3 Accent 3" w:uiPriority="48"/>
-    <w:lsdException w:name="Grid Table 4 Accent 3" w:uiPriority="49"/>
-    <w:lsdException w:name="Grid Table 5 Dark Accent 3" w:uiPriority="50"/>
-    <w:lsdException w:name="Grid Table 6 Colorful Accent 3" w:uiPriority="51"/>
-    <w:lsdException w:name="Grid Table 7 Colorful Accent 3" w:uiPriority="52"/>
-    <w:lsdException w:name="Grid Table 1 Light Accent 4" w:uiPriority="46"/>
-    <w:lsdException w:name="Grid Table 2 Accent 4" w:uiPriority="47"/>
-    <w:lsdException w:name="Grid Table 3 Accent 4" w:uiPriority="48"/>
-    <w:lsdException w:name="Grid Table 4 Accent 4" w:uiPriority="49"/>
-    <w:lsdException w:name="Grid Table 5 Dark Accent 4" w:uiPriority="50"/>
-    <w:lsdException w:name="Grid Table 6 Colorful Accent 4" w:uiPriority="51"/>
-    <w:lsdException w:name="Grid Table 7 Colorful Accent 4" w:uiPriority="52"/>
-    <w:lsdException w:name="Grid Table 1 Light Accent 5" w:uiPriority="46"/>
-    <w:lsdException w:name="Grid Table 2 Accent 5" w:uiPriority="47"/>
-    <w:lsdException w:name="Grid Table 3 Accent 5" w:uiPriority="48"/>
-    <w:lsdException w:name="Grid Table 4 Accent 5" w:uiPriority="49"/>
-    <w:lsdException w:name="Grid Table 5 Dark Accent 5" w:uiPriority="50"/>
-    <w:lsdException w:name="Grid Table 6 Colorful Accent 5" w:uiPriority="51"/>
-    <w:lsdException w:name="Grid Table 7 Colorful Accent 5" w:uiPriority="52"/>
-    <w:lsdException w:name="Grid Table 1 Light Accent 6" w:uiPriority="46"/>
-    <w:lsdException w:name="Grid Table 2 Accent 6" w:uiPriority="47"/>
-    <w:lsdException w:name="Grid Table 3 Accent 6" w:uiPriority="48"/>
-    <w:lsdException w:name="Grid Table 4 Accent 6" w:uiPriority="49"/>
-    <w:lsdException w:name="Grid Table 5 Dark Accent 6" w:uiPriority="50"/>
-    <w:lsdException w:name="Grid Table 6 Colorful Accent 6" w:uiPriority="51"/>
-    <w:lsdException w:name="Grid Table 7 Colorful Accent 6" w:uiPriority="52"/>
-    <w:lsdException w:name="List Table 1 Light" w:uiPriority="46"/>
-    <w:lsdException w:name="List Table 2" w:uiPriority="47"/>
-    <w:lsdException w:name="List Table 3" w:uiPriority="48"/>
-    <w:lsdException w:name="List Table 4" w:uiPriority="49"/>
-    <w:lsdException w:name="List Table 5 Dark" w:uiPriority="50"/>
-    <w:lsdException w:name="List Table 6 Colorful" w:uiPriority="51"/>
-    <w:lsdException w:name="List Table 7 Colorful" w:uiPriority="52"/>
-    <w:lsdException w:name="List Table 1 Light Accent 1" w:uiPriority="46"/>
-    <w:lsdException w:name="List Table 2 Accent 1" w:uiPriority="47"/>
-    <w:lsdException w:name="List Table 3 Accent 1" w:uiPriority="48"/>
-    <w:lsdException w:name="List Table 4 Accent 1" w:uiPriority="49"/>
-    <w:lsdException w:name="List Table 5 Dark Accent 1" w:uiPriority="50"/>
-    <w:lsdException w:name="List Table 6 Colorful Accent 1" w:uiPriority="51"/>
-    <w:lsdException w:name="List Table 7 Colorful Accent 1" w:uiPriority="52"/>
-    <w:lsdException w:name="List Table 1 Light Accent 2" w:uiPriority="46"/>
-    <w:lsdException w:name="List Table 2 Accent 2" w:uiPriority="47"/>
-    <w:lsdException w:name="List Table 3 Accent 2" w:uiPriority="48"/>
-    <w:lsdException w:name="List Table 4 Accent 2" w:uiPriority="49"/>
-    <w:lsdException w:name="List Table 5 Dark Accent 2" w:uiPriority="50"/>
-    <w:lsdException w:name="List Table 6 Colorful Accent 2" w:uiPriority="51"/>
-    <w:lsdException w:name="List Table 7 Colorful Accent 2" w:uiPriority="52"/>
-    <w:lsdException w:name="List Table 1 Light Accent 3" w:uiPriority="46"/>
-    <w:lsdException w:name="List Table 2 Accent 3" w:uiPriority="47"/>
-    <w:lsdException w:name="List Table 3 Accent 3" w:uiPriority="48"/>
-    <w:lsdException w:name="List Table 4 Accent 3" w:uiPriority="49"/>
-    <w:lsdException w:name="List Table 5 Dark Accent 3" w:uiPriority="50"/>
-    <w:lsdException w:name="List Table 6 Colorful Accent 3" w:uiPriority="51"/>
-    <w:lsdException w:name="List Table 7 Colorful Accent 3" w:uiPriority="52"/>
-    <w:lsdException w:name="List Table 1 Light Accent 4" w:uiPriority="46"/>
-    <w:lsdException w:name="List Table 2 Accent 4" w:uiPriority="47"/>
-    <w:lsdException w:name="List Table 3 Accent 4" w:uiPriority="48"/>
-    <w:lsdException w:name="List Table 4 Accent 4" w:uiPriority="49"/>
-    <w:lsdException w:name="List Table 5 Dark Accent 4" w:uiPriority="50"/>
-    <w:lsdException w:name="List Table 6 Colorful Accent 4" w:uiPriority="51"/>
-    <w:lsdException w:name="List Table 7 Colorful Accent 4" w:uiPriority="52"/>
-    <w:lsdException w:name="List Table 1 Light Accent 5" w:uiPriority="46"/>
-    <w:lsdException w:name="List Table 2 Accent 5" w:uiPriority="47"/>
-    <w:lsdException w:name="List Table 3 Accent 5" w:uiPriority="48"/>
-    <w:lsdException w:name="List Table 4 Accent 5" w:uiPriority="49"/>
-    <w:lsdException w:name="List Table 5 Dark Accent 5" w:uiPriority="50"/>
-    <w:lsdException w:name="List Table 6 Colorful Accent 5" w:uiPriority="51"/>
-    <w:lsdException w:name="List Table 7 Colorful Accent 5" w:uiPriority="52"/>
-    <w:lsdException w:name="List Table 1 Light Accent 6" w:uiPriority="46"/>
-    <w:lsdException w:name="List Table 2 Accent 6" w:uiPriority="47"/>
-    <w:lsdException w:name="List Table 3 Accent 6" w:uiPriority="48"/>
-    <w:lsdException w:name="List Table 4 Accent 6" w:uiPriority="49"/>
-    <w:lsdException w:name="List Table 5 Dark Accent 6" w:uiPriority="50"/>
-    <w:lsdException w:name="List Table 6 Colorful Accent 6" w:uiPriority="51"/>
-    <w:lsdException w:name="List Table 7 Colorful Accent 6" w:uiPriority="52"/>
-  </w:latentStyles>
-  <w:style w:type="paragraph" w:default="1" w:styleId="Normal">
-    <w:name w:val="Normal"/>
-    <w:qFormat/>
-  </w:style>
-  <w:style w:type="character" w:default="1" w:styleId="DefaultParagraphFont">
-    <w:name w:val="Default Paragraph Font"/>
-    <w:uiPriority w:val="1"/>
-    <w:semiHidden/>
-    <w:unhideWhenUsed/>
-  </w:style>
-  <w:style w:type="table" w:default="1" w:styleId="TableNormal">
-    <w:name w:val="Normal Table"/>
-    <w:uiPriority w:val="99"/>
-    <w:semiHidden/>
-    <w:unhideWhenUsed/>
-    <w:tblPr>
-      <w:tblInd w:w="0" w:type="dxa"/>
-      <w:tblCellMar>
-        <w:top w:w="0" w:type="dxa"/>
-        <w:left w:w="108" w:type="dxa"/>
-        <w:bottom w:w="0" w:type="dxa"/>
-        <w:right w:w="108" w:type="dxa"/>
-      </w:tblCellMar>
-    </w:tblPr>
-  </w:style>
-  <w:style w:type="numbering" w:default="1" w:styleId="NoList">
-    <w:name w:val="No List"/>
-    <w:uiPriority w:val="99"/>
-    <w:semiHidden/>
-    <w:unhideWhenUsed/>
-  </w:style>
-  <w:style w:type="character" w:styleId="PlaceholderText">
-    <w:name w:val="Placeholder Text"/>
-    <w:basedOn w:val="DefaultParagraphFont"/>
-    <w:uiPriority w:val="99"/>
-    <w:semiHidden/>
-    <w:rsid w:val="00C53D8F"/>
+  <w:style w:type="paragraph" w:customStyle="1" w:styleId="Default">
+    <w:name w:val="Default"/>
+    <w:rsid w:val="009A3D53"/>
+    <w:pPr>
+      <w:autoSpaceDE w:val="0"/>
+      <w:autoSpaceDN w:val="0"/>
+      <w:adjustRightInd w:val="0"/>
+      <w:spacing w:after="0" w:line="240" w:lineRule="auto"/>
+    </w:pPr>
     <w:rPr>
-      <w:color w:val="808080"/>
+      <w:rFonts w:ascii="Times New Roman" w:hAnsi="Times New Roman" w:cs="Times New Roman"/>
+      <w:color w:val="000000"/>
+      <w:sz w:val="24"/>
+      <w:szCs w:val="24"/>
     </w:rPr>
   </w:style>
 </w:styles>
-</file>
-
-<file path=word/glossary/webSettings.xml><?xml version="1.0" encoding="utf-8"?>
-<w:webSettings xmlns:mc="http://schemas.openxmlformats.org/markup-compatibility/2006" xmlns:r="http://schemas.openxmlformats.org/officeDocument/2006/relationships" xmlns:w="http://schemas.openxmlformats.org/wordprocessingml/2006/main" xmlns:w14="http://schemas.microsoft.com/office/word/2010/wordml" xmlns:w15="http://schemas.microsoft.com/office/word/2012/wordml" mc:Ignorable="w14 w15">
-  <w:optimizeForBrowser/>
-  <w:allowPNG/>
-</w:webSettings>
 </file>
 
 <file path=word/theme/theme1.xml><?xml version="1.0" encoding="utf-8"?>
@@ -5974,7 +5333,7 @@
 </file>
 
 <file path=customXml/itemProps1.xml><?xml version="1.0" encoding="utf-8"?>
-<ds:datastoreItem xmlns:ds="http://schemas.openxmlformats.org/officeDocument/2006/customXml" ds:itemID="{4A4F1E05-DA47-44FC-834D-693536262CFA}">
+<ds:datastoreItem xmlns:ds="http://schemas.openxmlformats.org/officeDocument/2006/customXml" ds:itemID="{F4885B4C-4011-4439-A434-A838F86CE840}">
   <ds:schemaRefs>
     <ds:schemaRef ds:uri="http://schemas.openxmlformats.org/officeDocument/2006/bibliography"/>
   </ds:schemaRefs>

</xml_diff>

<commit_message>
Done second task in excel
</commit_message>
<xml_diff>
--- a/Course_work.docx
+++ b/Course_work.docx
@@ -1921,28 +1921,7 @@
             <w:rFonts w:ascii="Cambria Math" w:hAnsi="Cambria Math"/>
             <w:lang w:val="ru-RU"/>
           </w:rPr>
-          <m:t>-9</m:t>
-        </m:r>
-        <m:r>
-          <w:rPr>
-            <w:rFonts w:ascii="Cambria Math" w:hAnsi="Cambria Math"/>
-            <w:lang w:val="ru-RU"/>
-          </w:rPr>
-          <m:t>x+</m:t>
-        </m:r>
-        <m:r>
-          <w:rPr>
-            <w:rFonts w:ascii="Cambria Math" w:hAnsi="Cambria Math"/>
-            <w:lang w:val="ru-RU"/>
-          </w:rPr>
-          <m:t>14</m:t>
-        </m:r>
-        <m:r>
-          <w:rPr>
-            <w:rFonts w:ascii="Cambria Math" w:hAnsi="Cambria Math"/>
-            <w:lang w:val="ru-RU"/>
-          </w:rPr>
-          <m:t>=0</m:t>
+          <m:t>-9x+14=0</m:t>
         </m:r>
       </m:oMath>
       <w:r>
@@ -1964,35 +1943,7 @@
             <w:rFonts w:ascii="Cambria Math" w:hAnsi="Cambria Math"/>
             <w:lang w:val="ru-RU"/>
           </w:rPr>
-          <m:t>[</m:t>
-        </m:r>
-        <m:r>
-          <w:rPr>
-            <w:rFonts w:ascii="Cambria Math" w:hAnsi="Cambria Math"/>
-            <w:lang w:val="ru-RU"/>
-          </w:rPr>
-          <m:t>0</m:t>
-        </m:r>
-        <m:r>
-          <w:rPr>
-            <w:rFonts w:ascii="Cambria Math" w:hAnsi="Cambria Math"/>
-            <w:lang w:val="ru-RU"/>
-          </w:rPr>
-          <m:t>,</m:t>
-        </m:r>
-        <m:r>
-          <w:rPr>
-            <w:rFonts w:ascii="Cambria Math" w:hAnsi="Cambria Math"/>
-            <w:lang w:val="ru-RU"/>
-          </w:rPr>
-          <m:t xml:space="preserve"> 2.5</m:t>
-        </m:r>
-        <m:r>
-          <w:rPr>
-            <w:rFonts w:ascii="Cambria Math" w:hAnsi="Cambria Math"/>
-            <w:lang w:val="ru-RU"/>
-          </w:rPr>
-          <m:t>]</m:t>
+          <m:t>[0, 2.5]</m:t>
         </m:r>
       </m:oMath>
       <w:r>
@@ -2154,8 +2105,6 @@
         </w:rPr>
         <w:t xml:space="preserve"> </w:t>
       </w:r>
-      <w:bookmarkStart w:id="3" w:name="_GoBack"/>
-      <w:bookmarkEnd w:id="3"/>
     </w:p>
     <w:p>
       <w:pPr>
@@ -2168,14 +2117,14 @@
           <w:lang w:val="ru-RU"/>
         </w:rPr>
       </w:pPr>
-      <w:bookmarkStart w:id="4" w:name="_Toc446591228"/>
+      <w:bookmarkStart w:id="3" w:name="_Toc446591228"/>
       <w:r>
         <w:rPr>
           <w:lang w:val="ru-RU"/>
         </w:rPr>
         <w:t>Метод половинного деления.</w:t>
       </w:r>
-      <w:bookmarkEnd w:id="4"/>
+      <w:bookmarkEnd w:id="3"/>
       <w:r>
         <w:t xml:space="preserve"> </w:t>
       </w:r>
@@ -2191,14 +2140,14 @@
           <w:lang w:val="ru-RU"/>
         </w:rPr>
       </w:pPr>
-      <w:bookmarkStart w:id="5" w:name="_Toc446591229"/>
+      <w:bookmarkStart w:id="4" w:name="_Toc446591229"/>
       <w:r>
         <w:rPr>
           <w:lang w:val="ru-RU"/>
         </w:rPr>
         <w:t>Метод Ньютона.</w:t>
       </w:r>
-      <w:bookmarkEnd w:id="5"/>
+      <w:bookmarkEnd w:id="4"/>
       <w:r>
         <w:rPr>
           <w:lang w:val="ru-RU"/>
@@ -2217,14 +2166,14 @@
           <w:lang w:val="ru-RU"/>
         </w:rPr>
       </w:pPr>
-      <w:bookmarkStart w:id="6" w:name="_Toc446591230"/>
+      <w:bookmarkStart w:id="5" w:name="_Toc446591230"/>
       <w:r>
         <w:rPr>
           <w:lang w:val="ru-RU"/>
         </w:rPr>
         <w:t>Метод простой итерации.</w:t>
       </w:r>
-      <w:bookmarkEnd w:id="6"/>
+      <w:bookmarkEnd w:id="5"/>
       <w:r>
         <w:rPr>
           <w:lang w:val="ru-RU"/>
@@ -2243,14 +2192,14 @@
           <w:lang w:val="ru-RU"/>
         </w:rPr>
       </w:pPr>
-      <w:bookmarkStart w:id="7" w:name="_Toc446591231"/>
+      <w:bookmarkStart w:id="6" w:name="_Toc446591231"/>
       <w:r>
         <w:rPr>
           <w:lang w:val="ru-RU"/>
         </w:rPr>
         <w:t>Численные методы решения системы линейных уравнений.</w:t>
       </w:r>
-      <w:bookmarkEnd w:id="7"/>
+      <w:bookmarkEnd w:id="6"/>
       <w:r>
         <w:rPr>
           <w:lang w:val="ru-RU"/>
@@ -2269,27 +2218,29 @@
           <w:lang w:val="ru-RU"/>
         </w:rPr>
       </w:pPr>
-      <w:bookmarkStart w:id="8" w:name="_Toc446591232"/>
+      <w:bookmarkStart w:id="7" w:name="_Toc446591232"/>
       <w:r>
         <w:rPr>
           <w:lang w:val="ru-RU"/>
         </w:rPr>
         <w:t>Постановка задачи.</w:t>
       </w:r>
+      <w:bookmarkEnd w:id="7"/>
+      <w:r>
+        <w:rPr>
+          <w:lang w:val="ru-RU"/>
+        </w:rPr>
+        <w:t xml:space="preserve"> </w:t>
+      </w:r>
+    </w:p>
+    <w:p>
+      <w:pPr>
+        <w:rPr>
+          <w:lang w:val="ru-RU"/>
+        </w:rPr>
+      </w:pPr>
+      <w:bookmarkStart w:id="8" w:name="_GoBack"/>
       <w:bookmarkEnd w:id="8"/>
-      <w:r>
-        <w:rPr>
-          <w:lang w:val="ru-RU"/>
-        </w:rPr>
-        <w:t xml:space="preserve"> </w:t>
-      </w:r>
-    </w:p>
-    <w:p>
-      <w:pPr>
-        <w:rPr>
-          <w:lang w:val="ru-RU"/>
-        </w:rPr>
-      </w:pPr>
       <w:r>
         <w:rPr>
           <w:lang w:val="ru-RU"/>
@@ -2336,6 +2287,401 @@
                         <w:rPr>
                           <w:rFonts w:ascii="Cambria Math" w:hAnsi="Cambria Math"/>
                         </w:rPr>
+                        <m:t>9</m:t>
+                      </m:r>
+                      <m:r>
+                        <w:rPr>
+                          <w:rFonts w:ascii="Cambria Math" w:hAnsi="Cambria Math"/>
+                        </w:rPr>
+                        <m:t>x</m:t>
+                      </m:r>
+                    </m:e>
+                    <m:sub>
+                      <m:r>
+                        <w:rPr>
+                          <w:rFonts w:ascii="Cambria Math" w:hAnsi="Cambria Math"/>
+                        </w:rPr>
+                        <m:t>11</m:t>
+                      </m:r>
+                    </m:sub>
+                  </m:sSub>
+                  <m:r>
+                    <w:rPr>
+                      <w:rFonts w:ascii="Cambria Math" w:hAnsi="Cambria Math"/>
+                    </w:rPr>
+                    <m:t>-</m:t>
+                  </m:r>
+                  <m:sSub>
+                    <m:sSubPr>
+                      <m:ctrlPr>
+                        <w:rPr>
+                          <w:rFonts w:ascii="Cambria Math" w:hAnsi="Cambria Math"/>
+                          <w:i/>
+                        </w:rPr>
+                      </m:ctrlPr>
+                    </m:sSubPr>
+                    <m:e>
+                      <m:r>
+                        <w:rPr>
+                          <w:rFonts w:ascii="Cambria Math" w:hAnsi="Cambria Math"/>
+                        </w:rPr>
+                        <m:t>x</m:t>
+                      </m:r>
+                    </m:e>
+                    <m:sub>
+                      <m:r>
+                        <w:rPr>
+                          <w:rFonts w:ascii="Cambria Math" w:hAnsi="Cambria Math"/>
+                        </w:rPr>
+                        <m:t>12</m:t>
+                      </m:r>
+                    </m:sub>
+                  </m:sSub>
+                  <m:r>
+                    <w:rPr>
+                      <w:rFonts w:ascii="Cambria Math" w:hAnsi="Cambria Math"/>
+                    </w:rPr>
+                    <m:t>-3</m:t>
+                  </m:r>
+                  <m:sSub>
+                    <m:sSubPr>
+                      <m:ctrlPr>
+                        <w:rPr>
+                          <w:rFonts w:ascii="Cambria Math" w:hAnsi="Cambria Math"/>
+                          <w:i/>
+                        </w:rPr>
+                      </m:ctrlPr>
+                    </m:sSubPr>
+                    <m:e>
+                      <m:r>
+                        <w:rPr>
+                          <w:rFonts w:ascii="Cambria Math" w:hAnsi="Cambria Math"/>
+                        </w:rPr>
+                        <m:t>x</m:t>
+                      </m:r>
+                    </m:e>
+                    <m:sub>
+                      <m:r>
+                        <w:rPr>
+                          <w:rFonts w:ascii="Cambria Math" w:hAnsi="Cambria Math"/>
+                        </w:rPr>
+                        <m:t>13</m:t>
+                      </m:r>
+                    </m:sub>
+                  </m:sSub>
+                  <m:r>
+                    <w:rPr>
+                      <w:rFonts w:ascii="Cambria Math" w:hAnsi="Cambria Math"/>
+                    </w:rPr>
+                    <m:t>=</m:t>
+                  </m:r>
+                  <m:r>
+                    <w:rPr>
+                      <w:rFonts w:ascii="Cambria Math" w:hAnsi="Cambria Math"/>
+                    </w:rPr>
+                    <m:t>5</m:t>
+                  </m:r>
+                  <m:r>
+                    <w:rPr>
+                      <w:rFonts w:ascii="Cambria Math" w:hAnsi="Cambria Math"/>
+                    </w:rPr>
+                    <m:t>,</m:t>
+                  </m:r>
+                </m:e>
+                <m:e>
+                  <m:r>
+                    <w:rPr>
+                      <w:rFonts w:ascii="Cambria Math" w:hAnsi="Cambria Math"/>
+                    </w:rPr>
+                    <m:t>2</m:t>
+                  </m:r>
+                  <m:sSub>
+                    <m:sSubPr>
+                      <m:ctrlPr>
+                        <w:rPr>
+                          <w:rFonts w:ascii="Cambria Math" w:hAnsi="Cambria Math"/>
+                          <w:i/>
+                        </w:rPr>
+                      </m:ctrlPr>
+                    </m:sSubPr>
+                    <m:e>
+                      <m:r>
+                        <w:rPr>
+                          <w:rFonts w:ascii="Cambria Math" w:hAnsi="Cambria Math"/>
+                        </w:rPr>
+                        <m:t>x</m:t>
+                      </m:r>
+                    </m:e>
+                    <m:sub>
+                      <m:r>
+                        <w:rPr>
+                          <w:rFonts w:ascii="Cambria Math" w:hAnsi="Cambria Math"/>
+                        </w:rPr>
+                        <m:t>21</m:t>
+                      </m:r>
+                    </m:sub>
+                  </m:sSub>
+                  <m:r>
+                    <w:rPr>
+                      <w:rFonts w:ascii="Cambria Math" w:hAnsi="Cambria Math"/>
+                    </w:rPr>
+                    <m:t>-5</m:t>
+                  </m:r>
+                  <m:sSub>
+                    <m:sSubPr>
+                      <m:ctrlPr>
+                        <w:rPr>
+                          <w:rFonts w:ascii="Cambria Math" w:hAnsi="Cambria Math"/>
+                          <w:i/>
+                        </w:rPr>
+                      </m:ctrlPr>
+                    </m:sSubPr>
+                    <m:e>
+                      <m:r>
+                        <w:rPr>
+                          <w:rFonts w:ascii="Cambria Math" w:hAnsi="Cambria Math"/>
+                        </w:rPr>
+                        <m:t>x</m:t>
+                      </m:r>
+                    </m:e>
+                    <m:sub>
+                      <m:r>
+                        <w:rPr>
+                          <w:rFonts w:ascii="Cambria Math" w:hAnsi="Cambria Math"/>
+                        </w:rPr>
+                        <m:t>22</m:t>
+                      </m:r>
+                    </m:sub>
+                  </m:sSub>
+                  <m:r>
+                    <w:rPr>
+                      <w:rFonts w:ascii="Cambria Math" w:hAnsi="Cambria Math"/>
+                    </w:rPr>
+                    <m:t>+</m:t>
+                  </m:r>
+                  <m:r>
+                    <w:rPr>
+                      <w:rFonts w:ascii="Cambria Math" w:hAnsi="Cambria Math"/>
+                    </w:rPr>
+                    <m:t>2</m:t>
+                  </m:r>
+                  <m:sSub>
+                    <m:sSubPr>
+                      <m:ctrlPr>
+                        <w:rPr>
+                          <w:rFonts w:ascii="Cambria Math" w:hAnsi="Cambria Math"/>
+                          <w:i/>
+                        </w:rPr>
+                      </m:ctrlPr>
+                    </m:sSubPr>
+                    <m:e>
+                      <m:r>
+                        <w:rPr>
+                          <w:rFonts w:ascii="Cambria Math" w:hAnsi="Cambria Math"/>
+                        </w:rPr>
+                        <m:t>x</m:t>
+                      </m:r>
+                    </m:e>
+                    <m:sub>
+                      <m:r>
+                        <w:rPr>
+                          <w:rFonts w:ascii="Cambria Math" w:hAnsi="Cambria Math"/>
+                        </w:rPr>
+                        <m:t>23</m:t>
+                      </m:r>
+                    </m:sub>
+                  </m:sSub>
+                  <m:r>
+                    <w:rPr>
+                      <w:rFonts w:ascii="Cambria Math" w:hAnsi="Cambria Math"/>
+                    </w:rPr>
+                    <m:t>=</m:t>
+                  </m:r>
+                  <m:r>
+                    <w:rPr>
+                      <w:rFonts w:ascii="Cambria Math" w:hAnsi="Cambria Math"/>
+                    </w:rPr>
+                    <m:t>-1</m:t>
+                  </m:r>
+                  <m:r>
+                    <w:rPr>
+                      <w:rFonts w:ascii="Cambria Math" w:hAnsi="Cambria Math"/>
+                    </w:rPr>
+                    <m:t>,</m:t>
+                  </m:r>
+                </m:e>
+                <m:e>
+                  <m:r>
+                    <w:rPr>
+                      <w:rFonts w:ascii="Cambria Math" w:hAnsi="Cambria Math"/>
+                    </w:rPr>
+                    <m:t>-1</m:t>
+                  </m:r>
+                  <m:sSub>
+                    <m:sSubPr>
+                      <m:ctrlPr>
+                        <w:rPr>
+                          <w:rFonts w:ascii="Cambria Math" w:hAnsi="Cambria Math"/>
+                          <w:i/>
+                        </w:rPr>
+                      </m:ctrlPr>
+                    </m:sSubPr>
+                    <m:e>
+                      <m:r>
+                        <w:rPr>
+                          <w:rFonts w:ascii="Cambria Math" w:hAnsi="Cambria Math"/>
+                        </w:rPr>
+                        <m:t>x</m:t>
+                      </m:r>
+                    </m:e>
+                    <m:sub>
+                      <m:r>
+                        <w:rPr>
+                          <w:rFonts w:ascii="Cambria Math" w:hAnsi="Cambria Math"/>
+                        </w:rPr>
+                        <m:t>31</m:t>
+                      </m:r>
+                    </m:sub>
+                  </m:sSub>
+                  <m:r>
+                    <w:rPr>
+                      <w:rFonts w:ascii="Cambria Math" w:hAnsi="Cambria Math"/>
+                    </w:rPr>
+                    <m:t>-4</m:t>
+                  </m:r>
+                  <m:sSub>
+                    <m:sSubPr>
+                      <m:ctrlPr>
+                        <w:rPr>
+                          <w:rFonts w:ascii="Cambria Math" w:hAnsi="Cambria Math"/>
+                          <w:i/>
+                        </w:rPr>
+                      </m:ctrlPr>
+                    </m:sSubPr>
+                    <m:e>
+                      <m:r>
+                        <w:rPr>
+                          <w:rFonts w:ascii="Cambria Math" w:hAnsi="Cambria Math"/>
+                        </w:rPr>
+                        <m:t>x</m:t>
+                      </m:r>
+                    </m:e>
+                    <m:sub>
+                      <m:r>
+                        <w:rPr>
+                          <w:rFonts w:ascii="Cambria Math" w:hAnsi="Cambria Math"/>
+                        </w:rPr>
+                        <m:t>32</m:t>
+                      </m:r>
+                    </m:sub>
+                  </m:sSub>
+                  <m:r>
+                    <w:rPr>
+                      <w:rFonts w:ascii="Cambria Math" w:hAnsi="Cambria Math"/>
+                    </w:rPr>
+                    <m:t>+</m:t>
+                  </m:r>
+                  <m:r>
+                    <w:rPr>
+                      <w:rFonts w:ascii="Cambria Math" w:hAnsi="Cambria Math"/>
+                    </w:rPr>
+                    <m:t>9</m:t>
+                  </m:r>
+                  <m:sSub>
+                    <m:sSubPr>
+                      <m:ctrlPr>
+                        <w:rPr>
+                          <w:rFonts w:ascii="Cambria Math" w:hAnsi="Cambria Math"/>
+                          <w:i/>
+                        </w:rPr>
+                      </m:ctrlPr>
+                    </m:sSubPr>
+                    <m:e>
+                      <m:r>
+                        <w:rPr>
+                          <w:rFonts w:ascii="Cambria Math" w:hAnsi="Cambria Math"/>
+                        </w:rPr>
+                        <m:t>x</m:t>
+                      </m:r>
+                    </m:e>
+                    <m:sub>
+                      <m:r>
+                        <w:rPr>
+                          <w:rFonts w:ascii="Cambria Math" w:hAnsi="Cambria Math"/>
+                        </w:rPr>
+                        <m:t>33</m:t>
+                      </m:r>
+                    </m:sub>
+                  </m:sSub>
+                  <m:r>
+                    <w:rPr>
+                      <w:rFonts w:ascii="Cambria Math" w:hAnsi="Cambria Math"/>
+                    </w:rPr>
+                    <m:t>=</m:t>
+                  </m:r>
+                  <m:r>
+                    <w:rPr>
+                      <w:rFonts w:ascii="Cambria Math" w:hAnsi="Cambria Math"/>
+                    </w:rPr>
+                    <m:t>4</m:t>
+                  </m:r>
+                  <m:r>
+                    <w:rPr>
+                      <w:rFonts w:ascii="Cambria Math" w:hAnsi="Cambria Math"/>
+                    </w:rPr>
+                    <m:t>.</m:t>
+                  </m:r>
+                </m:e>
+              </m:eqArr>
+            </m:e>
+          </m:d>
+        </m:oMath>
+      </m:oMathPara>
+    </w:p>
+    <w:p>
+      <w:pPr>
+        <w:rPr>
+          <w:lang w:val="ru-RU"/>
+        </w:rPr>
+      </w:pPr>
+      <m:oMathPara>
+        <m:oMath>
+          <m:d>
+            <m:dPr>
+              <m:begChr m:val="{"/>
+              <m:endChr m:val=""/>
+              <m:ctrlPr>
+                <w:rPr>
+                  <w:rFonts w:ascii="Cambria Math" w:hAnsi="Cambria Math"/>
+                  <w:i/>
+                </w:rPr>
+              </m:ctrlPr>
+            </m:dPr>
+            <m:e>
+              <m:eqArr>
+                <m:eqArrPr>
+                  <m:ctrlPr>
+                    <w:rPr>
+                      <w:rFonts w:ascii="Cambria Math" w:hAnsi="Cambria Math"/>
+                      <w:i/>
+                    </w:rPr>
+                  </m:ctrlPr>
+                </m:eqArrPr>
+                <m:e>
+                  <m:sSub>
+                    <m:sSubPr>
+                      <m:ctrlPr>
+                        <w:rPr>
+                          <w:rFonts w:ascii="Cambria Math" w:hAnsi="Cambria Math"/>
+                          <w:i/>
+                        </w:rPr>
+                      </m:ctrlPr>
+                    </m:sSubPr>
+                    <m:e>
+                      <m:r>
+                        <w:rPr>
+                          <w:rFonts w:ascii="Cambria Math" w:hAnsi="Cambria Math"/>
+                        </w:rPr>
                         <m:t>a</m:t>
                       </m:r>
                     </m:e>
@@ -3190,6 +3536,7 @@
         <w:rPr>
           <w:lang w:val="ru-RU"/>
         </w:rPr>
+        <w:lastRenderedPageBreak/>
         <w:t xml:space="preserve">• решить задачу интерполяции методом неопределенных коэффициентов (кусочно-линейная для каждой последовательной пары точек 1+2,2+3,3+4,4+5, кусочно-параболическая интерполяция для каждой последовательной тройки точек 1+2+3, 3+4+5); </w:t>
       </w:r>
     </w:p>
@@ -3203,7 +3550,6 @@
         <w:rPr>
           <w:lang w:val="ru-RU"/>
         </w:rPr>
-        <w:lastRenderedPageBreak/>
         <w:t xml:space="preserve">• решить задачу интерполяции с использованием полинома Лагранжа (кусочно-линейная для каждой последовательной пары точек 1+2,2+3,3+4,4+5, кусочно-параболическая интерполяция для каждой последовательной тройки точек 1+2+3, 3+4+5; </w:t>
       </w:r>
     </w:p>
@@ -5333,7 +5679,7 @@
 </file>
 
 <file path=customXml/itemProps1.xml><?xml version="1.0" encoding="utf-8"?>
-<ds:datastoreItem xmlns:ds="http://schemas.openxmlformats.org/officeDocument/2006/customXml" ds:itemID="{F4885B4C-4011-4439-A434-A838F86CE840}">
+<ds:datastoreItem xmlns:ds="http://schemas.openxmlformats.org/officeDocument/2006/customXml" ds:itemID="{1DC09CE4-B767-4154-9296-AB5A6C27DCED}">
   <ds:schemaRefs>
     <ds:schemaRef ds:uri="http://schemas.openxmlformats.org/officeDocument/2006/bibliography"/>
   </ds:schemaRefs>

</xml_diff>

<commit_message>
Done third task in excel. Excel is done
</commit_message>
<xml_diff>
--- a/Course_work.docx
+++ b/Course_work.docx
@@ -2239,8 +2239,6 @@
           <w:lang w:val="ru-RU"/>
         </w:rPr>
       </w:pPr>
-      <w:bookmarkStart w:id="8" w:name="_GoBack"/>
-      <w:bookmarkEnd w:id="8"/>
       <w:r>
         <w:rPr>
           <w:lang w:val="ru-RU"/>
@@ -3375,14 +3373,14 @@
           <w:lang w:val="ru-RU"/>
         </w:rPr>
       </w:pPr>
-      <w:bookmarkStart w:id="9" w:name="_Toc446591233"/>
+      <w:bookmarkStart w:id="8" w:name="_Toc446591233"/>
       <w:r>
         <w:rPr>
           <w:lang w:val="ru-RU"/>
         </w:rPr>
         <w:t>Метод Гаусса.</w:t>
       </w:r>
-      <w:bookmarkEnd w:id="9"/>
+      <w:bookmarkEnd w:id="8"/>
       <w:r>
         <w:rPr>
           <w:lang w:val="ru-RU"/>
@@ -3401,14 +3399,14 @@
           <w:lang w:val="ru-RU"/>
         </w:rPr>
       </w:pPr>
-      <w:bookmarkStart w:id="10" w:name="_Toc446591234"/>
+      <w:bookmarkStart w:id="9" w:name="_Toc446591234"/>
       <w:r>
         <w:rPr>
           <w:lang w:val="ru-RU"/>
         </w:rPr>
         <w:t>Метод простой итерации.</w:t>
       </w:r>
-      <w:bookmarkEnd w:id="10"/>
+      <w:bookmarkEnd w:id="9"/>
       <w:r>
         <w:t xml:space="preserve"> </w:t>
       </w:r>
@@ -3424,20 +3422,34 @@
           <w:lang w:val="ru-RU"/>
         </w:rPr>
       </w:pPr>
-      <w:bookmarkStart w:id="11" w:name="_Toc446591235"/>
+      <w:bookmarkStart w:id="10" w:name="_Toc446591235"/>
       <w:r>
         <w:rPr>
           <w:lang w:val="ru-RU"/>
         </w:rPr>
         <w:t>Метод Зейделя.</w:t>
       </w:r>
-      <w:bookmarkEnd w:id="11"/>
+      <w:bookmarkEnd w:id="10"/>
       <w:r>
         <w:rPr>
           <w:lang w:val="ru-RU"/>
         </w:rPr>
         <w:t xml:space="preserve"> </w:t>
       </w:r>
+    </w:p>
+    <w:p>
+      <w:pPr>
+        <w:rPr>
+          <w:lang w:val="ru-RU"/>
+        </w:rPr>
+      </w:pPr>
+    </w:p>
+    <w:p>
+      <w:pPr>
+        <w:rPr>
+          <w:lang w:val="ru-RU"/>
+        </w:rPr>
+      </w:pPr>
     </w:p>
     <w:p>
       <w:pPr>
@@ -3450,14 +3462,15 @@
           <w:lang w:val="ru-RU"/>
         </w:rPr>
       </w:pPr>
-      <w:bookmarkStart w:id="12" w:name="_Toc446591236"/>
+      <w:bookmarkStart w:id="11" w:name="_Toc446591236"/>
       <w:r>
         <w:rPr>
           <w:lang w:val="ru-RU"/>
         </w:rPr>
+        <w:lastRenderedPageBreak/>
         <w:t>Численные методы решения задачи аппроксимации.</w:t>
       </w:r>
-      <w:bookmarkEnd w:id="12"/>
+      <w:bookmarkEnd w:id="11"/>
       <w:r>
         <w:rPr>
           <w:lang w:val="ru-RU"/>
@@ -3476,14 +3489,14 @@
           <w:lang w:val="ru-RU"/>
         </w:rPr>
       </w:pPr>
-      <w:bookmarkStart w:id="13" w:name="_Toc446591237"/>
+      <w:bookmarkStart w:id="12" w:name="_Toc446591237"/>
       <w:r>
         <w:rPr>
           <w:lang w:val="ru-RU"/>
         </w:rPr>
         <w:t>Постановка задачи.</w:t>
       </w:r>
-      <w:bookmarkEnd w:id="13"/>
+      <w:bookmarkEnd w:id="12"/>
       <w:r>
         <w:rPr>
           <w:lang w:val="ru-RU"/>
@@ -3501,42 +3514,447 @@
         <w:rPr>
           <w:lang w:val="ru-RU"/>
         </w:rPr>
-        <w:t>Дана табличная функция (5 точек). Координаты точек (</w:t>
+        <w:t>Дана табличная функция:</w:t>
       </w:r>
-      <w:proofErr w:type="gramStart"/>
+    </w:p>
+    <w:tbl>
+      <w:tblPr>
+        <w:tblW w:w="0" w:type="auto"/>
+        <w:tblInd w:w="64" w:type="dxa"/>
+        <w:tblBorders>
+          <w:top w:val="single" w:sz="6" w:space="0" w:color="000000"/>
+          <w:left w:val="single" w:sz="6" w:space="0" w:color="000000"/>
+          <w:bottom w:val="single" w:sz="6" w:space="0" w:color="000000"/>
+          <w:right w:val="single" w:sz="6" w:space="0" w:color="000000"/>
+        </w:tblBorders>
+        <w:tblLayout w:type="fixed"/>
+        <w:tblLook w:val="0000" w:firstRow="0" w:lastRow="0" w:firstColumn="0" w:lastColumn="0" w:noHBand="0" w:noVBand="0"/>
+      </w:tblPr>
+      <w:tblGrid>
+        <w:gridCol w:w="2232"/>
+        <w:gridCol w:w="2232"/>
+        <w:gridCol w:w="770"/>
+        <w:gridCol w:w="770"/>
+        <w:gridCol w:w="770"/>
+        <w:gridCol w:w="770"/>
+      </w:tblGrid>
+      <w:tr>
+        <w:tblPrEx>
+          <w:tblCellMar>
+            <w:top w:w="0" w:type="dxa"/>
+            <w:bottom w:w="0" w:type="dxa"/>
+          </w:tblCellMar>
+        </w:tblPrEx>
+        <w:trPr>
+          <w:trHeight w:val="144"/>
+        </w:trPr>
+        <w:tc>
+          <w:tcPr>
+            <w:tcW w:w="2232" w:type="dxa"/>
+            <w:tcBorders>
+              <w:top w:val="single" w:sz="6" w:space="0" w:color="000000"/>
+              <w:bottom w:val="single" w:sz="6" w:space="0" w:color="000000"/>
+              <w:right w:val="single" w:sz="6" w:space="0" w:color="000000"/>
+            </w:tcBorders>
+          </w:tcPr>
+          <w:p>
+            <w:pPr>
+              <w:autoSpaceDE w:val="0"/>
+              <w:autoSpaceDN w:val="0"/>
+              <w:adjustRightInd w:val="0"/>
+              <w:spacing w:after="0" w:line="240" w:lineRule="auto"/>
+              <w:jc w:val="center"/>
+              <w:rPr>
+                <w:rFonts w:ascii="Times New Roman" w:hAnsi="Times New Roman" w:cs="Times New Roman"/>
+                <w:color w:val="000000"/>
+              </w:rPr>
+            </w:pPr>
+            <w:r>
+              <w:rPr>
+                <w:rFonts w:ascii="Times New Roman" w:hAnsi="Times New Roman" w:cs="Times New Roman"/>
+                <w:color w:val="000000"/>
+              </w:rPr>
+              <w:t>X</w:t>
+            </w:r>
+          </w:p>
+        </w:tc>
+        <w:tc>
+          <w:tcPr>
+            <w:tcW w:w="2232" w:type="dxa"/>
+            <w:tcBorders>
+              <w:top w:val="single" w:sz="6" w:space="0" w:color="000000"/>
+              <w:bottom w:val="single" w:sz="6" w:space="0" w:color="000000"/>
+              <w:right w:val="single" w:sz="6" w:space="0" w:color="000000"/>
+            </w:tcBorders>
+          </w:tcPr>
+          <w:p>
+            <w:pPr>
+              <w:autoSpaceDE w:val="0"/>
+              <w:autoSpaceDN w:val="0"/>
+              <w:adjustRightInd w:val="0"/>
+              <w:spacing w:after="0" w:line="240" w:lineRule="auto"/>
+              <w:jc w:val="center"/>
+              <w:rPr>
+                <w:rFonts w:ascii="Times New Roman" w:hAnsi="Times New Roman" w:cs="Times New Roman"/>
+                <w:color w:val="000000"/>
+              </w:rPr>
+            </w:pPr>
+            <w:r>
+              <w:rPr>
+                <w:rFonts w:ascii="Times New Roman" w:hAnsi="Times New Roman" w:cs="Times New Roman"/>
+                <w:color w:val="000000"/>
+              </w:rPr>
+              <w:t xml:space="preserve">-1 </w:t>
+            </w:r>
+          </w:p>
+        </w:tc>
+        <w:tc>
+          <w:tcPr>
+            <w:tcW w:w="770" w:type="dxa"/>
+            <w:tcBorders>
+              <w:top w:val="single" w:sz="6" w:space="0" w:color="000000"/>
+              <w:left w:val="single" w:sz="6" w:space="0" w:color="000000"/>
+              <w:bottom w:val="single" w:sz="6" w:space="0" w:color="000000"/>
+              <w:right w:val="single" w:sz="6" w:space="0" w:color="000000"/>
+            </w:tcBorders>
+          </w:tcPr>
+          <w:p>
+            <w:pPr>
+              <w:autoSpaceDE w:val="0"/>
+              <w:autoSpaceDN w:val="0"/>
+              <w:adjustRightInd w:val="0"/>
+              <w:spacing w:after="0" w:line="240" w:lineRule="auto"/>
+              <w:jc w:val="center"/>
+              <w:rPr>
+                <w:rFonts w:ascii="Times New Roman" w:hAnsi="Times New Roman" w:cs="Times New Roman"/>
+                <w:color w:val="000000"/>
+              </w:rPr>
+            </w:pPr>
+            <w:r>
+              <w:rPr>
+                <w:rFonts w:ascii="Times New Roman" w:hAnsi="Times New Roman" w:cs="Times New Roman"/>
+                <w:color w:val="000000"/>
+              </w:rPr>
+              <w:t xml:space="preserve">0 </w:t>
+            </w:r>
+          </w:p>
+        </w:tc>
+        <w:tc>
+          <w:tcPr>
+            <w:tcW w:w="770" w:type="dxa"/>
+            <w:tcBorders>
+              <w:top w:val="single" w:sz="6" w:space="0" w:color="000000"/>
+              <w:left w:val="single" w:sz="6" w:space="0" w:color="000000"/>
+              <w:bottom w:val="single" w:sz="6" w:space="0" w:color="000000"/>
+              <w:right w:val="single" w:sz="6" w:space="0" w:color="000000"/>
+            </w:tcBorders>
+          </w:tcPr>
+          <w:p>
+            <w:pPr>
+              <w:autoSpaceDE w:val="0"/>
+              <w:autoSpaceDN w:val="0"/>
+              <w:adjustRightInd w:val="0"/>
+              <w:spacing w:after="0" w:line="240" w:lineRule="auto"/>
+              <w:jc w:val="center"/>
+              <w:rPr>
+                <w:rFonts w:ascii="Times New Roman" w:hAnsi="Times New Roman" w:cs="Times New Roman"/>
+                <w:color w:val="000000"/>
+              </w:rPr>
+            </w:pPr>
+            <w:r>
+              <w:rPr>
+                <w:rFonts w:ascii="Times New Roman" w:hAnsi="Times New Roman" w:cs="Times New Roman"/>
+                <w:color w:val="000000"/>
+              </w:rPr>
+              <w:t xml:space="preserve">1 </w:t>
+            </w:r>
+          </w:p>
+        </w:tc>
+        <w:tc>
+          <w:tcPr>
+            <w:tcW w:w="770" w:type="dxa"/>
+            <w:tcBorders>
+              <w:top w:val="single" w:sz="6" w:space="0" w:color="000000"/>
+              <w:left w:val="single" w:sz="6" w:space="0" w:color="000000"/>
+              <w:bottom w:val="single" w:sz="6" w:space="0" w:color="000000"/>
+              <w:right w:val="single" w:sz="6" w:space="0" w:color="000000"/>
+            </w:tcBorders>
+          </w:tcPr>
+          <w:p>
+            <w:pPr>
+              <w:autoSpaceDE w:val="0"/>
+              <w:autoSpaceDN w:val="0"/>
+              <w:adjustRightInd w:val="0"/>
+              <w:spacing w:after="0" w:line="240" w:lineRule="auto"/>
+              <w:jc w:val="center"/>
+              <w:rPr>
+                <w:rFonts w:ascii="Times New Roman" w:hAnsi="Times New Roman" w:cs="Times New Roman"/>
+                <w:color w:val="000000"/>
+              </w:rPr>
+            </w:pPr>
+            <w:r>
+              <w:rPr>
+                <w:rFonts w:ascii="Times New Roman" w:hAnsi="Times New Roman" w:cs="Times New Roman"/>
+                <w:color w:val="000000"/>
+              </w:rPr>
+              <w:t xml:space="preserve">2 </w:t>
+            </w:r>
+          </w:p>
+        </w:tc>
+        <w:tc>
+          <w:tcPr>
+            <w:tcW w:w="770" w:type="dxa"/>
+            <w:tcBorders>
+              <w:top w:val="single" w:sz="6" w:space="0" w:color="000000"/>
+              <w:left w:val="single" w:sz="6" w:space="0" w:color="000000"/>
+              <w:bottom w:val="single" w:sz="6" w:space="0" w:color="000000"/>
+              <w:right w:val="single" w:sz="6" w:space="0" w:color="000000"/>
+            </w:tcBorders>
+          </w:tcPr>
+          <w:p>
+            <w:pPr>
+              <w:autoSpaceDE w:val="0"/>
+              <w:autoSpaceDN w:val="0"/>
+              <w:adjustRightInd w:val="0"/>
+              <w:spacing w:after="0" w:line="240" w:lineRule="auto"/>
+              <w:jc w:val="center"/>
+              <w:rPr>
+                <w:rFonts w:ascii="Times New Roman" w:hAnsi="Times New Roman" w:cs="Times New Roman"/>
+                <w:color w:val="000000"/>
+              </w:rPr>
+            </w:pPr>
+            <w:r>
+              <w:rPr>
+                <w:rFonts w:ascii="Times New Roman" w:hAnsi="Times New Roman" w:cs="Times New Roman"/>
+                <w:color w:val="000000"/>
+              </w:rPr>
+              <w:t xml:space="preserve">3 </w:t>
+            </w:r>
+          </w:p>
+        </w:tc>
+      </w:tr>
+      <w:tr>
+        <w:tblPrEx>
+          <w:tblCellMar>
+            <w:top w:w="0" w:type="dxa"/>
+            <w:bottom w:w="0" w:type="dxa"/>
+          </w:tblCellMar>
+        </w:tblPrEx>
+        <w:trPr>
+          <w:trHeight w:val="144"/>
+        </w:trPr>
+        <w:tc>
+          <w:tcPr>
+            <w:tcW w:w="2232" w:type="dxa"/>
+            <w:tcBorders>
+              <w:top w:val="single" w:sz="6" w:space="0" w:color="000000"/>
+              <w:bottom w:val="single" w:sz="6" w:space="0" w:color="000000"/>
+              <w:right w:val="single" w:sz="6" w:space="0" w:color="000000"/>
+            </w:tcBorders>
+          </w:tcPr>
+          <w:p>
+            <w:pPr>
+              <w:autoSpaceDE w:val="0"/>
+              <w:autoSpaceDN w:val="0"/>
+              <w:adjustRightInd w:val="0"/>
+              <w:spacing w:after="0" w:line="240" w:lineRule="auto"/>
+              <w:jc w:val="center"/>
+              <w:rPr>
+                <w:rFonts w:ascii="Times New Roman" w:hAnsi="Times New Roman" w:cs="Times New Roman"/>
+                <w:color w:val="000000"/>
+              </w:rPr>
+            </w:pPr>
+            <w:r>
+              <w:rPr>
+                <w:rFonts w:ascii="Times New Roman" w:hAnsi="Times New Roman" w:cs="Times New Roman"/>
+                <w:color w:val="000000"/>
+              </w:rPr>
+              <w:t>Y</w:t>
+            </w:r>
+            <w:bookmarkStart w:id="13" w:name="_GoBack"/>
+            <w:bookmarkEnd w:id="13"/>
+          </w:p>
+        </w:tc>
+        <w:tc>
+          <w:tcPr>
+            <w:tcW w:w="2232" w:type="dxa"/>
+            <w:tcBorders>
+              <w:top w:val="single" w:sz="6" w:space="0" w:color="000000"/>
+              <w:bottom w:val="single" w:sz="6" w:space="0" w:color="000000"/>
+              <w:right w:val="single" w:sz="6" w:space="0" w:color="000000"/>
+            </w:tcBorders>
+          </w:tcPr>
+          <w:p>
+            <w:pPr>
+              <w:autoSpaceDE w:val="0"/>
+              <w:autoSpaceDN w:val="0"/>
+              <w:adjustRightInd w:val="0"/>
+              <w:spacing w:after="0" w:line="240" w:lineRule="auto"/>
+              <w:jc w:val="center"/>
+              <w:rPr>
+                <w:rFonts w:ascii="Times New Roman" w:hAnsi="Times New Roman" w:cs="Times New Roman"/>
+                <w:color w:val="000000"/>
+              </w:rPr>
+            </w:pPr>
+            <w:r>
+              <w:rPr>
+                <w:rFonts w:ascii="Times New Roman" w:hAnsi="Times New Roman" w:cs="Times New Roman"/>
+                <w:color w:val="000000"/>
+              </w:rPr>
+              <w:t xml:space="preserve">2 </w:t>
+            </w:r>
+          </w:p>
+        </w:tc>
+        <w:tc>
+          <w:tcPr>
+            <w:tcW w:w="770" w:type="dxa"/>
+            <w:tcBorders>
+              <w:top w:val="single" w:sz="6" w:space="0" w:color="000000"/>
+              <w:left w:val="single" w:sz="6" w:space="0" w:color="000000"/>
+              <w:bottom w:val="single" w:sz="6" w:space="0" w:color="000000"/>
+              <w:right w:val="single" w:sz="6" w:space="0" w:color="000000"/>
+            </w:tcBorders>
+          </w:tcPr>
+          <w:p>
+            <w:pPr>
+              <w:autoSpaceDE w:val="0"/>
+              <w:autoSpaceDN w:val="0"/>
+              <w:adjustRightInd w:val="0"/>
+              <w:spacing w:after="0" w:line="240" w:lineRule="auto"/>
+              <w:jc w:val="center"/>
+              <w:rPr>
+                <w:rFonts w:ascii="Times New Roman" w:hAnsi="Times New Roman" w:cs="Times New Roman"/>
+                <w:color w:val="000000"/>
+              </w:rPr>
+            </w:pPr>
+            <w:r>
+              <w:rPr>
+                <w:rFonts w:ascii="Times New Roman" w:hAnsi="Times New Roman" w:cs="Times New Roman"/>
+                <w:color w:val="000000"/>
+              </w:rPr>
+              <w:t xml:space="preserve">0 </w:t>
+            </w:r>
+          </w:p>
+        </w:tc>
+        <w:tc>
+          <w:tcPr>
+            <w:tcW w:w="770" w:type="dxa"/>
+            <w:tcBorders>
+              <w:top w:val="single" w:sz="6" w:space="0" w:color="000000"/>
+              <w:left w:val="single" w:sz="6" w:space="0" w:color="000000"/>
+              <w:bottom w:val="single" w:sz="6" w:space="0" w:color="000000"/>
+              <w:right w:val="single" w:sz="6" w:space="0" w:color="000000"/>
+            </w:tcBorders>
+          </w:tcPr>
+          <w:p>
+            <w:pPr>
+              <w:autoSpaceDE w:val="0"/>
+              <w:autoSpaceDN w:val="0"/>
+              <w:adjustRightInd w:val="0"/>
+              <w:spacing w:after="0" w:line="240" w:lineRule="auto"/>
+              <w:jc w:val="center"/>
+              <w:rPr>
+                <w:rFonts w:ascii="Times New Roman" w:hAnsi="Times New Roman" w:cs="Times New Roman"/>
+                <w:color w:val="000000"/>
+              </w:rPr>
+            </w:pPr>
+            <w:r>
+              <w:rPr>
+                <w:rFonts w:ascii="Times New Roman" w:hAnsi="Times New Roman" w:cs="Times New Roman"/>
+                <w:color w:val="000000"/>
+              </w:rPr>
+              <w:t xml:space="preserve">1 </w:t>
+            </w:r>
+          </w:p>
+        </w:tc>
+        <w:tc>
+          <w:tcPr>
+            <w:tcW w:w="770" w:type="dxa"/>
+            <w:tcBorders>
+              <w:top w:val="single" w:sz="6" w:space="0" w:color="000000"/>
+              <w:left w:val="single" w:sz="6" w:space="0" w:color="000000"/>
+              <w:bottom w:val="single" w:sz="6" w:space="0" w:color="000000"/>
+              <w:right w:val="single" w:sz="6" w:space="0" w:color="000000"/>
+            </w:tcBorders>
+          </w:tcPr>
+          <w:p>
+            <w:pPr>
+              <w:autoSpaceDE w:val="0"/>
+              <w:autoSpaceDN w:val="0"/>
+              <w:adjustRightInd w:val="0"/>
+              <w:spacing w:after="0" w:line="240" w:lineRule="auto"/>
+              <w:jc w:val="center"/>
+              <w:rPr>
+                <w:rFonts w:ascii="Times New Roman" w:hAnsi="Times New Roman" w:cs="Times New Roman"/>
+                <w:color w:val="000000"/>
+              </w:rPr>
+            </w:pPr>
+            <w:r>
+              <w:rPr>
+                <w:rFonts w:ascii="Times New Roman" w:hAnsi="Times New Roman" w:cs="Times New Roman"/>
+                <w:color w:val="000000"/>
+              </w:rPr>
+              <w:t xml:space="preserve">-1 </w:t>
+            </w:r>
+          </w:p>
+        </w:tc>
+        <w:tc>
+          <w:tcPr>
+            <w:tcW w:w="770" w:type="dxa"/>
+            <w:tcBorders>
+              <w:top w:val="single" w:sz="6" w:space="0" w:color="000000"/>
+              <w:left w:val="single" w:sz="6" w:space="0" w:color="000000"/>
+              <w:bottom w:val="single" w:sz="6" w:space="0" w:color="000000"/>
+              <w:right w:val="single" w:sz="6" w:space="0" w:color="000000"/>
+            </w:tcBorders>
+          </w:tcPr>
+          <w:p>
+            <w:pPr>
+              <w:autoSpaceDE w:val="0"/>
+              <w:autoSpaceDN w:val="0"/>
+              <w:adjustRightInd w:val="0"/>
+              <w:spacing w:after="0" w:line="240" w:lineRule="auto"/>
+              <w:jc w:val="center"/>
+              <w:rPr>
+                <w:rFonts w:ascii="Times New Roman" w:hAnsi="Times New Roman" w:cs="Times New Roman"/>
+                <w:color w:val="000000"/>
+              </w:rPr>
+            </w:pPr>
+            <w:r>
+              <w:rPr>
+                <w:rFonts w:ascii="Times New Roman" w:hAnsi="Times New Roman" w:cs="Times New Roman"/>
+                <w:color w:val="000000"/>
+              </w:rPr>
+              <w:t xml:space="preserve">2 </w:t>
+            </w:r>
+          </w:p>
+        </w:tc>
+      </w:tr>
+    </w:tbl>
+    <w:p/>
+    <w:p>
+      <w:pPr>
+        <w:rPr>
+          <w:lang w:val="ru-RU"/>
+        </w:rPr>
+      </w:pPr>
       <w:r>
-        <w:t>xi</w:t>
+        <w:rPr>
+          <w:lang w:val="ru-RU"/>
+        </w:rPr>
+        <w:t xml:space="preserve">Требуется: </w:t>
       </w:r>
+    </w:p>
+    <w:p>
+      <w:pPr>
+        <w:rPr>
+          <w:lang w:val="ru-RU"/>
+        </w:rPr>
+      </w:pPr>
       <w:r>
         <w:rPr>
           <w:lang w:val="ru-RU"/>
         </w:rPr>
-        <w:t>,</w:t>
-      </w:r>
-      <w:proofErr w:type="spellStart"/>
-      <w:r>
-        <w:t>yi</w:t>
-      </w:r>
-      <w:proofErr w:type="spellEnd"/>
-      <w:proofErr w:type="gramEnd"/>
-      <w:r>
-        <w:rPr>
-          <w:lang w:val="ru-RU"/>
-        </w:rPr>
-        <w:t xml:space="preserve">) задаются по вариантам (разд. 6.3). Требуется: </w:t>
-      </w:r>
-    </w:p>
-    <w:p>
-      <w:pPr>
-        <w:rPr>
-          <w:lang w:val="ru-RU"/>
-        </w:rPr>
-      </w:pPr>
-      <w:r>
-        <w:rPr>
-          <w:lang w:val="ru-RU"/>
-        </w:rPr>
-        <w:lastRenderedPageBreak/>
         <w:t xml:space="preserve">• решить задачу интерполяции методом неопределенных коэффициентов (кусочно-линейная для каждой последовательной пары точек 1+2,2+3,3+4,4+5, кусочно-параболическая интерполяция для каждой последовательной тройки точек 1+2+3, 3+4+5); </w:t>
       </w:r>
     </w:p>
@@ -5679,7 +6097,7 @@
 </file>
 
 <file path=customXml/itemProps1.xml><?xml version="1.0" encoding="utf-8"?>
-<ds:datastoreItem xmlns:ds="http://schemas.openxmlformats.org/officeDocument/2006/customXml" ds:itemID="{1DC09CE4-B767-4154-9296-AB5A6C27DCED}">
+<ds:datastoreItem xmlns:ds="http://schemas.openxmlformats.org/officeDocument/2006/customXml" ds:itemID="{F2A28AF0-45D8-4699-BEFB-9E2D2F39F792}">
   <ds:schemaRefs>
     <ds:schemaRef ds:uri="http://schemas.openxmlformats.org/officeDocument/2006/bibliography"/>
   </ds:schemaRefs>

</xml_diff>